<commit_message>
issue #303.  Added example.dml from intro doc.  DML now takes smart quotes and apostrophes.
</commit_message>
<xml_diff>
--- a/doc/Introduction to DML.docx
+++ b/doc/Introduction to DML.docx
@@ -15411,7 +15411,7 @@
                   <v:path o:connecttype="none"/>
                 </v:shape>
                 <v:shape id="Picture 1982034553" o:spid="_x0000_s1028" type="#_x0000_t75" alt="A grid with a black rectangular object in the middle&#10;&#10;Description automatically generated" style="position:absolute;left:8581;top:2409;width:37669;height:28067;visibility:visible;mso-wrap-style:square" o:gfxdata="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">
-                  <v:imagedata r:id="rId18" o:title="A grid with a black rectangular object in the middle&#10;&#10;Description automatically generated"/>
+                  <v:imagedata r:id="rId19" o:title="A grid with a black rectangular object in the middle&#10;&#10;Description automatically generated"/>
                 </v:shape>
                 <w10:wrap type="topAndBottom"/>
               </v:group>
@@ -18554,10 +18554,7 @@
       </w:pPr>
       <w:r>
         <w:tab/>
-        <w:t>d</w:t>
-      </w:r>
-      <w:r>
-        <w:t>rop d1;</w:t>
+        <w:t>drop d1;</w:t>
       </w:r>
     </w:p>
     <w:p>
@@ -18574,8 +18571,6 @@
       </w:pPr>
       <w:r>
         <w:tab/>
-      </w:r>
-      <w:r>
         <w:t>[[</w:t>
       </w:r>
     </w:p>
@@ -18596,8 +18591,6 @@
       </w:r>
       <w:r>
         <w:tab/>
-      </w:r>
-      <w:r>
         <w:t xml:space="preserve">d1 = A_well : dispense drop </w:t>
       </w:r>
     </w:p>
@@ -18614,13 +18607,7 @@
         <w:shd w:val="clear" w:color="auto" w:fill="F2F2F2" w:themeFill="background1" w:themeFillShade="F2"/>
       </w:pPr>
       <w:r>
-        <w:t xml:space="preserve">      </w:t>
-      </w:r>
-      <w:r>
-        <w:t xml:space="preserve"> </w:t>
-      </w:r>
-      <w:r>
-        <w:t xml:space="preserve">           : to pComb1</w:t>
+        <w:t xml:space="preserve">                  : to pComb1</w:t>
       </w:r>
     </w:p>
     <w:p>
@@ -18636,13 +18623,7 @@
         <w:shd w:val="clear" w:color="auto" w:fill="F2F2F2" w:themeFill="background1" w:themeFillShade="F2"/>
       </w:pPr>
       <w:r>
-        <w:t xml:space="preserve">       </w:t>
-      </w:r>
-      <w:r>
-        <w:t xml:space="preserve"> </w:t>
-      </w:r>
-      <w:r>
-        <w:t xml:space="preserve">          : accept merge from south</w:t>
+        <w:t xml:space="preserve">                  : accept merge from south</w:t>
       </w:r>
     </w:p>
     <w:p>
@@ -18658,13 +18639,7 @@
         <w:shd w:val="clear" w:color="auto" w:fill="F2F2F2" w:themeFill="background1" w:themeFillShade="F2"/>
       </w:pPr>
       <w:r>
-        <w:t xml:space="preserve">        </w:t>
-      </w:r>
-      <w:r>
-        <w:t xml:space="preserve"> </w:t>
-      </w:r>
-      <w:r>
-        <w:t xml:space="preserve">         ;</w:t>
+        <w:t xml:space="preserve">                  ;</w:t>
       </w:r>
     </w:p>
     <w:p>
@@ -18685,8 +18660,6 @@
       </w:r>
       <w:r>
         <w:tab/>
-      </w:r>
-      <w:r>
         <w:t>B_well : dispense drop</w:t>
       </w:r>
     </w:p>
@@ -18704,13 +18677,7 @@
         <w:shd w:val="clear" w:color="auto" w:fill="F2F2F2" w:themeFill="background1" w:themeFillShade="F2"/>
       </w:pPr>
       <w:r>
-        <w:t xml:space="preserve">      </w:t>
-      </w:r>
-      <w:r>
-        <w:t xml:space="preserve"> </w:t>
-      </w:r>
-      <w:r>
-        <w:t xml:space="preserve">      : to pComb1 + 2 south</w:t>
+        <w:t xml:space="preserve">             : to pComb1 + 2 south</w:t>
       </w:r>
     </w:p>
     <w:p>
@@ -18727,13 +18694,7 @@
         <w:shd w:val="clear" w:color="auto" w:fill="F2F2F2" w:themeFill="background1" w:themeFillShade="F2"/>
       </w:pPr>
       <w:r>
-        <w:t xml:space="preserve">       </w:t>
-      </w:r>
-      <w:r>
-        <w:t xml:space="preserve"> </w:t>
-      </w:r>
-      <w:r>
-        <w:t xml:space="preserve">     : merge into north</w:t>
+        <w:t xml:space="preserve">             : merge into north</w:t>
       </w:r>
     </w:p>
     <w:p>
@@ -18750,13 +18711,7 @@
         <w:shd w:val="clear" w:color="auto" w:fill="F2F2F2" w:themeFill="background1" w:themeFillShade="F2"/>
       </w:pPr>
       <w:r>
-        <w:t xml:space="preserve">        </w:t>
-      </w:r>
-      <w:r>
-        <w:t xml:space="preserve"> </w:t>
-      </w:r>
-      <w:r>
-        <w:t xml:space="preserve">    ;</w:t>
+        <w:t xml:space="preserve">             ;</w:t>
       </w:r>
     </w:p>
     <w:p>
@@ -18773,8 +18728,6 @@
       </w:pPr>
       <w:r>
         <w:tab/>
-      </w:r>
-      <w:r>
         <w:t xml:space="preserve">]] </w:t>
       </w:r>
     </w:p>
@@ -22153,10 +22106,7 @@
         <w:t>exit</w:t>
       </w:r>
       <w:r>
-        <w:t xml:space="preserve"> statement.  A</w:t>
-      </w:r>
-      <w:r>
-        <w:t xml:space="preserve"> loop tag is a name enclosed in brackets (</w:t>
+        <w:t xml:space="preserve"> statement.  A loop tag is a name enclosed in brackets (</w:t>
       </w:r>
       <w:r>
         <w:rPr>
@@ -22183,10 +22133,7 @@
         <w:t>repeat</w:t>
       </w:r>
       <w:r>
-        <w:t xml:space="preserve"> keyword</w:t>
-      </w:r>
-      <w:r>
-        <w:t>, as in</w:t>
+        <w:t xml:space="preserve"> keyword, as in</w:t>
       </w:r>
     </w:p>
     <w:p>
@@ -22251,13 +22198,7 @@
       </w:r>
       <w:r>
         <w:tab/>
-        <w:t>exit</w:t>
-      </w:r>
-      <w:r>
-        <w:t xml:space="preserve"> outer_loop</w:t>
-      </w:r>
-      <w:r>
-        <w:t>;</w:t>
+        <w:t>exit outer_loop;</w:t>
       </w:r>
     </w:p>
     <w:p>
@@ -22569,7 +22510,7 @@
         <w:shd w:val="clear" w:color="auto" w:fill="F2F2F2" w:themeFill="background1" w:themeFillShade="F2"/>
       </w:pPr>
       <w:r>
-        <w:t xml:space="preserve"> }</w:t>
+        <w:t>}</w:t>
       </w:r>
     </w:p>
     <w:p>
@@ -24241,13 +24182,7 @@
         <w:shd w:val="clear" w:color="auto" w:fill="F2F2F2" w:themeFill="background1" w:themeFillShade="F2"/>
       </w:pPr>
       <w:r>
-        <w:t xml:space="preserve">time incubation_time = </w:t>
-      </w:r>
-      <w:r>
-        <w:t>30 minutes</w:t>
-      </w:r>
-      <w:r>
-        <w:t>;</w:t>
+        <w:t>time incubation_time = 30 minutes;</w:t>
       </w:r>
     </w:p>
     <w:p>
@@ -24331,10 +24266,7 @@
         <w:shd w:val="clear" w:color="auto" w:fill="F2F2F2" w:themeFill="background1" w:themeFillShade="F2"/>
       </w:pPr>
       <w:r>
-        <w:t xml:space="preserve">    print "Incubating at", incubation_temp</w:t>
-      </w:r>
-      <w:r>
-        <w:t xml:space="preserve">, </w:t>
+        <w:t xml:space="preserve">    print "Incubating at", incubation_temp, </w:t>
       </w:r>
     </w:p>
     <w:p>
@@ -24359,18 +24291,7 @@
       </w:r>
       <w:r>
         <w:tab/>
-      </w:r>
-      <w:r>
-        <w:t>"</w:t>
-      </w:r>
-      <w:r>
-        <w:t>for</w:t>
-      </w:r>
-      <w:r>
-        <w:t>"</w:t>
-      </w:r>
-      <w:r>
-        <w:t xml:space="preserve">, (incubation_time : in </w:t>
+        <w:t xml:space="preserve">"for", (incubation_time : in </w:t>
       </w:r>
       <w:r>
         <w:t>H:M:S</w:t>
@@ -24382,13 +24303,7 @@
         <w:t>+</w:t>
       </w:r>
       <w:r>
-        <w:t>"</w:t>
-      </w:r>
-      <w:r>
-        <w:t>.</w:t>
-      </w:r>
-      <w:r>
-        <w:t>";</w:t>
+        <w:t>".";</w:t>
       </w:r>
     </w:p>
     <w:p>
@@ -24448,7 +24363,13 @@
         <w:shd w:val="clear" w:color="auto" w:fill="F2F2F2" w:themeFill="background1" w:themeFillShade="F2"/>
       </w:pPr>
       <w:r>
-        <w:t xml:space="preserve">    time pause_length = 1 s;</w:t>
+        <w:t xml:space="preserve">    time pause_length = 1 </w:t>
+      </w:r>
+      <w:r>
+        <w:t>minute</w:t>
+      </w:r>
+      <w:r>
+        <w:t>;</w:t>
       </w:r>
     </w:p>
     <w:p>
@@ -24576,8 +24497,6 @@
       </w:r>
       <w:r>
         <w:tab/>
-      </w:r>
-      <w:r>
         <w:t>else pause_length;</w:t>
       </w:r>
     </w:p>
@@ -25645,7 +25564,13 @@
         <w:pStyle w:val="Example"/>
       </w:pPr>
       <w:r>
-        <w:t xml:space="preserve">    time pause_length = 1 s;</w:t>
+        <w:t xml:space="preserve">    time pause_length = 1 </w:t>
+      </w:r>
+      <w:r>
+        <w:t>minute</w:t>
+      </w:r>
+      <w:r>
+        <w:t>;</w:t>
       </w:r>
     </w:p>
     <w:p>
@@ -26234,6 +26159,7 @@
       </w:pPr>
       <w:bookmarkStart w:id="67" w:name="_Toc144301307"/>
       <w:r>
+        <w:lastRenderedPageBreak/>
         <w:t>String literals</w:t>
       </w:r>
       <w:bookmarkEnd w:id="67"/>
@@ -26267,11 +26193,16 @@
         <w:t>"</w:t>
       </w:r>
       <w:r>
-        <w:t xml:space="preserve">)  The characters that make </w:t>
-      </w:r>
-      <w:r>
-        <w:lastRenderedPageBreak/>
-        <w:t xml:space="preserve">up a string can be any character except double quotes or line break characters (carriage returns or newlines).   Within the string literal, you can also include various </w:t>
+        <w:t>)</w:t>
+      </w:r>
+      <w:r>
+        <w:rPr>
+          <w:rStyle w:val="FootnoteReference"/>
+        </w:rPr>
+        <w:footnoteReference w:id="18"/>
+      </w:r>
+      <w:r>
+        <w:t xml:space="preserve">  The characters that make up a string can be any character except double quotes or line break characters (carriage returns or newlines).   Within the string literal, you can also include various </w:t>
       </w:r>
       <w:r>
         <w:rPr>
@@ -26566,10 +26497,7 @@
         <w:t>"</w:t>
       </w:r>
       <w:r>
-        <w:t>.</w:t>
-      </w:r>
-      <w:r>
-        <w:t xml:space="preserve">  If we just want it as a number in the units of our choice we could say, e.g., </w:t>
+        <w:t xml:space="preserve">.  If we just want it as a number in the units of our choice we could say, e.g., </w:t>
       </w:r>
       <w:r>
         <w:rPr>
@@ -26629,13 +26557,7 @@
     </w:p>
     <w:p>
       <w:r>
-        <w:t xml:space="preserve">We also want to end the line with a period.  If we were to simply add </w:t>
-      </w:r>
-      <w:r>
-        <w:t>"."</w:t>
-      </w:r>
-      <w:r>
-        <w:t xml:space="preserve"> as a fifth argument, the </w:t>
+        <w:t xml:space="preserve">We also want to end the line with a period.  If we were to simply add "." as a fifth argument, the </w:t>
       </w:r>
       <w:r>
         <w:rPr>
@@ -26683,7 +26605,11 @@
         <w:t>print</w:t>
       </w:r>
       <w:r>
-        <w:t xml:space="preserve"> does, while correct when it is used as a statement as we have here, is a bit of a fib.  What actually happens is that when it is evaluated, it returns an action that, when invoked, prints the values.  Since an action returned as the value of an expression used as a statement is immediately invoked, the two characterizations are the same.  Doing it in this two-step process, however, means that a </w:t>
+        <w:t xml:space="preserve"> does, while correct when it is used as a statement as we have here, is a bit of a fib.  What actually happens is that when it is evaluated, it returns an action that, when invoked, prints the values.  Since an action returned as the value of an expression used as a statement is immediately invoked, the two characterizations are the same.  Doing it in this two-</w:t>
+      </w:r>
+      <w:r>
+        <w:lastRenderedPageBreak/>
+        <w:t xml:space="preserve">step process, however, means that a </w:t>
       </w:r>
       <w:r>
         <w:rPr>
@@ -26711,19 +26637,7 @@
         <w:pStyle w:val="Example"/>
       </w:pPr>
       <w:r>
-        <w:t xml:space="preserve">  : print </w:t>
-      </w:r>
-      <w:r>
-        <w:t>"</w:t>
-      </w:r>
-      <w:r>
-        <w:t>The drop is now at</w:t>
-      </w:r>
-      <w:r>
-        <w:t>"</w:t>
-      </w:r>
-      <w:r>
-        <w:t xml:space="preserve">, d’s pad </w:t>
+        <w:t xml:space="preserve">  : print "The drop is now at", d’s pad </w:t>
       </w:r>
     </w:p>
     <w:p>
@@ -26739,7 +26653,6 @@
         <w:pStyle w:val="Continuation"/>
       </w:pPr>
       <w:r>
-        <w:lastRenderedPageBreak/>
         <w:t xml:space="preserve">which will print the  </w:t>
       </w:r>
       <w:r>
@@ -27014,6 +26927,7 @@
         <w:pStyle w:val="Example"/>
       </w:pPr>
       <w:r>
+        <w:lastRenderedPageBreak/>
         <w:t xml:space="preserve">    repeat until end_at {</w:t>
       </w:r>
     </w:p>
@@ -27084,7 +26998,6 @@
         <w:pStyle w:val="Example"/>
       </w:pPr>
       <w:r>
-        <w:lastRenderedPageBreak/>
         <w:t xml:space="preserve">       wait for t;</w:t>
       </w:r>
     </w:p>
@@ -27418,6 +27331,7 @@
       </w:pPr>
       <w:bookmarkStart w:id="73" w:name="_Toc144301313"/>
       <w:r>
+        <w:lastRenderedPageBreak/>
         <w:t>Binary components and states</w:t>
       </w:r>
       <w:bookmarkEnd w:id="73"/>
@@ -27458,7 +27372,6 @@
         <w:pStyle w:val="Continuation"/>
       </w:pPr>
       <w:r>
-        <w:lastRenderedPageBreak/>
         <w:t xml:space="preserve">Here we see another pair of useful concepts.  The class </w:t>
       </w:r>
       <w:r>
@@ -27930,13 +27843,8 @@
         <w:shd w:val="clear" w:color="auto" w:fill="F2F2F2" w:themeFill="background1" w:themeFillShade="F2"/>
       </w:pPr>
       <w:r>
-        <w:t>voltage reading_target = 7</w:t>
-      </w:r>
-      <w:r>
-        <w:t xml:space="preserve">0 </w:t>
-      </w:r>
-      <w:r>
-        <w:t>V;</w:t>
+        <w:lastRenderedPageBreak/>
+        <w:t>voltage reading_target = 70 V;</w:t>
       </w:r>
     </w:p>
     <w:p>
@@ -28035,7 +27943,6 @@
         <w:shd w:val="clear" w:color="auto" w:fill="F2F2F2" w:themeFill="background1" w:themeFillShade="F2"/>
       </w:pPr>
       <w:r>
-        <w:lastRenderedPageBreak/>
         <w:tab/>
       </w:r>
       <w:r>
@@ -28063,7 +27970,13 @@
         <w:t xml:space="preserve">eselog </w:t>
       </w:r>
       <w:r>
-        <w:t>e = the board’s eselog;</w:t>
+        <w:t>e = the board</w:t>
+      </w:r>
+      <w:r>
+        <w:t>'</w:t>
+      </w:r>
+      <w:r>
+        <w:t>s eselog;</w:t>
       </w:r>
     </w:p>
     <w:p>
@@ -28408,19 +28321,7 @@
         <w:t>prompt</w:t>
       </w:r>
       <w:r>
-        <w:t xml:space="preserve"> "</w:t>
-      </w:r>
-      <w:r>
-        <w:t>Finished at</w:t>
-      </w:r>
-      <w:r>
-        <w:t>"</w:t>
-      </w:r>
-      <w:r>
-        <w:t>, time now</w:t>
-      </w:r>
-      <w:r>
-        <w:t>;</w:t>
+        <w:t xml:space="preserve"> "Finished at", time now;</w:t>
       </w:r>
     </w:p>
     <w:p>
@@ -28567,6 +28468,7 @@
         <w:pStyle w:val="Continuation"/>
       </w:pPr>
       <w:r>
+        <w:lastRenderedPageBreak/>
         <w:t xml:space="preserve">To transfer out, move the drop to the extraction port and call </w:t>
       </w:r>
       <w:r>
@@ -28592,201 +28494,219 @@
         <w:pStyle w:val="Continuation"/>
       </w:pPr>
       <w:r>
+        <w:t>This will remove the whole of the drop, and the drop will no longer be considered to be on the board.  If you only want part of the drop removed, you can specify the amount to remove:</w:t>
+      </w:r>
+    </w:p>
+    <w:p>
+      <w:pPr>
+        <w:pStyle w:val="Example"/>
+      </w:pPr>
+      <w:r>
+        <w:t>d : to ep : transfer out(0.5uL);</w:t>
+      </w:r>
+    </w:p>
+    <w:p>
+      <w:pPr>
+        <w:pStyle w:val="Continuation"/>
+      </w:pPr>
+      <w:r>
+        <w:t>This will ask the pipettor to remove the specified volume, and if it is less than the drop’s volume, the drop will shrink by that much.</w:t>
+      </w:r>
+    </w:p>
+    <w:p>
+      <w:pPr>
+        <w:pStyle w:val="Continuation"/>
+      </w:pPr>
+      <w:r>
+        <w:rPr>
+          <w:lang w:val="en"/>
+        </w:rPr>
+        <w:t xml:space="preserve">The last step of the protocol is implemented by the </w:t>
+      </w:r>
+      <w:r>
+        <w:rPr>
+          <w:rStyle w:val="Characters"/>
+        </w:rPr>
+        <w:t>finish_up</w:t>
+      </w:r>
+      <w:r>
+        <w:t xml:space="preserve"> action, which processes one drop and which we’ll get to in a minute.  With it, we can simply say</w:t>
+      </w:r>
+    </w:p>
+    <w:p>
+      <w:pPr>
+        <w:pStyle w:val="Example"/>
+      </w:pPr>
+      <w:r>
+        <w:t xml:space="preserve">    [[</w:t>
+      </w:r>
+    </w:p>
+    <w:p>
+      <w:pPr>
+        <w:pStyle w:val="Example"/>
+      </w:pPr>
+      <w:r>
+        <w:t xml:space="preserve">       d2 : finish_up;</w:t>
+      </w:r>
+    </w:p>
+    <w:p>
+      <w:pPr>
+        <w:pStyle w:val="Example"/>
+      </w:pPr>
+      <w:r>
+        <w:t xml:space="preserve">       d1 : finish_up;</w:t>
+      </w:r>
+    </w:p>
+    <w:p>
+      <w:pPr>
+        <w:pStyle w:val="Example"/>
+      </w:pPr>
+      <w:r>
+        <w:t xml:space="preserve">    ]]</w:t>
+      </w:r>
+    </w:p>
+    <w:p>
+      <w:pPr>
+        <w:pStyle w:val="Continuation"/>
+      </w:pPr>
+      <w:r>
+        <w:t xml:space="preserve">to run each of our two drops through </w:t>
+      </w:r>
+      <w:r>
+        <w:rPr>
+          <w:rStyle w:val="Characters"/>
+        </w:rPr>
+        <w:t>finish_up</w:t>
+      </w:r>
+      <w:r>
+        <w:t xml:space="preserve">.  </w:t>
+      </w:r>
+    </w:p>
+    <w:p>
+      <w:pPr>
+        <w:pStyle w:val="Continuation"/>
+      </w:pPr>
+      <w:r>
+        <w:t xml:space="preserve">Note that </w:t>
+      </w:r>
+      <w:r>
+        <w:rPr>
+          <w:rStyle w:val="Characters"/>
+        </w:rPr>
+        <w:t>finish_up</w:t>
+      </w:r>
+      <w:r>
+        <w:t xml:space="preserve"> will require walking the drop to the pad the sensor uses to take a reading and then sitting there while the reading is taken before moving away.  But because of the traffic control of the underlying system, we can simply have both drops execute this action at the same time.  One of them will get there first, and the other will wait, two pads away, until the first drop leaves.  </w:t>
+      </w:r>
+    </w:p>
+    <w:p>
+      <w:pPr>
+        <w:pStyle w:val="Concept"/>
+      </w:pPr>
+      <w:bookmarkStart w:id="77" w:name="_Toc144301317"/>
+      <w:r>
+        <w:t>Dealing with deadlock</w:t>
+      </w:r>
+      <w:bookmarkEnd w:id="77"/>
+    </w:p>
+    <w:p>
+      <w:r>
+        <w:t xml:space="preserve">It is, of course, possible that you’ll get unlucky and the default paths used to walk to the target pad cause the two drops to “deadlock” by getting into a state in which each is waiting for the other to get out of the way.  It is also possible that the second, waiting, drop may block the first drop’s default path to get off of the sensor’s pad.  In either of these cases, you may have to be more specific about the paths taken, e.g., by adding a </w:t>
+      </w:r>
+      <w:r>
+        <w:rPr>
+          <w:rStyle w:val="Characters"/>
+        </w:rPr>
+        <w:t>to column</w:t>
+      </w:r>
+      <w:r>
+        <w:t xml:space="preserve"> or </w:t>
+      </w:r>
+      <w:r>
+        <w:rPr>
+          <w:rStyle w:val="Characters"/>
+        </w:rPr>
+        <w:t>to row</w:t>
+      </w:r>
+      <w:r>
+        <w:t xml:space="preserve"> component to the movement to ensure that they can’t get in each other’s way.  Because of this possibility of needing to tweak paths, it’s usually a good idea to run you protocol in simulation before running it with a physical board and, especially, before running it using expensive and/or irreplaceable reagents.</w:t>
+      </w:r>
+    </w:p>
+    <w:p>
+      <w:r>
+        <w:t>Finally, we let the user know we’re done and when we finished.</w:t>
+      </w:r>
+    </w:p>
+    <w:p>
+      <w:pPr>
+        <w:pStyle w:val="Example"/>
+      </w:pPr>
+      <w:r>
+        <w:t xml:space="preserve">    </w:t>
+      </w:r>
+      <w:r>
+        <w:t>prompt</w:t>
+      </w:r>
+      <w:r>
+        <w:t xml:space="preserve"> "Finished at", time </w:t>
+      </w:r>
+      <w:r>
+        <w:t>now</w:t>
+      </w:r>
+      <w:r>
+        <w:t>;</w:t>
+      </w:r>
+    </w:p>
+    <w:p>
+      <w:pPr>
+        <w:pStyle w:val="Concept"/>
+      </w:pPr>
+      <w:bookmarkStart w:id="78" w:name="_Toc144301318"/>
+      <w:r>
+        <w:rPr>
+          <w:rStyle w:val="ConceptGlyph"/>
+        </w:rPr>
         <w:lastRenderedPageBreak/>
-        <w:t>This will remove the whole of the drop, and the drop will no longer be considered to be on the board.  If you only want part of the drop removed, you can specify the amount to remove:</w:t>
-      </w:r>
-    </w:p>
-    <w:p>
-      <w:pPr>
-        <w:pStyle w:val="Example"/>
-      </w:pPr>
-      <w:r>
-        <w:t>d : to ep : transfer out(0.5uL);</w:t>
-      </w:r>
-    </w:p>
-    <w:p>
-      <w:pPr>
-        <w:pStyle w:val="Continuation"/>
-      </w:pPr>
-      <w:r>
-        <w:t>This will ask the pipettor to remove the specified volume, and if it is less than the drop’s volume, the drop will shrink by that much.</w:t>
-      </w:r>
-    </w:p>
-    <w:p>
-      <w:pPr>
-        <w:pStyle w:val="Continuation"/>
-      </w:pPr>
+        <w:t>prompt</w:t>
+      </w:r>
+      <w:r>
+        <w:t xml:space="preserve"> expressions</w:t>
+      </w:r>
+      <w:bookmarkEnd w:id="78"/>
+    </w:p>
+    <w:p>
       <w:r>
         <w:rPr>
           <w:lang w:val="en"/>
         </w:rPr>
-        <w:t xml:space="preserve">The last step of the protocol is implemented by the </w:t>
-      </w:r>
-      <w:r>
-        <w:rPr>
-          <w:rStyle w:val="Characters"/>
-        </w:rPr>
-        <w:t>finish_up</w:t>
-      </w:r>
-      <w:r>
-        <w:t xml:space="preserve"> action, which processes one drop and which we’ll get to in a minute.  With it, we can simply say</w:t>
-      </w:r>
-    </w:p>
-    <w:p>
-      <w:pPr>
-        <w:pStyle w:val="Example"/>
-      </w:pPr>
-      <w:r>
-        <w:t xml:space="preserve">    [[</w:t>
-      </w:r>
-    </w:p>
-    <w:p>
-      <w:pPr>
-        <w:pStyle w:val="Example"/>
-      </w:pPr>
-      <w:r>
-        <w:t xml:space="preserve">       d2 : finish_up;</w:t>
-      </w:r>
-    </w:p>
-    <w:p>
-      <w:pPr>
-        <w:pStyle w:val="Example"/>
-      </w:pPr>
-      <w:r>
-        <w:t xml:space="preserve">       d1 : finish_up;</w:t>
-      </w:r>
-    </w:p>
-    <w:p>
-      <w:pPr>
-        <w:pStyle w:val="Example"/>
-      </w:pPr>
-      <w:r>
-        <w:t xml:space="preserve">    ]]</w:t>
-      </w:r>
-    </w:p>
-    <w:p>
-      <w:pPr>
-        <w:pStyle w:val="Continuation"/>
-      </w:pPr>
-      <w:r>
-        <w:t xml:space="preserve">to run each of our two drops through </w:t>
-      </w:r>
-      <w:r>
-        <w:rPr>
-          <w:rStyle w:val="Characters"/>
-        </w:rPr>
-        <w:t>finish_up</w:t>
-      </w:r>
-      <w:r>
-        <w:t xml:space="preserve">.  </w:t>
-      </w:r>
-    </w:p>
-    <w:p>
-      <w:pPr>
-        <w:pStyle w:val="Continuation"/>
-      </w:pPr>
-      <w:r>
-        <w:t xml:space="preserve">Note that </w:t>
-      </w:r>
-      <w:r>
-        <w:rPr>
-          <w:rStyle w:val="Characters"/>
-        </w:rPr>
-        <w:t>finish_up</w:t>
-      </w:r>
-      <w:r>
-        <w:t xml:space="preserve"> will require walking the drop to the pad the sensor uses to take a reading and then sitting there while the reading is taken before moving away.  But because of the traffic control of the underlying system, we can simply have both drops execute this action at the same time.  One of them will get there first, and the other will wait, two pads away, until the first drop leaves.  </w:t>
-      </w:r>
-    </w:p>
-    <w:p>
-      <w:pPr>
-        <w:pStyle w:val="Concept"/>
-      </w:pPr>
-      <w:bookmarkStart w:id="77" w:name="_Toc144301317"/>
-      <w:r>
-        <w:t>Dealing with deadlock</w:t>
-      </w:r>
-      <w:bookmarkEnd w:id="77"/>
-    </w:p>
-    <w:p>
-      <w:r>
-        <w:t xml:space="preserve">It is, of course, possible that you’ll get unlucky and the default paths used to walk to the target pad cause the two drops to “deadlock” by getting into a state in which each is waiting for the other to get out of the way.  It is also possible that the second, waiting, drop may block the first drop’s default path to get off of the sensor’s pad.  In either of these cases, you may have to be more specific about the paths taken, e.g., by adding a </w:t>
-      </w:r>
-      <w:r>
-        <w:rPr>
-          <w:rStyle w:val="Characters"/>
-        </w:rPr>
-        <w:t>to column</w:t>
-      </w:r>
-      <w:r>
-        <w:t xml:space="preserve"> or </w:t>
-      </w:r>
-      <w:r>
-        <w:rPr>
-          <w:rStyle w:val="Characters"/>
-        </w:rPr>
-        <w:t>to row</w:t>
-      </w:r>
-      <w:r>
-        <w:t xml:space="preserve"> component to the movement to ensure that they can’t get in each other’s way.  Because of this possibility of needing to tweak paths, it’s usually a good idea to run you protocol in simulation before running it with a physical board and, especially, before running it using expensive and/or irreplaceable reagents.</w:t>
-      </w:r>
-    </w:p>
-    <w:p>
-      <w:r>
-        <w:t>Finally, we let the user know we’re done and when we finished.</w:t>
-      </w:r>
-    </w:p>
-    <w:p>
-      <w:pPr>
-        <w:pStyle w:val="Example"/>
-      </w:pPr>
-      <w:r>
-        <w:t xml:space="preserve">    </w:t>
-      </w:r>
-      <w:r>
+        <w:t xml:space="preserve">In this case, I’ve chosen to use a </w:t>
+      </w:r>
+      <w:r>
+        <w:rPr>
+          <w:rStyle w:val="Characters"/>
+        </w:rPr>
         <w:t>prompt</w:t>
       </w:r>
       <w:r>
-        <w:t xml:space="preserve"> "Finished at", time </w:t>
-      </w:r>
-      <w:r>
-        <w:t>now</w:t>
-      </w:r>
-      <w:r>
-        <w:t>;</w:t>
-      </w:r>
-    </w:p>
-    <w:p>
-      <w:pPr>
-        <w:pStyle w:val="Concept"/>
-      </w:pPr>
-      <w:bookmarkStart w:id="78" w:name="_Toc144301318"/>
-      <w:r>
-        <w:rPr>
-          <w:rStyle w:val="ConceptGlyph"/>
+        <w:t xml:space="preserve"> statement rather than a </w:t>
+      </w:r>
+      <w:r>
+        <w:rPr>
+          <w:rStyle w:val="Characters"/>
+        </w:rPr>
+        <w:t>print</w:t>
+      </w:r>
+      <w:r>
+        <w:t xml:space="preserve"> statement, both in order to introduce it and because it is more eye-catching.  </w:t>
+      </w:r>
+      <w:r>
+        <w:rPr>
+          <w:rStyle w:val="Characters"/>
         </w:rPr>
         <w:t>prompt</w:t>
       </w:r>
       <w:r>
-        <w:t xml:space="preserve"> expressions</w:t>
-      </w:r>
-      <w:bookmarkEnd w:id="78"/>
-    </w:p>
-    <w:p>
-      <w:r>
-        <w:rPr>
-          <w:lang w:val="en"/>
-        </w:rPr>
-        <w:t xml:space="preserve">In this case, I’ve chosen to use a </w:t>
-      </w:r>
-      <w:r>
-        <w:rPr>
-          <w:rStyle w:val="Characters"/>
-        </w:rPr>
-        <w:t>prompt</w:t>
-      </w:r>
-      <w:r>
-        <w:t xml:space="preserve"> statement rather than a </w:t>
+        <w:t xml:space="preserve"> is just like </w:t>
       </w:r>
       <w:r>
         <w:rPr>
@@ -28795,29 +28715,7 @@
         <w:t>print</w:t>
       </w:r>
       <w:r>
-        <w:t xml:space="preserve"> statement, both in order to introduce it and because it is more eye-catching.  </w:t>
-      </w:r>
-      <w:r>
-        <w:rPr>
-          <w:rStyle w:val="Characters"/>
-        </w:rPr>
-        <w:t>prompt</w:t>
-      </w:r>
-      <w:r>
-        <w:t xml:space="preserve"> is just like </w:t>
-      </w:r>
-      <w:r>
-        <w:rPr>
-          <w:rStyle w:val="Characters"/>
-        </w:rPr>
-        <w:t>print</w:t>
-      </w:r>
-      <w:r>
-        <w:t xml:space="preserve">, but instead of </w:t>
-      </w:r>
-      <w:r>
-        <w:lastRenderedPageBreak/>
-        <w:t>writing the message to the console, it pops up a dialog box and requires the user to acknowledge it.</w:t>
+        <w:t>, but instead of writing the message to the console, it pops up a dialog box and requires the user to acknowledge it.</w:t>
       </w:r>
     </w:p>
     <w:p>
@@ -29048,6 +28946,7 @@
         <w:keepNext/>
       </w:pPr>
       <w:r>
+        <w:lastRenderedPageBreak/>
         <w:t>define process(a drop) {</w:t>
       </w:r>
     </w:p>
@@ -29081,8 +28980,6 @@
       </w:r>
       <w:r>
         <w:tab/>
-      </w:r>
-      <w:r>
         <w:t>n = n+1;</w:t>
       </w:r>
     </w:p>
@@ -29174,7 +29071,6 @@
         <w:pStyle w:val="Continuation"/>
       </w:pPr>
       <w:r>
-        <w:lastRenderedPageBreak/>
         <w:t xml:space="preserve">Here, </w:t>
       </w:r>
       <w:r>
@@ -29378,7 +29274,13 @@
         <w:t xml:space="preserve">eselog </w:t>
       </w:r>
       <w:r>
-        <w:t>e = the board’s eselog;</w:t>
+        <w:t>e = the board</w:t>
+      </w:r>
+      <w:r>
+        <w:t>'</w:t>
+      </w:r>
+      <w:r>
+        <w:t>s eselog;</w:t>
       </w:r>
     </w:p>
     <w:p>
@@ -29527,6 +29429,7 @@
         <w:pStyle w:val="Example"/>
       </w:pPr>
       <w:r>
+        <w:lastRenderedPageBreak/>
         <w:tab/>
       </w:r>
       <w:r>
@@ -29646,7 +29549,6 @@
       </w:pPr>
       <w:bookmarkStart w:id="81" w:name="_Toc144301321"/>
       <w:r>
-        <w:lastRenderedPageBreak/>
         <w:t>Sensors</w:t>
       </w:r>
       <w:bookmarkEnd w:id="81"/>
@@ -29882,6 +29784,9 @@
       </w:r>
       <w:r>
         <w:t>.  Both of these are views of the same value, so changing one changes the other.</w:t>
+      </w:r>
+      <w:r>
+        <w:t xml:space="preserve"> “test”</w:t>
       </w:r>
     </w:p>
     <w:p>
@@ -29956,6 +29861,7 @@
       </w:pPr>
       <w:bookmarkStart w:id="82" w:name="_Toc144301322"/>
       <w:r>
+        <w:lastRenderedPageBreak/>
         <w:t>Writing readings to files</w:t>
       </w:r>
       <w:bookmarkEnd w:id="82"/>
@@ -30073,11 +29979,7 @@
         <w:t>timestamp</w:t>
       </w:r>
       <w:r>
-        <w:t xml:space="preserve">.  </w:t>
-      </w:r>
-      <w:r>
-        <w:lastRenderedPageBreak/>
-        <w:t xml:space="preserve">These substitution specifications are based on those used by </w:t>
+        <w:t xml:space="preserve">.  These substitution specifications are based on those used by </w:t>
       </w:r>
       <w:r>
         <w:rPr>
@@ -30095,19 +29997,7 @@
         <w:rPr>
           <w:rStyle w:val="Characters"/>
         </w:rPr>
-        <w:t>“</w:t>
-      </w:r>
-      <w:r>
-        <w:rPr>
-          <w:rStyle w:val="Characters"/>
-        </w:rPr>
-        <w:t>eselog-%Y-%m-%d_%H_%M_%S.%f.csv</w:t>
-      </w:r>
-      <w:r>
-        <w:rPr>
-          <w:rStyle w:val="Characters"/>
-        </w:rPr>
-        <w:t>”</w:t>
+        <w:t>“eselog-%Y-%m-%d_%H_%M_%S.%f.csv”</w:t>
       </w:r>
       <w:r>
         <w:t>, which substitutes in the four-digit year (</w:t>
@@ -30175,7 +30065,7 @@
       <w:r>
         <w:t xml:space="preserve">.  More formats can be found at </w:t>
       </w:r>
-      <w:hyperlink r:id="rId19" w:history="1">
+      <w:hyperlink r:id="rId20" w:history="1">
         <w:r>
           <w:rPr>
             <w:rStyle w:val="Hyperlink"/>
@@ -30414,6 +30304,7 @@
         <w:pStyle w:val="Continuation"/>
       </w:pPr>
       <w:r>
+        <w:lastRenderedPageBreak/>
         <w:t xml:space="preserve">As an </w:t>
       </w:r>
       <w:r>
@@ -30554,7 +30445,6 @@
     </w:p>
     <w:p>
       <w:r>
-        <w:lastRenderedPageBreak/>
         <w:t xml:space="preserve">So if a sample represents a column of values, what can you do with it?  Basically, you can use its attributes to find out things about the values.  It’s attributes include </w:t>
       </w:r>
       <w:r>
@@ -31075,6 +30965,7 @@
         <w:pStyle w:val="Example"/>
       </w:pPr>
       <w:r>
+        <w:lastRenderedPageBreak/>
         <w:t xml:space="preserve">      } else {</w:t>
       </w:r>
     </w:p>
@@ -31108,7 +30999,6 @@
       </w:pPr>
       <w:bookmarkStart w:id="85" w:name="_Toc144301325"/>
       <w:r>
-        <w:lastRenderedPageBreak/>
         <w:t>Conditional statements</w:t>
       </w:r>
       <w:bookmarkEnd w:id="85"/>
@@ -31248,7 +31138,7 @@
         <w:rPr>
           <w:rStyle w:val="FootnoteReference"/>
         </w:rPr>
-        <w:footnoteReference w:id="18"/>
+        <w:footnoteReference w:id="19"/>
       </w:r>
       <w:r>
         <w:t xml:space="preserve">  The logic is that first </w:t>
@@ -31426,6 +31316,7 @@
         <w:pStyle w:val="Continuation"/>
       </w:pPr>
       <w:r>
+        <w:lastRenderedPageBreak/>
         <w:t>and then we walk the drop into the waste well:</w:t>
       </w:r>
     </w:p>
@@ -31443,7 +31334,6 @@
       </w:pPr>
       <w:bookmarkStart w:id="86" w:name="_Toc144301326"/>
       <w:r>
-        <w:lastRenderedPageBreak/>
         <w:t>Changing a drop’s reagent</w:t>
       </w:r>
       <w:bookmarkEnd w:id="86"/>
@@ -32734,9 +32624,9 @@
       </w:r>
     </w:p>
     <w:sectPr>
-      <w:headerReference w:type="default" r:id="rId20"/>
-      <w:footerReference w:type="even" r:id="rId21"/>
-      <w:footerReference w:type="default" r:id="rId22"/>
+      <w:headerReference w:type="default" r:id="rId21"/>
+      <w:footerReference w:type="even" r:id="rId22"/>
+      <w:footerReference w:type="default" r:id="rId23"/>
       <w:pgSz w:w="12240" w:h="15840" w:code="1"/>
       <w:pgMar w:top="1440" w:right="1296" w:bottom="1440" w:left="1296" w:header="720" w:footer="691" w:gutter="288"/>
       <w:pgNumType w:start="1"/>
@@ -32800,7 +32690,7 @@
     <wne:acd wne:argValue="AQAAAAAA" wne:acdName="acd1" wne:fciIndexBasedOn="0065"/>
     <wne:acd wne:argValue="AgBDAG8AbgB0AGkAbgB1AGEAdABpAG8AbgA=" wne:acdName="acd2" wne:fciIndexBasedOn="0065"/>
     <wne:acd wne:argValue="AgBDAGgAYQByAGEAYwB0AGUAcgBzAA==" wne:acdName="acd3" wne:fciIndexBasedOn="0065"/>
-    <wne:acd wne:argValue="" wne:acdName="acd4" wne:fciIndexBasedOn="0065"/>
+    <wne:acd wne:acdName="acd4" wne:fciIndexBasedOn="0065"/>
     <wne:acd wne:argValue="AgBEAGUAZgBpAG4AaQB0AGkAbwBuAA==" wne:acdName="acd5" wne:fciIndexBasedOn="0065"/>
     <wne:acd wne:argValue="AgBFAHgAYQBtAHAAbABlAA==" wne:acdName="acd6" wne:fciIndexBasedOn="0065"/>
     <wne:acd wne:argValue="AgBDAG8AbgBjAGUAcAB0AA==" wne:acdName="acd7" wne:fciIndexBasedOn="0065"/>
@@ -32876,7 +32766,7 @@
       <w:rPr>
         <w:noProof/>
       </w:rPr>
-      <w:t>August 28, 2023</w:t>
+      <w:t>August 30, 2023</w:t>
     </w:r>
     <w:r>
       <w:fldChar w:fldCharType="end"/>
@@ -33386,6 +33276,18 @@
       <w:r>
         <w:t>, but I find the possessive notation more intuitive.</w:t>
       </w:r>
+      <w:r>
+        <w:t xml:space="preserve">  After having the compiler complain enough times when copying and pasting from this document, you can also say </w:t>
+      </w:r>
+      <w:r>
+        <w:rPr>
+          <w:rStyle w:val="Characters"/>
+        </w:rPr>
+        <w:t>obj’s attr</w:t>
+      </w:r>
+      <w:r>
+        <w:t>, with a curved apostrophe.</w:t>
+      </w:r>
     </w:p>
   </w:footnote>
   <w:footnote w:id="10">
@@ -33808,6 +33710,31 @@
     </w:p>
   </w:footnote>
   <w:footnote w:id="18">
+    <w:p>
+      <w:pPr>
+        <w:pStyle w:val="FootnoteText"/>
+      </w:pPr>
+      <w:r>
+        <w:rPr>
+          <w:rStyle w:val="FootnoteReference"/>
+        </w:rPr>
+        <w:footnoteRef/>
+      </w:r>
+      <w:r>
+        <w:t xml:space="preserve"> For ease of cutting and pasting and using editors that put them in by default, you can also use smart quotes (</w:t>
+      </w:r>
+      <w:r>
+        <w:rPr>
+          <w:rStyle w:val="Characters"/>
+        </w:rPr>
+        <w:t>“ … ”</w:t>
+      </w:r>
+      <w:r>
+        <w:t>).  They need not be used appropriately.</w:t>
+      </w:r>
+    </w:p>
+  </w:footnote>
+  <w:footnote w:id="19">
     <w:p>
       <w:pPr>
         <w:pStyle w:val="FootnoteText"/>

</xml_diff>

<commit_message>
issue #305.  Tweaks to DML manual.
</commit_message>
<xml_diff>
--- a/doc/Introduction to DML.docx
+++ b/doc/Introduction to DML.docx
@@ -264,7 +264,7 @@
           <w:szCs w:val="20"/>
           <w:lang w:val="en"/>
         </w:rPr>
-        <w:t xml:space="preserve">© 2023 by </w:t>
+        <w:t>© 202</w:t>
       </w:r>
       <w:r>
         <w:rPr>
@@ -272,141 +272,115 @@
           <w:szCs w:val="20"/>
           <w:lang w:val="en"/>
         </w:rPr>
-        <w:t>Evan Kirshenbaum</w:t>
-      </w:r>
-    </w:p>
-    <w:p>
-      <w:pPr>
-        <w:spacing w:after="120"/>
-        <w:jc w:val="left"/>
-        <w:rPr>
-          <w:b/>
-          <w:bCs/>
-          <w:smallCaps/>
-          <w:spacing w:val="40"/>
+        <w:t>4</w:t>
+      </w:r>
+      <w:r>
+        <w:rPr>
           <w:sz w:val="20"/>
           <w:szCs w:val="20"/>
           <w:lang w:val="en"/>
         </w:rPr>
-      </w:pPr>
-      <w:r>
-        <w:rPr>
-          <w:b/>
-          <w:bCs/>
-          <w:smallCaps/>
-          <w:spacing w:val="40"/>
+        <w:t xml:space="preserve"> by </w:t>
+      </w:r>
+      <w:r>
+        <w:rPr>
           <w:sz w:val="20"/>
           <w:szCs w:val="20"/>
           <w:lang w:val="en"/>
         </w:rPr>
-        <w:t>All rights reserved</w:t>
+        <w:t>HP Development Company, L.P.</w:t>
       </w:r>
     </w:p>
     <w:p>
       <w:pPr>
         <w:jc w:val="left"/>
+      </w:pPr>
+      <w:r>
         <w:rPr>
           <w:sz w:val="20"/>
           <w:szCs w:val="20"/>
           <w:lang w:val="en"/>
         </w:rPr>
-      </w:pPr>
-      <w:r>
-        <w:rPr>
-          <w:sz w:val="20"/>
-          <w:szCs w:val="20"/>
-          <w:lang w:val="en"/>
-        </w:rPr>
-        <w:t>No part of this book may be reproduced, distributed, or transmitted in any form or by any means without the prior written permission of the publisher, except in the case of brief quotations embodied in critical reviews and certain other noncommercial uses permitted by copyright law.</w:t>
-      </w:r>
-    </w:p>
-    <w:p>
-      <w:pPr>
-        <w:jc w:val="left"/>
-        <w:rPr>
-          <w:sz w:val="20"/>
-          <w:szCs w:val="20"/>
-          <w:lang w:val="en"/>
-        </w:rPr>
-      </w:pPr>
-      <w:r>
-        <w:rPr>
-          <w:sz w:val="20"/>
-          <w:szCs w:val="20"/>
-        </w:rPr>
-        <w:t>ISBN: 000-000-</w:t>
-      </w:r>
-      <w:r>
-        <w:rPr>
-          <w:sz w:val="20"/>
-          <w:szCs w:val="20"/>
-        </w:rPr>
-        <w:t>00000000</w:t>
-      </w:r>
-      <w:r>
-        <w:rPr>
-          <w:sz w:val="20"/>
-          <w:szCs w:val="20"/>
-        </w:rPr>
-        <w:t>0</w:t>
-      </w:r>
-    </w:p>
-    <w:p>
-      <w:pPr>
-        <w:contextualSpacing/>
-        <w:jc w:val="left"/>
+        <w:t xml:space="preserve">This document was written in conjunction with the </w:t>
+      </w:r>
+      <w:r>
         <w:rPr>
           <w:b/>
           <w:bCs/>
           <w:sz w:val="20"/>
           <w:szCs w:val="20"/>
-        </w:rPr>
-      </w:pPr>
-      <w:r>
-        <w:rPr>
-          <w:b/>
-          <w:bCs/>
+          <w:lang w:val="en"/>
+        </w:rPr>
+        <w:t>HP Digital Microfluidics</w:t>
+      </w:r>
+      <w:r>
+        <w:t xml:space="preserve"> project, available at </w:t>
+      </w:r>
+      <w:hyperlink r:id="rId9" w:history="1">
+        <w:r>
+          <w:rPr>
+            <w:rStyle w:val="Hyperlink"/>
+          </w:rPr>
+          <w:t>https://github.com/HPInc/HP-Digital-Microfluidics</w:t>
+        </w:r>
+      </w:hyperlink>
+      <w:r>
+        <w:t xml:space="preserve"> and released under the following license:</w:t>
+      </w:r>
+    </w:p>
+    <w:p>
+      <w:pPr>
+        <w:pStyle w:val="NormalWeb"/>
+        <w:ind w:firstLine="720"/>
+      </w:pPr>
+      <w:r>
+        <w:rPr>
+          <w:rStyle w:val="Strong"/>
+          <w:rFonts w:eastAsiaTheme="majorEastAsia"/>
+        </w:rPr>
+        <w:t>© Copyright 2024 HP Development Company, L.P.</w:t>
+      </w:r>
+    </w:p>
+    <w:p>
+      <w:pPr>
+        <w:pStyle w:val="NormalWeb"/>
+        <w:ind w:left="720"/>
+      </w:pPr>
+      <w:r>
+        <w:t>Permission is hereby granted, free of charge, to any person obtaining a copy of this software and associated documentation files (the “Software”), to deal in the Software without restriction, including without limitation the rights to use, copy, modify, merge, publish, distribute, sublicense, and/or sell copies of the Software, and to permit persons to whom the Software is furnished to do so, subject to the following conditions:</w:t>
+      </w:r>
+    </w:p>
+    <w:p>
+      <w:pPr>
+        <w:pStyle w:val="NormalWeb"/>
+        <w:ind w:left="720"/>
+      </w:pPr>
+      <w:r>
+        <w:t>The above copyright notice and this permission notice shall be included in all copies or substantial portions of the Software.</w:t>
+      </w:r>
+    </w:p>
+    <w:p>
+      <w:pPr>
+        <w:pStyle w:val="NormalWeb"/>
+        <w:ind w:left="720"/>
+      </w:pPr>
+      <w:r>
+        <w:t>THE SOFTWARE IS PROVIDED “AS IS”, WITHOUT WARRANTY OF ANY KIND, EXPRESS OR IMPLIED, INCLUDING BUT NOT LIMITED TO THE WARRANTIES OF MERCHANTABILITY, FITNESS FOR A PARTICULAR PURPOSE AND NONINFRINGEMENT. IN NO EVENT SHALL THE AUTHORS OR COPYRIGHT HOLDERS BE LIABLE FOR ANY CLAIM, DAMAGES OR OTHER LIABILITY, WHETHER IN AN ACTION OF CONTRACT, TORT OR OTHERWISE, ARISING FROM, OUT OF OR IN CONNECTION WITH THE SOFTWARE OR THE USE OR OTHER DEALINGS IN THE SOFTWARE.</w:t>
+      </w:r>
+    </w:p>
+    <w:p>
+      <w:pPr>
+        <w:jc w:val="left"/>
+      </w:pPr>
+    </w:p>
+    <w:p>
+      <w:pPr>
+        <w:jc w:val="left"/>
+        <w:rPr>
           <w:sz w:val="20"/>
           <w:szCs w:val="20"/>
         </w:rPr>
-        <w:t>Free book template downloaded from:</w:t>
-      </w:r>
-    </w:p>
-    <w:p>
-      <w:pPr>
-        <w:contextualSpacing/>
-        <w:jc w:val="left"/>
-        <w:rPr>
-          <w:sz w:val="20"/>
-          <w:szCs w:val="20"/>
-          <w:u w:val="single"/>
-        </w:rPr>
-      </w:pPr>
-      <w:r>
-        <w:rPr>
-          <w:sz w:val="20"/>
-          <w:szCs w:val="20"/>
-          <w:u w:val="single"/>
-        </w:rPr>
-        <w:t>https://usedtotech.com</w:t>
-      </w:r>
-    </w:p>
-    <w:p>
-      <w:pPr>
-        <w:jc w:val="left"/>
-        <w:rPr>
-          <w:sz w:val="20"/>
-          <w:szCs w:val="20"/>
-        </w:rPr>
-      </w:pPr>
-      <w:r>
-        <w:rPr>
-          <w:sz w:val="20"/>
-          <w:szCs w:val="20"/>
-          <w:u w:val="single"/>
-        </w:rPr>
-        <w:t>admin@usedtotech.com</w:t>
-      </w:r>
+      </w:pPr>
     </w:p>
     <w:p>
       <w:pPr>
@@ -427,10 +401,10 @@
           <w:lang w:val="en"/>
         </w:rPr>
         <w:sectPr>
-          <w:headerReference w:type="even" r:id="rId9"/>
-          <w:headerReference w:type="default" r:id="rId10"/>
-          <w:footerReference w:type="even" r:id="rId11"/>
-          <w:footerReference w:type="default" r:id="rId12"/>
+          <w:headerReference w:type="even" r:id="rId10"/>
+          <w:headerReference w:type="default" r:id="rId11"/>
+          <w:footerReference w:type="even" r:id="rId12"/>
+          <w:footerReference w:type="default" r:id="rId13"/>
           <w:pgSz w:w="12240" w:h="15840" w:code="1"/>
           <w:pgMar w:top="1440" w:right="1296" w:bottom="1440" w:left="1296" w:header="720" w:footer="691" w:gutter="288"/>
           <w:cols w:space="720"/>
@@ -9736,10 +9710,10 @@
           <w:lang w:val="en"/>
         </w:rPr>
         <w:sectPr>
-          <w:headerReference w:type="default" r:id="rId13"/>
-          <w:footerReference w:type="default" r:id="rId14"/>
-          <w:headerReference w:type="first" r:id="rId15"/>
-          <w:footerReference w:type="first" r:id="rId16"/>
+          <w:headerReference w:type="default" r:id="rId14"/>
+          <w:footerReference w:type="default" r:id="rId15"/>
+          <w:headerReference w:type="first" r:id="rId16"/>
+          <w:footerReference w:type="first" r:id="rId17"/>
           <w:pgSz w:w="12240" w:h="15840" w:code="1"/>
           <w:pgMar w:top="1440" w:right="1296" w:bottom="1440" w:left="1296" w:header="720" w:footer="691" w:gutter="288"/>
           <w:cols w:space="720"/>
@@ -9768,11 +9742,34 @@
           <w:bCs/>
           <w:lang w:val="en"/>
         </w:rPr>
-        <w:t>DMF</w:t>
+        <w:t>DM</w:t>
+      </w:r>
+      <w:r>
+        <w:rPr>
+          <w:b/>
+          <w:bCs/>
+          <w:lang w:val="en"/>
+        </w:rPr>
+        <w:t>L</w:t>
       </w:r>
       <w:r>
         <w:t xml:space="preserve">, short for “Digital Microfluidics Language” is a language specifically designed for describing experiments and protocols to be run a digital microfluidics boards.  </w:t>
       </w:r>
+      <w:r>
+        <w:t>It was developed as part of the HP Digital Microfluidics (HP-DMF) project,</w:t>
+      </w:r>
+      <w:r>
+        <w:rPr>
+          <w:rStyle w:val="FootnoteReference"/>
+        </w:rPr>
+        <w:footnoteReference w:id="1"/>
+      </w:r>
+      <w:r>
+        <w:t xml:space="preserve"> as a way to enable non-programmers to write protocols and to interact directly with boards controlled using HP-DMF software.</w:t>
+      </w:r>
+      <w:r>
+        <w:t xml:space="preserve">  The intent, however, is that the DML should not be limited to being used with HP-DMF.</w:t>
+      </w:r>
     </w:p>
     <w:p>
       <w:pPr>
@@ -9789,6 +9786,13 @@
         <w:t>Digital Microfluidics Context</w:t>
       </w:r>
       <w:bookmarkEnd w:id="4"/>
+    </w:p>
+    <w:p>
+      <w:pPr>
+        <w:rPr>
+          <w:lang w:val="en"/>
+        </w:rPr>
+      </w:pPr>
     </w:p>
     <w:p>
       <w:pPr>
@@ -9804,7 +9808,7 @@
         <mc:AlternateContent>
           <mc:Choice Requires="wpc">
             <w:drawing>
-              <wp:inline distT="0" distB="0" distL="0" distR="0" wp14:anchorId="2C78EAE3" wp14:editId="60831E25">
+              <wp:inline distT="0" distB="0" distL="0" distR="0" wp14:anchorId="2C78EAE3" wp14:editId="38D40FCC">
                 <wp:extent cx="5486400" cy="3200400"/>
                 <wp:effectExtent l="0" t="0" r="0" b="0"/>
                 <wp:docPr id="1474894859" name="Canvas 9"/>
@@ -9839,7 +9843,7 @@
                             </pic:cNvPicPr>
                           </pic:nvPicPr>
                           <pic:blipFill>
-                            <a:blip r:embed="rId17"/>
+                            <a:blip r:embed="rId18"/>
                             <a:stretch>
                               <a:fillRect/>
                             </a:stretch>
@@ -10798,7 +10802,7 @@
                 </v:shape>
                 <v:group id="Group 687546560" o:spid="_x0000_s1028" style="position:absolute;top:6;width:53411;height:31563" coordorigin=",6" coordsize="53411,31562" o:gfxdata="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">
                   <v:shape id="Picture 1997371182" o:spid="_x0000_s1029" type="#_x0000_t75" alt="A grid with a black rectangular object in the middle&#10;&#10;Description automatically generated" style="position:absolute;left:9644;top:1660;width:37668;height:28067;visibility:visible;mso-wrap-style:square" o:gfxdata="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">
-                    <v:imagedata r:id="rId18" o:title="A grid with a black rectangular object in the middle&#10;&#10;Description automatically generated"/>
+                    <v:imagedata r:id="rId19" o:title="A grid with a black rectangular object in the middle&#10;&#10;Description automatically generated"/>
                   </v:shape>
                   <v:oval id="Oval 194128192" o:spid="_x0000_s1030" style="position:absolute;left:9331;top:1660;width:9144;height:6858;visibility:visible;mso-wrap-style:square;v-text-anchor:middle" o:gfxdata="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" filled="f" strokecolor="#4f81bd [3204]" strokeweight="2pt"/>
                   <v:shapetype id="_x0000_t32" coordsize="21600,21600" o:spt="32" o:oned="t" path="m,l21600,21600e" filled="f">
@@ -11129,46 +11133,187 @@
       </w:r>
     </w:p>
     <w:p>
-      <w:pPr>
-        <w:pStyle w:val="Heading2"/>
+      <w:bookmarkStart w:id="5" w:name="_Toc144415045"/>
+      <w:r>
+        <w:t xml:space="preserve">The point of a DML program is to control a digital microfluidics board in such a way that </w:t>
+      </w:r>
+      <w:r>
+        <w:rPr>
+          <w:i/>
+          <w:iCs/>
+        </w:rPr>
+        <w:t>drops</w:t>
+      </w:r>
+      <w:r>
+        <w:t xml:space="preserve"> of various </w:t>
+      </w:r>
+      <w:r>
+        <w:rPr>
+          <w:i/>
+          <w:iCs/>
+        </w:rPr>
+        <w:t>reagents</w:t>
+      </w:r>
+      <w:r>
+        <w:t xml:space="preserve"> are moved around a rectangular</w:t>
+      </w:r>
+      <w:r>
+        <w:rPr>
+          <w:rStyle w:val="FootnoteReference"/>
+        </w:rPr>
+        <w:footnoteReference w:id="2"/>
+      </w:r>
+      <w:r>
+        <w:t xml:space="preserve"> array of </w:t>
+      </w:r>
+      <w:r>
+        <w:rPr>
+          <w:i/>
+          <w:iCs/>
+        </w:rPr>
+        <w:t>pads</w:t>
+      </w:r>
+      <w:r>
+        <w:t xml:space="preserve"> and altered, e.g., by mixing with one another, being heated, or being subjected to magnetic fields, either to produce a desired </w:t>
+      </w:r>
+      <w:r>
+        <w:lastRenderedPageBreak/>
+        <w:t>result which is extracted to be used later or to be measured using an external sensor to obtain information about their composition.  DMF boards rely on the electrowetting principle: pads can be turned on and off, and a drop on a pad that’s off will be pulled toward any neighboring pads that are on.  If there is one such neighbor, the drop will move; if there are two, the drop will be split between them.</w:t>
+      </w:r>
+    </w:p>
+    <w:p>
+      <w:r>
+        <w:t xml:space="preserve">DMF boards come in all shapes and sizes.  </w:t>
+      </w:r>
+      <w:r>
+        <w:t>The figure above</w:t>
+      </w:r>
+      <w:r>
+        <w:t>—an annotated screen shot of the HP-DMF GUI—</w:t>
+      </w:r>
+      <w:r>
+        <w:t xml:space="preserve">shows a sketch of an early version of a board designed at HP.  It demonstrates many features common to DMF boards, all of which can be talked about directly in DML.  </w:t>
+      </w:r>
+    </w:p>
+    <w:p>
+      <w:r>
+        <w:t xml:space="preserve">First there is the rectangular array of pads, represented by squares in the </w:t>
+      </w:r>
+      <w:r>
+        <w:t xml:space="preserve">figure.  In the middle of the array is a </w:t>
+      </w:r>
+      <w:r>
+        <w:rPr>
+          <w:i/>
+          <w:iCs/>
+        </w:rPr>
+        <w:t>dead zone</w:t>
+      </w:r>
+      <w:r>
+        <w:t xml:space="preserve"> of pads that, for whatever reason,</w:t>
+      </w:r>
+      <w:r>
+        <w:rPr>
+          <w:rStyle w:val="FootnoteReference"/>
+        </w:rPr>
+        <w:footnoteReference w:id="3"/>
+      </w:r>
+      <w:r>
+        <w:t xml:space="preserve"> cannot be turned on and which, therefore, cannot attract </w:t>
+      </w:r>
+      <w:r>
+        <w:t xml:space="preserve">or contain </w:t>
+      </w:r>
+      <w:r>
+        <w:t>drops.</w:t>
+      </w:r>
+    </w:p>
+    <w:p>
+      <w:r>
+        <w:t xml:space="preserve">At the left and right sides are eight </w:t>
+      </w:r>
+      <w:r>
+        <w:rPr>
+          <w:i/>
+          <w:iCs/>
+        </w:rPr>
+        <w:t>wells</w:t>
+      </w:r>
+      <w:r>
+        <w:t xml:space="preserve">, reservoirs that can hold larger quantities of fluid that can be dispensed to the board proper.  Each well contains a number of </w:t>
+      </w:r>
+      <w:r>
+        <w:rPr>
+          <w:i/>
+          <w:iCs/>
+        </w:rPr>
+        <w:t>well pads</w:t>
+      </w:r>
+      <w:r>
+        <w:t xml:space="preserve"> that can be turned on and off to move fluid within the well and shape it to be dispensed.  The well pad directly next to the pad array is the well’s </w:t>
+      </w:r>
+      <w:r>
+        <w:rPr>
+          <w:i/>
+          <w:iCs/>
+        </w:rPr>
+        <w:t>gate</w:t>
+      </w:r>
+      <w:r>
+        <w:t xml:space="preserve">, and the adjacent board pad—the pad onto which drops will be dispensed—is its </w:t>
+      </w:r>
+      <w:r>
+        <w:rPr>
+          <w:i/>
+          <w:iCs/>
+        </w:rPr>
+        <w:t>exit pad</w:t>
+      </w:r>
+      <w:r>
+        <w:t>.</w:t>
+      </w:r>
+    </w:p>
+    <w:p>
+      <w:r>
+        <w:t xml:space="preserve">The board in the figure also has six </w:t>
+      </w:r>
+      <w:r>
+        <w:rPr>
+          <w:i/>
+          <w:iCs/>
+        </w:rPr>
+        <w:t>heating zones</w:t>
+      </w:r>
+      <w:r>
+        <w:t xml:space="preserve">.  These are regions of pads whose temperature can be controlled by an external </w:t>
+      </w:r>
+      <w:r>
+        <w:rPr>
+          <w:i/>
+          <w:iCs/>
+        </w:rPr>
+        <w:t>heater</w:t>
+      </w:r>
+      <w:r>
+        <w:t xml:space="preserve">.  (Similarly, the board can have zones or wells whose temperature is controlled by a </w:t>
+      </w:r>
+      <w:r>
+        <w:rPr>
+          <w:i/>
+          <w:iCs/>
+        </w:rPr>
+        <w:t>chiller</w:t>
+      </w:r>
+      <w:r>
+        <w:t>.)</w:t>
+      </w:r>
+    </w:p>
+    <w:p>
+      <w:r>
         <w:rPr>
           <w:lang w:val="en"/>
         </w:rPr>
-      </w:pPr>
-      <w:bookmarkStart w:id="5" w:name="_Toc144415045"/>
-      <w:r>
-        <w:rPr>
-          <w:lang w:val="en"/>
-        </w:rPr>
-        <w:t xml:space="preserve">Guiding </w:t>
-      </w:r>
-      <w:r>
-        <w:rPr>
-          <w:lang w:val="en"/>
-        </w:rPr>
-        <w:t>Principles</w:t>
-      </w:r>
-      <w:bookmarkEnd w:id="5"/>
-    </w:p>
-    <w:p>
-      <w:pPr>
-        <w:rPr>
-          <w:lang w:val="en"/>
-        </w:rPr>
-      </w:pPr>
-      <w:r>
-        <w:rPr>
-          <w:lang w:val="en"/>
-        </w:rPr>
-        <w:t xml:space="preserve">There are a number of principles that I kept in mind when designing DML.  Some of these principles occasionally conflicted with one another, forcing me to make tradeoffs, but on the whole, they reinforced one another.  </w:t>
-      </w:r>
-    </w:p>
-    <w:p>
-      <w:r>
-        <w:rPr>
-          <w:lang w:val="en"/>
-        </w:rPr>
-        <w:t xml:space="preserve">A warning to the reader, though.  Most of these principles are designed to make the language </w:t>
+        <w:t xml:space="preserve">The board also contains two pads that are above controllable </w:t>
       </w:r>
       <w:r>
         <w:rPr>
@@ -11176,446 +11321,73 @@
           <w:iCs/>
           <w:lang w:val="en"/>
         </w:rPr>
-        <w:t>unsurprising</w:t>
-      </w:r>
-      <w:r>
-        <w:t xml:space="preserve">, but unsurprising is not necessarily </w:t>
+        <w:t>magnets</w:t>
+      </w:r>
+      <w:r>
+        <w:t xml:space="preserve"> and one pad that is the target for an external </w:t>
       </w:r>
       <w:r>
         <w:rPr>
           <w:i/>
           <w:iCs/>
         </w:rPr>
-        <w:t>simple</w:t>
-      </w:r>
-      <w:r>
-        <w:t>, and it certainly isn’t always simple to describe.  When I go into detail below about how the language actually works, you may find your eyes glazing over.  That’s okay.  In most cases—if I did my job right—you should be able to look at the examples and say “Yeah, that makes sense.”</w:t>
-      </w:r>
-    </w:p>
-    <w:p>
-      <w:pPr>
-        <w:pStyle w:val="Heading3"/>
-      </w:pPr>
-      <w:bookmarkStart w:id="6" w:name="_Toc144415046"/>
-      <w:r>
+        <w:t>sensor</w:t>
+      </w:r>
+      <w:r>
+        <w:t xml:space="preserve">.  Finally, there are three </w:t>
+      </w:r>
+      <w:r>
+        <w:rPr>
+          <w:i/>
+          <w:iCs/>
+        </w:rPr>
+        <w:t>extraction ports</w:t>
+      </w:r>
+      <w:r>
+        <w:t>: holes in the board’s lid through which fluid can be added or extracted.</w:t>
+      </w:r>
+    </w:p>
+    <w:p>
+      <w:pPr>
+        <w:pStyle w:val="Heading2"/>
+        <w:rPr>
+          <w:lang w:val="en"/>
+        </w:rPr>
+      </w:pPr>
+      <w:r>
+        <w:rPr>
+          <w:lang w:val="en"/>
+        </w:rPr>
+        <w:t xml:space="preserve">Guiding </w:t>
+      </w:r>
+      <w:r>
+        <w:rPr>
+          <w:lang w:val="en"/>
+        </w:rPr>
+        <w:t>Principles</w:t>
+      </w:r>
+      <w:bookmarkEnd w:id="5"/>
+    </w:p>
+    <w:p>
+      <w:pPr>
+        <w:rPr>
+          <w:lang w:val="en"/>
+        </w:rPr>
+      </w:pPr>
+      <w:r>
+        <w:rPr>
+          <w:lang w:val="en"/>
+        </w:rPr>
+        <w:t xml:space="preserve">There are a number of principles that I kept in mind when designing DML.  Some of these principles occasionally conflicted with one another, forcing me to make tradeoffs, but on the whole, they reinforced one another.  </w:t>
+      </w:r>
+    </w:p>
+    <w:p>
+      <w:r>
+        <w:rPr>
+          <w:lang w:val="en"/>
+        </w:rPr>
         <w:lastRenderedPageBreak/>
-        <w:t>The customer is not a programmer</w:t>
-      </w:r>
-      <w:bookmarkEnd w:id="6"/>
-    </w:p>
-    <w:p>
-      <w:r>
-        <w:t>This principle can also be stated as “I am not the client,” and it can be a hard one to internalize.  I wrote my first program in 1978, drew my first paycheck as a programmer in 1980, and designed my first programming language in about 1985.  Programming makes sense to me at a level that it doesn’t to most people, even most computer scientists.</w:t>
-      </w:r>
-    </w:p>
-    <w:p>
-      <w:r>
-        <w:t>But when designing a language for other people to use, that doesn’t matter.  What matters is that it is easy to use for the people who will use it.  In this case, that means scientists and engineers, especially those who need to use digital microfluidics boards, and these people cannot be expected to have more than a very basic exposure to writing their own programs in a traditional programming language like C++, Java, or even Python.  But they do know what they would like their programs to do, and making the transition from their desired behavior to (correct) DML code simple is the ultimate goal.</w:t>
-      </w:r>
-    </w:p>
-    <w:p>
-      <w:pPr>
-        <w:pStyle w:val="Heading3"/>
-      </w:pPr>
-      <w:bookmarkStart w:id="7" w:name="_Toc144415047"/>
-      <w:r>
-        <w:t>The customer’s informal description is the gold standard</w:t>
-      </w:r>
-      <w:bookmarkEnd w:id="7"/>
-    </w:p>
-    <w:p>
-      <w:pPr>
-        <w:rPr>
-          <w:lang w:val="en"/>
-        </w:rPr>
-      </w:pPr>
-      <w:r>
-        <w:rPr>
-          <w:lang w:val="en"/>
-        </w:rPr>
-        <w:t xml:space="preserve">In almost all cases, the customer already has a way of informally writing down (or drawing or talking through) a description of what they want their program to do.  In a perfect world, that would be enough.  The world we live in is far from perfect, but to the extent that we can come closer to that informal description in a program whose behavior mimics what is desired, we have a better language.  </w:t>
-      </w:r>
-    </w:p>
-    <w:p>
-      <w:r>
-        <w:rPr>
-          <w:lang w:val="en"/>
-        </w:rPr>
-        <w:t xml:space="preserve">If the programmer wants to talk about “well number 1” on their board, it makes little sense to make them write </w:t>
-      </w:r>
-      <w:r>
-        <w:rPr>
-          <w:rStyle w:val="Characters"/>
-        </w:rPr>
-        <w:t>board.wells()[1]</w:t>
-      </w:r>
-      <w:r>
-        <w:t xml:space="preserve">, when you can just let them write </w:t>
-      </w:r>
-      <w:r>
-        <w:rPr>
-          <w:rStyle w:val="Characters"/>
-        </w:rPr>
-        <w:t>well #1</w:t>
-      </w:r>
-      <w:r>
-        <w:t>.  If they want to transfer in 0.5</w:t>
-      </w:r>
-      <w:r>
-        <w:rPr>
-          <w:rFonts w:ascii="Times New Roman" w:hAnsi="Times New Roman" w:cs="Times New Roman"/>
-        </w:rPr>
-        <w:t> µ</w:t>
-      </w:r>
-      <w:r>
-        <w:t xml:space="preserve">L of a mixture of reagents </w:t>
-      </w:r>
-      <w:r>
-        <w:t xml:space="preserve">A and B in a 2:1 ratio, why not let them write </w:t>
-      </w:r>
-      <w:r>
-        <w:rPr>
-          <w:rStyle w:val="Characters"/>
-        </w:rPr>
-        <w:t>0.5uL of 2*A+B</w:t>
-      </w:r>
-      <w:r>
-        <w:t>?</w:t>
-      </w:r>
-    </w:p>
-    <w:p>
-      <w:pPr>
-        <w:pStyle w:val="Heading3"/>
-      </w:pPr>
-      <w:bookmarkStart w:id="8" w:name="_Toc144415048"/>
-      <w:r>
-        <w:t>Physical quantities are not numbers</w:t>
-      </w:r>
-      <w:bookmarkEnd w:id="8"/>
-    </w:p>
-    <w:p>
-      <w:r>
-        <w:rPr>
-          <w:lang w:val="en"/>
-        </w:rPr>
-        <w:t xml:space="preserve">Anybody who’s known me for any length of time knows that this is one of my biggest pet peeves.  Too often, code that deals with real-word quantities like volume, voltage, or even time has them represented as floating point numbers with </w:t>
-      </w:r>
-      <w:r>
-        <w:t>— if you’re very lucky — a comment telling the programmer that this functions parameter should represent a voltage in millivolts</w:t>
-      </w:r>
-      <w:r>
-        <w:t>, but nothing stops the caller from accidentally passing in a value in volts or from a programmer from misspelling a variable and winding up adding a time in milliseconds to a distance in meters.</w:t>
-      </w:r>
-    </w:p>
-    <w:p>
-      <w:r>
-        <w:lastRenderedPageBreak/>
-        <w:t xml:space="preserve">Every programmer has screwed up multiple times misremembering whether a </w:t>
-      </w:r>
-      <w:r>
-        <w:rPr>
-          <w:rStyle w:val="Characters"/>
-        </w:rPr>
-        <w:t>sleep()</w:t>
-      </w:r>
-      <w:r>
-        <w:t xml:space="preserve"> function takes its number in seconds or milliseconds.  Programs have crashed … and so have spacecraft.  People have gotten the wrong radiation therapy dose and died.</w:t>
-      </w:r>
-    </w:p>
-    <w:p>
-      <w:r>
-        <w:t xml:space="preserve">This was an embarrassment thirty years ago; it’s inexcusable today.  Physical quantities are very important to scientists and engineers, and it’s crucial that DML takes away the ability to make stupid mistakes.  It doesn’t matter if you said that </w:t>
-      </w:r>
-      <w:r>
-        <w:rPr>
-          <w:rStyle w:val="Characters"/>
-        </w:rPr>
-        <w:t>t</w:t>
-      </w:r>
-      <w:r>
-        <w:t xml:space="preserve"> was </w:t>
-      </w:r>
-      <w:r>
-        <w:rPr>
-          <w:rStyle w:val="Characters"/>
-        </w:rPr>
-        <w:t>20 seconds</w:t>
-      </w:r>
-      <w:r>
-        <w:t xml:space="preserve">.  It’s just a </w:t>
-      </w:r>
-      <w:r>
-        <w:rPr>
-          <w:rStyle w:val="Characters"/>
-        </w:rPr>
-        <w:t>time</w:t>
-      </w:r>
-      <w:r>
-        <w:t xml:space="preserve">, and you can add it to </w:t>
-      </w:r>
-      <w:r>
-        <w:rPr>
-          <w:rStyle w:val="Characters"/>
-        </w:rPr>
-        <w:t>3 hours</w:t>
-      </w:r>
-      <w:r>
-        <w:t xml:space="preserve"> or compare it against </w:t>
-      </w:r>
-      <w:r>
-        <w:rPr>
-          <w:rStyle w:val="Characters"/>
-        </w:rPr>
-        <w:t>0.5 minutes</w:t>
-      </w:r>
-      <w:r>
-        <w:t xml:space="preserve"> without worry.  And you can’t add it to a </w:t>
-      </w:r>
-      <w:r>
-        <w:rPr>
-          <w:rStyle w:val="Characters"/>
-        </w:rPr>
-        <w:t>voltage</w:t>
-      </w:r>
-      <w:r>
-        <w:t xml:space="preserve"> or ask whether it’s less than </w:t>
-      </w:r>
-      <w:r>
-        <w:rPr>
-          <w:rStyle w:val="Characters"/>
-        </w:rPr>
-        <w:t>1mL</w:t>
-      </w:r>
-      <w:r>
-        <w:t>.  The compiler will catch those errors when the program is compiled.</w:t>
-      </w:r>
-    </w:p>
-    <w:p>
-      <w:pPr>
-        <w:pStyle w:val="Heading3"/>
-      </w:pPr>
-      <w:bookmarkStart w:id="9" w:name="_Toc144415049"/>
-      <w:r>
-        <w:t>English is better than Computerese</w:t>
-      </w:r>
-      <w:bookmarkEnd w:id="9"/>
-    </w:p>
-    <w:p>
-      <w:r>
-        <w:rPr>
-          <w:lang w:val="en"/>
-        </w:rPr>
-        <w:t xml:space="preserve">The programmer’s informal description is almost certainly written largely in some form of a natural language, so approximating it will often mean approximating natural language.  At this point, we can only go so far, but where we can, we should.  Taking English </w:t>
-      </w:r>
-      <w:r>
-        <w:t>— the modern scientific lingua franca and the language I know best — as a model, this means doing things like allowing multi-word names when possible,</w:t>
-      </w:r>
-      <w:r>
-        <w:rPr>
-          <w:rStyle w:val="FootnoteReference"/>
-        </w:rPr>
-        <w:footnoteReference w:id="1"/>
-      </w:r>
-      <w:r>
-        <w:t xml:space="preserve"> so a well can have an associated </w:t>
-      </w:r>
-      <w:r>
-        <w:rPr>
-          <w:rStyle w:val="Characters"/>
-        </w:rPr>
-        <w:t>exit direction</w:t>
-      </w:r>
-      <w:r>
-        <w:t xml:space="preserve"> rather than an </w:t>
-      </w:r>
-      <w:r>
-        <w:rPr>
-          <w:rStyle w:val="Characters"/>
-        </w:rPr>
-        <w:t>exit_dir</w:t>
-      </w:r>
-      <w:r>
-        <w:t xml:space="preserve">.  It means that when asking for a well’s exit direction, instead of saying </w:t>
-      </w:r>
-      <w:r>
-        <w:rPr>
-          <w:rStyle w:val="Characters"/>
-        </w:rPr>
-        <w:t>w.exit_dir</w:t>
-      </w:r>
-      <w:r>
-        <w:t xml:space="preserve">, you can say </w:t>
-      </w:r>
-      <w:r>
-        <w:rPr>
-          <w:rStyle w:val="Characters"/>
-        </w:rPr>
-        <w:t>the well’s exit direction</w:t>
-      </w:r>
-      <w:r>
-        <w:t>.  Often this will mean that a program will contain more characters, but the increase in clarity can more than offset it.</w:t>
-      </w:r>
-    </w:p>
-    <w:p>
-      <w:pPr>
-        <w:pStyle w:val="Heading3"/>
-      </w:pPr>
-      <w:bookmarkStart w:id="10" w:name="_Toc144415050"/>
-      <w:r>
-        <w:t>Don’t worry about mistakes users won’t make</w:t>
-      </w:r>
-      <w:bookmarkEnd w:id="10"/>
-    </w:p>
-    <w:p>
-      <w:r>
-        <w:rPr>
-          <w:lang w:val="en"/>
-        </w:rPr>
-        <w:t xml:space="preserve">In DML, you can say that a parameter to a function is </w:t>
-      </w:r>
-      <w:r>
-        <w:rPr>
-          <w:rStyle w:val="Characters"/>
-        </w:rPr>
-        <w:t>a drop</w:t>
-      </w:r>
-      <w:r>
-        <w:t xml:space="preserve">.  You can also say that it is </w:t>
-      </w:r>
-      <w:r>
-        <w:rPr>
-          <w:rStyle w:val="Characters"/>
-        </w:rPr>
-        <w:t>an integer</w:t>
-      </w:r>
-      <w:r>
-        <w:t xml:space="preserve">.  So how much complexity does the compiler have to point out to the programmer that they accidentally said </w:t>
-      </w:r>
-      <w:r>
-        <w:rPr>
-          <w:rStyle w:val="Characters"/>
-        </w:rPr>
-        <w:t>an drop</w:t>
-      </w:r>
-      <w:r>
-        <w:t xml:space="preserve">?  Zero.  It’s an error that an English speaker is unlikely to make, and if they do make it, the default behavior of not distinguishing between the two is highly unlikely to cause problems.  So we don’t worry about it.  This sort of thing comes up all the time as a language gets closer to a natural language.   What’s important is that you do the right thing with the input you’re likely to get and that you don’t do something wrong if the user makes a simple </w:t>
-      </w:r>
-      <w:r>
-        <w:lastRenderedPageBreak/>
-        <w:t>mistake of the sort that users are likely to make.  But errors you’re unlikely to see aren’t worth spending a lot of time worrying about.</w:t>
-      </w:r>
-    </w:p>
-    <w:p>
-      <w:pPr>
-        <w:pStyle w:val="Heading3"/>
-      </w:pPr>
-      <w:bookmarkStart w:id="11" w:name="_Toc144415051"/>
-      <w:r>
-        <w:t>The principle of least astonishment</w:t>
-      </w:r>
-      <w:bookmarkEnd w:id="11"/>
-    </w:p>
-    <w:p>
-      <w:pPr>
-        <w:rPr>
-          <w:lang w:val="en"/>
-        </w:rPr>
-      </w:pPr>
-      <w:r>
-        <w:rPr>
-          <w:lang w:val="en"/>
-        </w:rPr>
-        <w:t xml:space="preserve">This rule dates back at least to the 1960s.  In language design it recognizes that often what a user expects a given bit of syntax to do in one context may well be different from what they expect the same syntax to do in another context, and that in this case, it’s far </w:t>
-      </w:r>
-      <w:r>
-        <w:rPr>
-          <w:lang w:val="en"/>
-        </w:rPr>
-        <w:t>more important</w:t>
-      </w:r>
-      <w:r>
-        <w:rPr>
-          <w:lang w:val="en"/>
-        </w:rPr>
-        <w:t xml:space="preserve"> that the language just do what they expect in each than that it be consistent and surprise them in one.</w:t>
-      </w:r>
-      <w:r>
-        <w:rPr>
-          <w:lang w:val="en"/>
-        </w:rPr>
-        <w:t xml:space="preserve">  Similarly, if a strict adherence to simple rules means that code that obviously should do something is considered ill-formed, that’s a problem.  The language should be changed so that it does what it obviously should</w:t>
-      </w:r>
-      <w:r>
-        <w:rPr>
-          <w:lang w:val="en"/>
-        </w:rPr>
-        <w:t xml:space="preserve">, even if that means that a detailed explanation of when it does what may be complex.  If the language designer has done their job, the programmer won’t ever notice most of the inconsistencies, because they match their </w:t>
-      </w:r>
-      <w:r>
-        <w:rPr>
-          <w:lang w:val="en"/>
-        </w:rPr>
-        <w:t>expectations</w:t>
-      </w:r>
-      <w:r>
-        <w:rPr>
-          <w:lang w:val="en"/>
-        </w:rPr>
-        <w:t>.</w:t>
-      </w:r>
-    </w:p>
-    <w:p>
-      <w:pPr>
-        <w:pStyle w:val="Heading3"/>
-      </w:pPr>
-      <w:bookmarkStart w:id="12" w:name="_Toc144415052"/>
-      <w:r>
-        <w:t>It's easier to learn a few new things that a lot of them</w:t>
-      </w:r>
-      <w:bookmarkEnd w:id="12"/>
-    </w:p>
-    <w:p>
-      <w:pPr>
-        <w:rPr>
-          <w:lang w:val="en"/>
-        </w:rPr>
-      </w:pPr>
-      <w:r>
-        <w:rPr>
-          <w:lang w:val="en"/>
-        </w:rPr>
-        <w:t xml:space="preserve">While the customer may not be a programmer, and while we want to be close to their </w:t>
-      </w:r>
-      <w:r>
-        <w:rPr>
-          <w:lang w:val="en"/>
-        </w:rPr>
-        <w:t xml:space="preserve">informal description, it’s okay if we introduce notation they’re not familiar with, especially </w:t>
-      </w:r>
-      <w:r>
-        <w:rPr>
-          <w:lang w:val="en"/>
-        </w:rPr>
-        <w:t>when they’re being asked to describe things at a lower level than they’re used to.  But when we do this, it’s important that we don’t do it too often, so when we do introduce something, we should use it as often as possible, so that it becomes second nature.</w:t>
-      </w:r>
-    </w:p>
-    <w:p>
-      <w:pPr>
-        <w:rPr>
-          <w:lang w:val="en"/>
-        </w:rPr>
-      </w:pPr>
-      <w:r>
-        <w:rPr>
-          <w:lang w:val="en"/>
-        </w:rPr>
-        <w:t>In DML, it’s common to have a drop go through a sequence of actions.  Move it here, merge it with another drop, walk it around a bit, move it over here, split it, enter this well.</w:t>
-      </w:r>
-      <w:r>
-        <w:rPr>
-          <w:lang w:val="en"/>
-        </w:rPr>
-        <w:t xml:space="preserve">  This isn’t the level a protocol designer thinks at, so DML introduces a notion of </w:t>
+        <w:t xml:space="preserve">A warning to the reader, though.  Most of these principles are designed to make the language </w:t>
       </w:r>
       <w:r>
         <w:rPr>
@@ -11623,418 +11395,454 @@
           <w:iCs/>
           <w:lang w:val="en"/>
         </w:rPr>
-        <w:t>injection</w:t>
-      </w:r>
-      <w:r>
-        <w:t xml:space="preserve"> (based on Unix shell pipes) in which an object is passed to a function, and the value is passed to another function, and so on.  Once the user has gotten used to the weird (though hopefully evocative) </w:t>
-      </w:r>
-      <w:r>
-        <w:rPr>
-          <w:rStyle w:val="Characters"/>
-        </w:rPr>
-        <w:t>o : X : Y</w:t>
-      </w:r>
-      <w:r>
-        <w:t xml:space="preserve"> syntax, though, we can exploit the Principle of Least Astonishment to present the user with right-hand-side values that aren’t functions, but whose behavior there is what they expect without thinking about it.  If </w:t>
-      </w:r>
-      <w:r>
-        <w:rPr>
-          <w:rStyle w:val="Characters"/>
-        </w:rPr>
-        <w:t>d</w:t>
-      </w:r>
-      <w:r>
-        <w:t xml:space="preserve"> is a drop, </w:t>
-      </w:r>
-      <w:r>
-        <w:rPr>
-          <w:rStyle w:val="Characters"/>
-        </w:rPr>
-        <w:t>d : east</w:t>
-      </w:r>
-      <w:r>
-        <w:t xml:space="preserve"> moves the drop one pad to the east.  If </w:t>
-      </w:r>
-      <w:r>
-        <w:rPr>
-          <w:rStyle w:val="Characters"/>
-        </w:rPr>
-        <w:t>c</w:t>
-      </w:r>
-      <w:r>
-        <w:t xml:space="preserve"> is some component that can be turned on and off, </w:t>
-      </w:r>
-      <w:r>
-        <w:rPr>
-          <w:rStyle w:val="Characters"/>
-        </w:rPr>
-        <w:t>c : off</w:t>
-      </w:r>
-      <w:r>
-        <w:t xml:space="preserve"> turns it off.</w:t>
-      </w:r>
-      <w:r>
-        <w:t xml:space="preserve">  If we’re in the middle of an injection chain moving a drop and we see </w:t>
-      </w:r>
-      <w:r>
-        <w:rPr>
-          <w:rStyle w:val="Characters"/>
-        </w:rPr>
-        <w:t xml:space="preserve">print </w:t>
-      </w:r>
-      <w:r>
-        <w:rPr>
-          <w:rStyle w:val="Characters"/>
-          <w:rtl/>
-        </w:rPr>
-        <w:t>ײ</w:t>
-      </w:r>
-      <w:r>
-        <w:rPr>
-          <w:rStyle w:val="Characters"/>
-        </w:rPr>
-        <w:t>We’re at</w:t>
-      </w:r>
-      <w:r>
-        <w:rPr>
-          <w:rStyle w:val="Characters"/>
-          <w:rtl/>
-        </w:rPr>
-        <w:t>ײ</w:t>
-      </w:r>
-      <w:r>
-        <w:rPr>
-          <w:rStyle w:val="Characters"/>
-        </w:rPr>
-        <w:t>, d’s pad</w:t>
-      </w:r>
-      <w:r>
-        <w:t>, of course it’s going to print that message.</w:t>
-      </w:r>
-      <w:r>
-        <w:t xml:space="preserve">  If a target is </w:t>
-      </w:r>
-      <w:r>
-        <w:rPr>
-          <w:rStyle w:val="Characters"/>
-        </w:rPr>
-        <w:t>wait for 10 seconds</w:t>
-      </w:r>
-      <w:r>
-        <w:t>, that’s what we’ll do.</w:t>
+        <w:t>unsurprising</w:t>
+      </w:r>
+      <w:r>
+        <w:t xml:space="preserve">, but unsurprising is not necessarily </w:t>
+      </w:r>
+      <w:r>
+        <w:rPr>
+          <w:i/>
+          <w:iCs/>
+        </w:rPr>
+        <w:t>simple</w:t>
+      </w:r>
+      <w:r>
+        <w:t>, and it certainly isn’t always simple to describe.  When I go into detail below about how the language actually works, you may find your eyes glazing over.  That’s okay.  In most cases—if I did my job right—you should be able to look at the examples and say “Yeah, that makes sense.”</w:t>
       </w:r>
     </w:p>
     <w:p>
       <w:pPr>
         <w:pStyle w:val="Heading3"/>
       </w:pPr>
-      <w:bookmarkStart w:id="13" w:name="_Toc144415053"/>
+      <w:bookmarkStart w:id="6" w:name="_Toc144415046"/>
+      <w:r>
+        <w:t>The customer is not a programmer</w:t>
+      </w:r>
+      <w:bookmarkEnd w:id="6"/>
+    </w:p>
+    <w:p>
+      <w:r>
+        <w:t>This principle can also be stated as “I am not the client,” and it can be a hard one to internalize.  I wrote my first program in 1978, drew my first paycheck as a programmer in 1980, and designed my first programming language in about 1985.  Programming makes sense to me at a level that it doesn’t to most people, even most computer scientists.</w:t>
+      </w:r>
+    </w:p>
+    <w:p>
+      <w:r>
+        <w:t>But when designing a language for other people to use, that doesn’t matter.  What matters is that it is easy to use for the people who will use it.  In this case, that means scientists and engineers, especially those who need to use digital microfluidics boards, and these people cannot be expected to have more than a very basic exposure to writing their own programs in a traditional programming language like C++, Java, or even Python.  But they do know what they would like their programs to do, and making the transition from their desired behavior to (correct) DML code simple is the ultimate goal.</w:t>
+      </w:r>
+    </w:p>
+    <w:p>
+      <w:pPr>
+        <w:pStyle w:val="Heading3"/>
+      </w:pPr>
+      <w:bookmarkStart w:id="7" w:name="_Toc144415047"/>
+      <w:r>
+        <w:t>The customer’s informal description is the gold standard</w:t>
+      </w:r>
+      <w:bookmarkEnd w:id="7"/>
+    </w:p>
+    <w:p>
+      <w:pPr>
+        <w:rPr>
+          <w:lang w:val="en"/>
+        </w:rPr>
+      </w:pPr>
+      <w:r>
+        <w:rPr>
+          <w:lang w:val="en"/>
+        </w:rPr>
+        <w:t xml:space="preserve">In almost all cases, the customer already has a way of informally writing down (or drawing or talking through) a description of what they want their program to do.  In a perfect world, that would be enough.  The world we live in is far from perfect, but to the extent that we can come closer to that informal description in a program whose behavior mimics what is desired, we have a better language.  </w:t>
+      </w:r>
+    </w:p>
+    <w:p>
+      <w:r>
+        <w:rPr>
+          <w:lang w:val="en"/>
+        </w:rPr>
+        <w:t xml:space="preserve">If the programmer wants to talk about “well number 1” on their board, it makes little sense to make them write </w:t>
+      </w:r>
+      <w:r>
+        <w:rPr>
+          <w:rStyle w:val="Characters"/>
+        </w:rPr>
+        <w:t>board.wells()[1]</w:t>
+      </w:r>
+      <w:r>
+        <w:t xml:space="preserve">, when you can just let them write </w:t>
+      </w:r>
+      <w:r>
+        <w:rPr>
+          <w:rStyle w:val="Characters"/>
+        </w:rPr>
+        <w:t>well #1</w:t>
+      </w:r>
+      <w:r>
+        <w:t>.  If they want to transfer in 0.5</w:t>
+      </w:r>
+      <w:r>
+        <w:rPr>
+          <w:rFonts w:ascii="Times New Roman" w:hAnsi="Times New Roman" w:cs="Times New Roman"/>
+        </w:rPr>
+        <w:t> µ</w:t>
+      </w:r>
+      <w:r>
+        <w:t xml:space="preserve">L of a mixture of reagents </w:t>
+      </w:r>
+      <w:r>
+        <w:t xml:space="preserve">A and B in a 2:1 ratio, why not let them write </w:t>
+      </w:r>
+      <w:r>
+        <w:rPr>
+          <w:rStyle w:val="Characters"/>
+        </w:rPr>
+        <w:t>0.5uL of 2*A+B</w:t>
+      </w:r>
+      <w:r>
+        <w:t>?</w:t>
+      </w:r>
+    </w:p>
+    <w:p>
+      <w:pPr>
+        <w:pStyle w:val="Heading3"/>
+      </w:pPr>
+      <w:bookmarkStart w:id="8" w:name="_Toc144415048"/>
       <w:r>
         <w:lastRenderedPageBreak/>
-        <w:t xml:space="preserve">There’s </w:t>
-      </w:r>
-      <w:r>
-        <w:t>more than one way to do it</w:t>
-      </w:r>
-      <w:bookmarkEnd w:id="13"/>
-    </w:p>
-    <w:p>
-      <w:pPr>
+        <w:t>Physical quantities are not numbers</w:t>
+      </w:r>
+      <w:bookmarkEnd w:id="8"/>
+    </w:p>
+    <w:p>
+      <w:r>
         <w:rPr>
           <w:lang w:val="en"/>
         </w:rPr>
-      </w:pPr>
+        <w:t>Anybody who’s known me for any length of time knows that this is one of my biggest pet peeves.  Too often, code that deals with real-word quantities like volume, voltage, or even time has them represented as floating point numbers with</w:t>
+      </w:r>
+      <w:r>
+        <w:t>—if you’re very lucky—a comment telling the programmer that this functions parameter should represent a voltage in millivolts</w:t>
+      </w:r>
+      <w:r>
+        <w:t>, but nothing stops the caller from accidentally passing in a value in volts or from a programmer from misspelling a variable and winding up adding a time in milliseconds to a distance in meters.</w:t>
+      </w:r>
+    </w:p>
+    <w:p>
+      <w:r>
+        <w:t xml:space="preserve">Every programmer has screwed up multiple times misremembering whether a </w:t>
+      </w:r>
+      <w:r>
+        <w:rPr>
+          <w:rStyle w:val="Characters"/>
+        </w:rPr>
+        <w:t>sleep()</w:t>
+      </w:r>
+      <w:r>
+        <w:t xml:space="preserve"> function takes its number in seconds or milliseconds.  Programs have crashed … and so have spacecraft.  People have gotten the wrong radiation therapy dose and died.</w:t>
+      </w:r>
+    </w:p>
+    <w:p>
+      <w:r>
+        <w:t xml:space="preserve">This was an embarrassment thirty years ago; it’s inexcusable today.  Physical quantities are very important to scientists and engineers, and it’s crucial that DML takes away the ability to make stupid mistakes.  It doesn’t matter if you said that </w:t>
+      </w:r>
+      <w:r>
+        <w:rPr>
+          <w:rStyle w:val="Characters"/>
+        </w:rPr>
+        <w:t>t</w:t>
+      </w:r>
+      <w:r>
+        <w:t xml:space="preserve"> was </w:t>
+      </w:r>
+      <w:r>
+        <w:rPr>
+          <w:rStyle w:val="Characters"/>
+        </w:rPr>
+        <w:t>20 seconds</w:t>
+      </w:r>
+      <w:r>
+        <w:t xml:space="preserve">.  It’s just a </w:t>
+      </w:r>
+      <w:r>
+        <w:rPr>
+          <w:rStyle w:val="Characters"/>
+        </w:rPr>
+        <w:t>time</w:t>
+      </w:r>
+      <w:r>
+        <w:t xml:space="preserve">, and you can add it to </w:t>
+      </w:r>
+      <w:r>
+        <w:rPr>
+          <w:rStyle w:val="Characters"/>
+        </w:rPr>
+        <w:t>3 hours</w:t>
+      </w:r>
+      <w:r>
+        <w:t xml:space="preserve"> or compare it against </w:t>
+      </w:r>
+      <w:r>
+        <w:rPr>
+          <w:rStyle w:val="Characters"/>
+        </w:rPr>
+        <w:t>0.5 minutes</w:t>
+      </w:r>
+      <w:r>
+        <w:t xml:space="preserve"> without worry.  And you can’t add it to a </w:t>
+      </w:r>
+      <w:r>
+        <w:rPr>
+          <w:rStyle w:val="Characters"/>
+        </w:rPr>
+        <w:t>voltage</w:t>
+      </w:r>
+      <w:r>
+        <w:t xml:space="preserve"> or ask whether it’s less than </w:t>
+      </w:r>
+      <w:r>
+        <w:rPr>
+          <w:rStyle w:val="Characters"/>
+        </w:rPr>
+        <w:t>1mL</w:t>
+      </w:r>
+      <w:r>
+        <w:t>.  The compiler will catch those errors when the program is compiled.</w:t>
+      </w:r>
+    </w:p>
+    <w:p>
+      <w:pPr>
+        <w:pStyle w:val="Heading3"/>
+      </w:pPr>
+      <w:bookmarkStart w:id="9" w:name="_Toc144415049"/>
+      <w:r>
+        <w:t>English is better than Computerese</w:t>
+      </w:r>
+      <w:bookmarkEnd w:id="9"/>
+    </w:p>
+    <w:p>
       <w:r>
         <w:rPr>
           <w:lang w:val="en"/>
         </w:rPr>
-        <w:t>This is one of the guiding principles espoused by Larry Wall in his design of the programming language Perl in the late 1980</w:t>
-      </w:r>
+        <w:t>The programmer’s informal description is almost certainly written largely in some form of a natural language, so approximating it will often mean approximating natural language.  At this point, we can only go so far, but where we can, we should.  Taking English</w:t>
+      </w:r>
+      <w:r>
+        <w:t>—the modern scientific lingua franca and the language I know best—as a model, this means doing things like allowing multi-word names when possible,</w:t>
+      </w:r>
+      <w:r>
+        <w:rPr>
+          <w:rStyle w:val="FootnoteReference"/>
+        </w:rPr>
+        <w:footnoteReference w:id="4"/>
+      </w:r>
+      <w:r>
+        <w:t xml:space="preserve"> so a well can have an associated </w:t>
+      </w:r>
+      <w:r>
+        <w:rPr>
+          <w:rStyle w:val="Characters"/>
+        </w:rPr>
+        <w:t>exit direction</w:t>
+      </w:r>
+      <w:r>
+        <w:t xml:space="preserve"> rather than an </w:t>
+      </w:r>
+      <w:r>
+        <w:rPr>
+          <w:rStyle w:val="Characters"/>
+        </w:rPr>
+        <w:t>exit_dir</w:t>
+      </w:r>
+      <w:r>
+        <w:t xml:space="preserve">.  It means that when asking for a well’s exit direction, instead of saying </w:t>
+      </w:r>
+      <w:r>
+        <w:rPr>
+          <w:rStyle w:val="Characters"/>
+        </w:rPr>
+        <w:t>w.exit_dir</w:t>
+      </w:r>
+      <w:r>
+        <w:t xml:space="preserve">, you can say </w:t>
+      </w:r>
+      <w:r>
+        <w:rPr>
+          <w:rStyle w:val="Characters"/>
+        </w:rPr>
+        <w:t>the well’s exit direction</w:t>
+      </w:r>
+      <w:r>
+        <w:t>.  Often this will mean that a program will contain more characters, but the increase in clarity can more than offset it.</w:t>
+      </w:r>
+    </w:p>
+    <w:p>
+      <w:pPr>
+        <w:pStyle w:val="Heading3"/>
+      </w:pPr>
+      <w:bookmarkStart w:id="10" w:name="_Toc144415050"/>
+      <w:r>
+        <w:lastRenderedPageBreak/>
+        <w:t>Don’t worry about mistakes users won’t make</w:t>
+      </w:r>
+      <w:bookmarkEnd w:id="10"/>
+    </w:p>
+    <w:p>
       <w:r>
         <w:rPr>
           <w:lang w:val="en"/>
         </w:rPr>
-        <w:t>s, and it ties in with several of the principles described above.  Different people will have different ways of describing the same thing, and not only is that okay, but to the extent possible, you should support many of them.</w:t>
-      </w:r>
-    </w:p>
-    <w:p>
-      <w:r>
+        <w:t xml:space="preserve">In DML, you can say that a parameter to a function is </w:t>
+      </w:r>
+      <w:r>
+        <w:rPr>
+          <w:rStyle w:val="Characters"/>
+        </w:rPr>
+        <w:t>a drop</w:t>
+      </w:r>
+      <w:r>
+        <w:t xml:space="preserve">.  You can also say that it is </w:t>
+      </w:r>
+      <w:r>
+        <w:rPr>
+          <w:rStyle w:val="Characters"/>
+        </w:rPr>
+        <w:t>an integer</w:t>
+      </w:r>
+      <w:r>
+        <w:t xml:space="preserve">.  So how much complexity </w:t>
+      </w:r>
+      <w:r>
+        <w:t>was added to</w:t>
+      </w:r>
+      <w:r>
+        <w:t xml:space="preserve"> the compiler </w:t>
+      </w:r>
+      <w:r>
+        <w:t>so that it can</w:t>
+      </w:r>
+      <w:r>
+        <w:t xml:space="preserve"> point out to the programmer that they accidentally said </w:t>
+      </w:r>
+      <w:r>
+        <w:rPr>
+          <w:rStyle w:val="Characters"/>
+        </w:rPr>
+        <w:t>an drop</w:t>
+      </w:r>
+      <w:r>
+        <w:t>?  Zero.  It’s an error that an English speaker is unlikely to make, and if they do make it, the default behavior of not distinguishing between the two is highly unlikely to cause problems.  So we don’t worry about it.  This sort of thing comes up all the time as a language gets closer to a natural language.   What’s important is that you do the right thing with the input you’re likely to get and that you don’t do something wrong if the user makes a simple mistake of the sort that users are likely to make.  But errors you’re unlikely to see aren’t worth spending a lot of time worrying about.</w:t>
+      </w:r>
+    </w:p>
+    <w:p>
+      <w:pPr>
+        <w:pStyle w:val="Heading3"/>
+      </w:pPr>
+      <w:bookmarkStart w:id="11" w:name="_Toc144415051"/>
+      <w:r>
+        <w:t>The principle of least astonishment</w:t>
+      </w:r>
+      <w:bookmarkEnd w:id="11"/>
+    </w:p>
+    <w:p>
+      <w:pPr>
         <w:rPr>
           <w:lang w:val="en"/>
         </w:rPr>
-        <w:t xml:space="preserve">In DML, a heater has a </w:t>
-      </w:r>
-      <w:r>
-        <w:rPr>
-          <w:rStyle w:val="Characters"/>
-        </w:rPr>
-        <w:t>current temperature</w:t>
-      </w:r>
-      <w:r>
-        <w:t xml:space="preserve"> attribute.  Or, if the user prefers, it can be </w:t>
-      </w:r>
-      <w:r>
-        <w:rPr>
-          <w:rStyle w:val="Characters"/>
-        </w:rPr>
-        <w:t>temperature</w:t>
-      </w:r>
-      <w:r>
-        <w:t xml:space="preserve"> or </w:t>
-      </w:r>
-      <w:r>
-        <w:rPr>
-          <w:rStyle w:val="Characters"/>
-        </w:rPr>
-        <w:t>temp</w:t>
-      </w:r>
-      <w:r>
-        <w:t xml:space="preserve"> or </w:t>
-      </w:r>
-      <w:r>
-        <w:rPr>
-          <w:rStyle w:val="Characters"/>
-        </w:rPr>
-        <w:t>current temp</w:t>
-      </w:r>
-      <w:r>
-        <w:t xml:space="preserve">.  You can describe a variable’s type as </w:t>
-      </w:r>
-      <w:r>
-        <w:rPr>
-          <w:rStyle w:val="Characters"/>
-        </w:rPr>
-        <w:t>(eventual) drop</w:t>
-      </w:r>
-      <w:r>
-        <w:t xml:space="preserve"> or </w:t>
-      </w:r>
-      <w:r>
-        <w:rPr>
-          <w:rStyle w:val="Characters"/>
-        </w:rPr>
-        <w:t>eventual drop</w:t>
-      </w:r>
-      <w:r>
-        <w:t xml:space="preserve"> or </w:t>
-      </w:r>
-      <w:r>
-        <w:rPr>
-          <w:rStyle w:val="Characters"/>
-        </w:rPr>
-        <w:t>an (eventual) drop</w:t>
-      </w:r>
-      <w:r>
-        <w:t xml:space="preserve"> or </w:t>
-      </w:r>
-      <w:r>
-        <w:rPr>
-          <w:rStyle w:val="Characters"/>
-        </w:rPr>
-        <w:t>an eventual drop</w:t>
-      </w:r>
-      <w:r>
-        <w:t xml:space="preserve">.  </w:t>
-      </w:r>
-      <w:r>
-        <w:t xml:space="preserve">You can </w:t>
-      </w:r>
-      <w:r>
-        <w:rPr>
-          <w:rStyle w:val="Characters"/>
-        </w:rPr>
-        <w:t>repeat until</w:t>
-      </w:r>
-      <w:r>
-        <w:t xml:space="preserve"> a condition is true, and you can </w:t>
-      </w:r>
-      <w:r>
-        <w:rPr>
-          <w:rStyle w:val="Characters"/>
-        </w:rPr>
-        <w:t>repeat while</w:t>
-      </w:r>
-      <w:r>
-        <w:t xml:space="preserve"> its opposite is true.  </w:t>
-      </w:r>
-      <w:r>
-        <w:t xml:space="preserve">You can introduce a function definition with </w:t>
-      </w:r>
-      <w:r>
-        <w:rPr>
-          <w:rStyle w:val="Characters"/>
-        </w:rPr>
-        <w:t>define</w:t>
-      </w:r>
-      <w:r>
-        <w:t xml:space="preserve"> or </w:t>
-      </w:r>
-      <w:r>
-        <w:rPr>
-          <w:rStyle w:val="Characters"/>
-        </w:rPr>
-        <w:t>def</w:t>
-      </w:r>
-      <w:r>
-        <w:t xml:space="preserve"> or </w:t>
-      </w:r>
-      <w:r>
-        <w:rPr>
-          <w:rStyle w:val="Characters"/>
-        </w:rPr>
-        <w:t>macro</w:t>
-      </w:r>
-      <w:r>
-        <w:t xml:space="preserve"> or, depending on the definition, </w:t>
-      </w:r>
-      <w:r>
-        <w:rPr>
-          <w:rStyle w:val="Characters"/>
-        </w:rPr>
-        <w:t>function, func</w:t>
-      </w:r>
-      <w:r>
-        <w:t xml:space="preserve">, </w:t>
-      </w:r>
-      <w:r>
-        <w:rPr>
-          <w:rStyle w:val="Characters"/>
-        </w:rPr>
-        <w:t>procedure</w:t>
-      </w:r>
-      <w:r>
-        <w:t xml:space="preserve">, </w:t>
-      </w:r>
-      <w:r>
-        <w:rPr>
-          <w:rStyle w:val="Characters"/>
-        </w:rPr>
-        <w:t>proc</w:t>
-      </w:r>
-      <w:r>
-        <w:t xml:space="preserve">, or </w:t>
-      </w:r>
-      <w:r>
-        <w:rPr>
-          <w:rStyle w:val="Characters"/>
-        </w:rPr>
-        <w:t>action</w:t>
-      </w:r>
-      <w:r>
-        <w:t xml:space="preserve">.  There are omittable “noise words” all over the place.  You can </w:t>
-      </w:r>
-      <w:r>
-        <w:rPr>
-          <w:rStyle w:val="Characters"/>
-        </w:rPr>
-        <w:t>pause the clock</w:t>
-      </w:r>
-      <w:r>
-        <w:t xml:space="preserve"> or simply </w:t>
-      </w:r>
-      <w:r>
-        <w:rPr>
-          <w:rStyle w:val="Characters"/>
-        </w:rPr>
-        <w:t>pause clock</w:t>
-      </w:r>
-      <w:r>
-        <w:t xml:space="preserve">.  You can refer to the same direction as </w:t>
-      </w:r>
-      <w:r>
-        <w:rPr>
-          <w:rStyle w:val="Characters"/>
-        </w:rPr>
-        <w:t>up</w:t>
-      </w:r>
-      <w:r>
-        <w:t xml:space="preserve"> or </w:t>
-      </w:r>
-      <w:r>
-        <w:rPr>
-          <w:rStyle w:val="Characters"/>
-        </w:rPr>
-        <w:t>north</w:t>
-      </w:r>
-      <w:r>
-        <w:t xml:space="preserve">, and you rotate a direction </w:t>
-      </w:r>
-      <w:r>
-        <w:rPr>
-          <w:rStyle w:val="Characters"/>
-        </w:rPr>
-        <w:t>right</w:t>
-      </w:r>
-      <w:r>
-        <w:t xml:space="preserve"> or </w:t>
-      </w:r>
-      <w:r>
-        <w:rPr>
-          <w:rStyle w:val="Characters"/>
-        </w:rPr>
-        <w:t>clockwise</w:t>
-      </w:r>
-      <w:r>
-        <w:t xml:space="preserve">.  You can ask whether </w:t>
-      </w:r>
-      <w:r>
-        <w:rPr>
-          <w:rStyle w:val="Characters"/>
-        </w:rPr>
-        <w:t>the pad has a drop</w:t>
-      </w:r>
-      <w:r>
-        <w:t xml:space="preserve"> or </w:t>
-      </w:r>
-      <w:r>
-        <w:rPr>
-          <w:rStyle w:val="Characters"/>
-        </w:rPr>
-        <w:t>doesn’t have a drop</w:t>
-      </w:r>
-      <w:r>
-        <w:t xml:space="preserve"> or whether </w:t>
-      </w:r>
-      <w:r>
-        <w:rPr>
-          <w:rStyle w:val="Characters"/>
-        </w:rPr>
-        <w:t>the pad’s drop exists</w:t>
-      </w:r>
-      <w:r>
-        <w:t xml:space="preserve"> or </w:t>
-      </w:r>
-      <w:r>
-        <w:rPr>
-          <w:rStyle w:val="Characters"/>
-        </w:rPr>
-        <w:t>is not missing</w:t>
-      </w:r>
-      <w:r>
-        <w:t xml:space="preserve"> or …  </w:t>
-      </w:r>
-    </w:p>
-    <w:p>
-      <w:r>
-        <w:t>When coupled with the principle of least astonishment, this can mean that whatever the programmer tries is (hopefully) likely to do what they want.  And if it doesn’t, it should in a later version.</w:t>
+      </w:pPr>
+      <w:r>
+        <w:rPr>
+          <w:lang w:val="en"/>
+        </w:rPr>
+        <w:t xml:space="preserve">This rule dates back at least to the 1960s.  In language design it recognizes that often what a user expects a given bit of syntax to do in one context may well be different from what they expect the same syntax to do in another context, and that in this case, it’s far </w:t>
+      </w:r>
+      <w:r>
+        <w:rPr>
+          <w:lang w:val="en"/>
+        </w:rPr>
+        <w:t>more important</w:t>
+      </w:r>
+      <w:r>
+        <w:rPr>
+          <w:lang w:val="en"/>
+        </w:rPr>
+        <w:t xml:space="preserve"> that the language just do what they expect in each than that it be consistent and surprise them in one.</w:t>
+      </w:r>
+      <w:r>
+        <w:rPr>
+          <w:lang w:val="en"/>
+        </w:rPr>
+        <w:t xml:space="preserve">  Similarly, if a strict adherence to simple rules means that code that obviously should do something is considered ill-formed, that’s a problem.  The language should be changed so that it does what it obviously should</w:t>
+      </w:r>
+      <w:r>
+        <w:rPr>
+          <w:lang w:val="en"/>
+        </w:rPr>
+        <w:t xml:space="preserve">, even if that means that a detailed explanation of when it does what may be complex.  If the language designer has done their job, the programmer won’t ever notice most of the inconsistencies because they match their </w:t>
+      </w:r>
+      <w:r>
+        <w:rPr>
+          <w:lang w:val="en"/>
+        </w:rPr>
+        <w:t>expectations</w:t>
+      </w:r>
+      <w:r>
+        <w:rPr>
+          <w:lang w:val="en"/>
+        </w:rPr>
+        <w:t>.</w:t>
       </w:r>
     </w:p>
     <w:p>
       <w:pPr>
         <w:pStyle w:val="Heading3"/>
       </w:pPr>
-      <w:bookmarkStart w:id="14" w:name="_Toc144415054"/>
-      <w:r>
-        <w:t>Easy things should be easy, and hard things should be possible</w:t>
-      </w:r>
-      <w:bookmarkEnd w:id="14"/>
-    </w:p>
-    <w:p>
-      <w:r>
+      <w:bookmarkStart w:id="12" w:name="_Toc144415052"/>
+      <w:r>
+        <w:t>It's easier to learn a few new things that a lot of them</w:t>
+      </w:r>
+      <w:bookmarkEnd w:id="12"/>
+    </w:p>
+    <w:p>
+      <w:pPr>
         <w:rPr>
           <w:lang w:val="en"/>
         </w:rPr>
-        <w:t xml:space="preserve">This is Larry Wall’s other dictum for Perl.  In the design of DML, I’ve focused more on the first part, trying to prioritize things so that the things that programmers are going to need to do most of the time should be simple to do, and that it’s okay if the rest is ugly or cumbersome.  Indeed it can sometimes be beneficial to say “This thing is dangerous, though sometimes necessary, and I’m going to implement it in such a way that you know you’re doing something dangerous”.  (Of course, the next step is sitting back and figuring out </w:t>
+      </w:pPr>
+      <w:r>
+        <w:rPr>
+          <w:lang w:val="en"/>
+        </w:rPr>
+        <w:t xml:space="preserve">While the customer may not be a programmer, and while we want to be close to their </w:t>
+      </w:r>
+      <w:r>
+        <w:rPr>
+          <w:lang w:val="en"/>
+        </w:rPr>
+        <w:t xml:space="preserve">informal description, it’s okay if we introduce notation they’re not familiar with, especially </w:t>
+      </w:r>
+      <w:r>
+        <w:rPr>
+          <w:lang w:val="en"/>
+        </w:rPr>
+        <w:t>when they’re being asked to describe things at a lower level than they’re used to.  But when we do this, it’s important that we don’t do it too often, so when we do introduce something, we should use it as often as possible, so that it becomes second nature.</w:t>
+      </w:r>
+    </w:p>
+    <w:p>
+      <w:pPr>
+        <w:rPr>
+          <w:lang w:val="en"/>
+        </w:rPr>
+      </w:pPr>
+      <w:r>
+        <w:rPr>
+          <w:lang w:val="en"/>
+        </w:rPr>
+        <w:t>In DML, it’s common to have a drop go through a sequence of actions.  Move it here, merge it with another drop, walk it around a bit, move it over here, split it, enter this well.</w:t>
+      </w:r>
+      <w:r>
+        <w:rPr>
+          <w:lang w:val="en"/>
+        </w:rPr>
+        <w:t xml:space="preserve">  This isn’t the level a protocol designer thinks at, so DML introduces a notion of </w:t>
       </w:r>
       <w:r>
         <w:rPr>
@@ -12042,6 +11850,464 @@
           <w:iCs/>
           <w:lang w:val="en"/>
         </w:rPr>
+        <w:t>injection</w:t>
+      </w:r>
+      <w:r>
+        <w:t xml:space="preserve"> (based on Unix shell pipes) in which an object is passed to a function, and the value is passed to another function, and so on.  Once the user has gotten used to the weird (though hopefully evocative) </w:t>
+      </w:r>
+      <w:r>
+        <w:t xml:space="preserve"> </w:t>
+      </w:r>
+      <w:r>
+        <w:rPr>
+          <w:rStyle w:val="Characters"/>
+        </w:rPr>
+        <w:t>o : X : Y</w:t>
+      </w:r>
+      <w:r>
+        <w:t xml:space="preserve"> </w:t>
+      </w:r>
+      <w:r>
+        <w:t xml:space="preserve"> </w:t>
+      </w:r>
+      <w:r>
+        <w:t xml:space="preserve">syntax, </w:t>
+      </w:r>
+      <w:r>
+        <w:lastRenderedPageBreak/>
+        <w:t xml:space="preserve">though, we can exploit the Principle of Least Astonishment to present the user with right-hand-side values that aren’t functions, but whose behavior there is what they expect without thinking about it.  If </w:t>
+      </w:r>
+      <w:r>
+        <w:rPr>
+          <w:rStyle w:val="Characters"/>
+        </w:rPr>
+        <w:t>d</w:t>
+      </w:r>
+      <w:r>
+        <w:t xml:space="preserve"> is a drop, </w:t>
+      </w:r>
+      <w:r>
+        <w:t xml:space="preserve"> </w:t>
+      </w:r>
+      <w:r>
+        <w:rPr>
+          <w:rStyle w:val="Characters"/>
+        </w:rPr>
+        <w:t>d : east</w:t>
+      </w:r>
+      <w:r>
+        <w:t xml:space="preserve"> </w:t>
+      </w:r>
+      <w:r>
+        <w:t xml:space="preserve"> </w:t>
+      </w:r>
+      <w:r>
+        <w:t xml:space="preserve">moves the drop one pad to the east.  If </w:t>
+      </w:r>
+      <w:r>
+        <w:rPr>
+          <w:rStyle w:val="Characters"/>
+        </w:rPr>
+        <w:t>c</w:t>
+      </w:r>
+      <w:r>
+        <w:t xml:space="preserve"> is some component that can be turned on and off, </w:t>
+      </w:r>
+      <w:r>
+        <w:t xml:space="preserve"> </w:t>
+      </w:r>
+      <w:r>
+        <w:rPr>
+          <w:rStyle w:val="Characters"/>
+        </w:rPr>
+        <w:t>c : off</w:t>
+      </w:r>
+      <w:r>
+        <w:t xml:space="preserve"> </w:t>
+      </w:r>
+      <w:r>
+        <w:t xml:space="preserve"> </w:t>
+      </w:r>
+      <w:r>
+        <w:t>turns it off.</w:t>
+      </w:r>
+      <w:r>
+        <w:t xml:space="preserve">  If we’re in the middle of an injection chain moving a drop and we see</w:t>
+      </w:r>
+      <w:r>
+        <w:t xml:space="preserve"> </w:t>
+      </w:r>
+      <w:r>
+        <w:t xml:space="preserve"> </w:t>
+      </w:r>
+      <w:r>
+        <w:rPr>
+          <w:rStyle w:val="Characters"/>
+        </w:rPr>
+        <w:t xml:space="preserve">print </w:t>
+      </w:r>
+      <w:r>
+        <w:rPr>
+          <w:rStyle w:val="Characters"/>
+          <w:rtl/>
+        </w:rPr>
+        <w:t>ײ</w:t>
+      </w:r>
+      <w:r>
+        <w:rPr>
+          <w:rStyle w:val="Characters"/>
+        </w:rPr>
+        <w:t>We’re at</w:t>
+      </w:r>
+      <w:r>
+        <w:rPr>
+          <w:rStyle w:val="Characters"/>
+          <w:rtl/>
+        </w:rPr>
+        <w:t>ײ</w:t>
+      </w:r>
+      <w:r>
+        <w:rPr>
+          <w:rStyle w:val="Characters"/>
+        </w:rPr>
+        <w:t>, d’s pad</w:t>
+      </w:r>
+      <w:r>
+        <w:t>, of course it’s going to print that message.</w:t>
+      </w:r>
+      <w:r>
+        <w:t xml:space="preserve">  If a target is </w:t>
+      </w:r>
+      <w:r>
+        <w:t xml:space="preserve"> </w:t>
+      </w:r>
+      <w:r>
+        <w:rPr>
+          <w:rStyle w:val="Characters"/>
+        </w:rPr>
+        <w:t>wait for 10 seconds</w:t>
+      </w:r>
+      <w:r>
+        <w:t>, that’s what we’ll do.</w:t>
+      </w:r>
+    </w:p>
+    <w:p>
+      <w:pPr>
+        <w:pStyle w:val="Heading3"/>
+      </w:pPr>
+      <w:bookmarkStart w:id="13" w:name="_Toc144415053"/>
+      <w:r>
+        <w:t xml:space="preserve">There’s </w:t>
+      </w:r>
+      <w:r>
+        <w:t>more than one way to do it</w:t>
+      </w:r>
+      <w:bookmarkEnd w:id="13"/>
+    </w:p>
+    <w:p>
+      <w:pPr>
+        <w:rPr>
+          <w:lang w:val="en"/>
+        </w:rPr>
+      </w:pPr>
+      <w:r>
+        <w:rPr>
+          <w:lang w:val="en"/>
+        </w:rPr>
+        <w:t>This is one of the guiding principles espoused by Larry Wall in his design of the programming language Perl in the late 1980</w:t>
+      </w:r>
+      <w:r>
+        <w:rPr>
+          <w:lang w:val="en"/>
+        </w:rPr>
+        <w:t>s, and it ties in with several of the principles described above.  Different people will have different ways of describing the same thing, and not only is that okay, but to the extent possible, you should support many of them.</w:t>
+      </w:r>
+    </w:p>
+    <w:p>
+      <w:r>
+        <w:rPr>
+          <w:lang w:val="en"/>
+        </w:rPr>
+        <w:t xml:space="preserve">In DML, a heater has a </w:t>
+      </w:r>
+      <w:r>
+        <w:rPr>
+          <w:rStyle w:val="Characters"/>
+        </w:rPr>
+        <w:t>current temperature</w:t>
+      </w:r>
+      <w:r>
+        <w:t xml:space="preserve"> attribute.  Or, if the user prefers, it can be </w:t>
+      </w:r>
+      <w:r>
+        <w:rPr>
+          <w:rStyle w:val="Characters"/>
+        </w:rPr>
+        <w:t>temperature</w:t>
+      </w:r>
+      <w:r>
+        <w:t xml:space="preserve"> or </w:t>
+      </w:r>
+      <w:r>
+        <w:rPr>
+          <w:rStyle w:val="Characters"/>
+        </w:rPr>
+        <w:t>temp</w:t>
+      </w:r>
+      <w:r>
+        <w:t xml:space="preserve"> or </w:t>
+      </w:r>
+      <w:r>
+        <w:rPr>
+          <w:rStyle w:val="Characters"/>
+        </w:rPr>
+        <w:t>current temp</w:t>
+      </w:r>
+      <w:r>
+        <w:t xml:space="preserve">.  You can describe a variable’s type as </w:t>
+      </w:r>
+      <w:r>
+        <w:rPr>
+          <w:rStyle w:val="Characters"/>
+        </w:rPr>
+        <w:t>(eventual) drop</w:t>
+      </w:r>
+      <w:r>
+        <w:t xml:space="preserve"> or </w:t>
+      </w:r>
+      <w:r>
+        <w:rPr>
+          <w:rStyle w:val="Characters"/>
+        </w:rPr>
+        <w:t>eventual drop</w:t>
+      </w:r>
+      <w:r>
+        <w:t xml:space="preserve"> or </w:t>
+      </w:r>
+      <w:r>
+        <w:rPr>
+          <w:rStyle w:val="Characters"/>
+        </w:rPr>
+        <w:t>an (eventual) drop</w:t>
+      </w:r>
+      <w:r>
+        <w:t xml:space="preserve"> or </w:t>
+      </w:r>
+      <w:r>
+        <w:rPr>
+          <w:rStyle w:val="Characters"/>
+        </w:rPr>
+        <w:t>an eventual drop</w:t>
+      </w:r>
+      <w:r>
+        <w:t xml:space="preserve">.  </w:t>
+      </w:r>
+      <w:r>
+        <w:t xml:space="preserve">You can </w:t>
+      </w:r>
+      <w:r>
+        <w:rPr>
+          <w:rStyle w:val="Characters"/>
+        </w:rPr>
+        <w:t>repeat until</w:t>
+      </w:r>
+      <w:r>
+        <w:t xml:space="preserve"> a condition is true, and you can </w:t>
+      </w:r>
+      <w:r>
+        <w:rPr>
+          <w:rStyle w:val="Characters"/>
+        </w:rPr>
+        <w:t>repeat while</w:t>
+      </w:r>
+      <w:r>
+        <w:t xml:space="preserve"> its opposite is true.  </w:t>
+      </w:r>
+      <w:r>
+        <w:t xml:space="preserve">You can introduce a function definition with </w:t>
+      </w:r>
+      <w:r>
+        <w:rPr>
+          <w:rStyle w:val="Characters"/>
+        </w:rPr>
+        <w:t>define</w:t>
+      </w:r>
+      <w:r>
+        <w:t xml:space="preserve"> or </w:t>
+      </w:r>
+      <w:r>
+        <w:rPr>
+          <w:rStyle w:val="Characters"/>
+        </w:rPr>
+        <w:t>def</w:t>
+      </w:r>
+      <w:r>
+        <w:t xml:space="preserve"> or </w:t>
+      </w:r>
+      <w:r>
+        <w:rPr>
+          <w:rStyle w:val="Characters"/>
+        </w:rPr>
+        <w:t>macro</w:t>
+      </w:r>
+      <w:r>
+        <w:t xml:space="preserve"> or, depending on the definition, </w:t>
+      </w:r>
+      <w:r>
+        <w:rPr>
+          <w:rStyle w:val="Characters"/>
+        </w:rPr>
+        <w:t>function, func</w:t>
+      </w:r>
+      <w:r>
+        <w:t xml:space="preserve">, </w:t>
+      </w:r>
+      <w:r>
+        <w:rPr>
+          <w:rStyle w:val="Characters"/>
+        </w:rPr>
+        <w:t>procedure</w:t>
+      </w:r>
+      <w:r>
+        <w:t xml:space="preserve">, </w:t>
+      </w:r>
+      <w:r>
+        <w:rPr>
+          <w:rStyle w:val="Characters"/>
+        </w:rPr>
+        <w:t>proc</w:t>
+      </w:r>
+      <w:r>
+        <w:t xml:space="preserve">, or </w:t>
+      </w:r>
+      <w:r>
+        <w:rPr>
+          <w:rStyle w:val="Characters"/>
+        </w:rPr>
+        <w:t>action</w:t>
+      </w:r>
+      <w:r>
+        <w:t xml:space="preserve">.  There are omittable “noise words” all over the place.  You can </w:t>
+      </w:r>
+      <w:r>
+        <w:rPr>
+          <w:rStyle w:val="Characters"/>
+        </w:rPr>
+        <w:t>pause the clock</w:t>
+      </w:r>
+      <w:r>
+        <w:t xml:space="preserve"> or simply </w:t>
+      </w:r>
+      <w:r>
+        <w:rPr>
+          <w:rStyle w:val="Characters"/>
+        </w:rPr>
+        <w:t>pause clock</w:t>
+      </w:r>
+      <w:r>
+        <w:t xml:space="preserve">.  You can refer to the same direction as </w:t>
+      </w:r>
+      <w:r>
+        <w:rPr>
+          <w:rStyle w:val="Characters"/>
+        </w:rPr>
+        <w:t>up</w:t>
+      </w:r>
+      <w:r>
+        <w:t xml:space="preserve"> or </w:t>
+      </w:r>
+      <w:r>
+        <w:rPr>
+          <w:rStyle w:val="Characters"/>
+        </w:rPr>
+        <w:t>north</w:t>
+      </w:r>
+      <w:r>
+        <w:t xml:space="preserve">, and you rotate a direction </w:t>
+      </w:r>
+      <w:r>
+        <w:rPr>
+          <w:rStyle w:val="Characters"/>
+        </w:rPr>
+        <w:t>right</w:t>
+      </w:r>
+      <w:r>
+        <w:t xml:space="preserve"> or </w:t>
+      </w:r>
+      <w:r>
+        <w:rPr>
+          <w:rStyle w:val="Characters"/>
+        </w:rPr>
+        <w:t>clockwise</w:t>
+      </w:r>
+      <w:r>
+        <w:t xml:space="preserve">.  You can ask whether </w:t>
+      </w:r>
+      <w:r>
+        <w:rPr>
+          <w:rStyle w:val="Characters"/>
+        </w:rPr>
+        <w:t>the pad has a drop</w:t>
+      </w:r>
+      <w:r>
+        <w:t xml:space="preserve"> or </w:t>
+      </w:r>
+      <w:r>
+        <w:rPr>
+          <w:rStyle w:val="Characters"/>
+        </w:rPr>
+        <w:t>doesn’t have a drop</w:t>
+      </w:r>
+      <w:r>
+        <w:t xml:space="preserve"> or whether </w:t>
+      </w:r>
+      <w:r>
+        <w:rPr>
+          <w:rStyle w:val="Characters"/>
+        </w:rPr>
+        <w:t>the pad’s drop exists</w:t>
+      </w:r>
+      <w:r>
+        <w:t xml:space="preserve"> or </w:t>
+      </w:r>
+      <w:r>
+        <w:rPr>
+          <w:rStyle w:val="Characters"/>
+        </w:rPr>
+        <w:t>is not missing</w:t>
+      </w:r>
+      <w:r>
+        <w:t xml:space="preserve"> or …  </w:t>
+      </w:r>
+    </w:p>
+    <w:p>
+      <w:r>
+        <w:t>When coupled with the principle of least astonishment, this can mean that whatever the programmer tries is (hopefully) likely to do what they want.  And if it doesn’t, it should in a later version.</w:t>
+      </w:r>
+    </w:p>
+    <w:p>
+      <w:pPr>
+        <w:pStyle w:val="Heading3"/>
+      </w:pPr>
+      <w:bookmarkStart w:id="14" w:name="_Toc144415054"/>
+      <w:r>
+        <w:t>Easy things should be easy, and hard things should be possible</w:t>
+      </w:r>
+      <w:bookmarkEnd w:id="14"/>
+    </w:p>
+    <w:p>
+      <w:r>
+        <w:rPr>
+          <w:lang w:val="en"/>
+        </w:rPr>
+        <w:t xml:space="preserve">This is Larry Wall’s other dictum for Perl.  In the design of DML, I’ve focused more on the first part, trying to prioritize things so that the things that programmers are going to need to do most of the time should be simple to do, and that it’s okay if the rest is ugly or cumbersome.  Indeed it can sometimes be beneficial to say “This thing is dangerous, though sometimes necessary, and I’m going to implement it in such a way that you know you’re doing something dangerous”.  (Of course, the next step is sitting back and figuring out </w:t>
+      </w:r>
+      <w:r>
+        <w:rPr>
+          <w:i/>
+          <w:iCs/>
+          <w:lang w:val="en"/>
+        </w:rPr>
         <w:t>why</w:t>
       </w:r>
       <w:r>
@@ -12050,6 +12316,7 @@
     </w:p>
     <w:p>
       <w:r>
+        <w:lastRenderedPageBreak/>
         <w:t>Where DML falls short at the moment is the second half of the slogan.  There are a lot of things that I can see users wanting to do with the language that it simply doesn’t support yet.  This is largely due to lack of time, and hopefully it will improve.</w:t>
       </w:r>
     </w:p>
@@ -12059,7 +12326,6 @@
       </w:pPr>
       <w:bookmarkStart w:id="15" w:name="_Toc144415055"/>
       <w:r>
-        <w:lastRenderedPageBreak/>
         <w:t>This isn’t the last version of the language</w:t>
       </w:r>
       <w:bookmarkEnd w:id="15"/>
@@ -12205,6 +12471,7 @@
         <w:rPr>
           <w:lang w:val="en"/>
         </w:rPr>
+        <w:lastRenderedPageBreak/>
         <w:t xml:space="preserve">The error messages from the compiler are </w:t>
       </w:r>
       <w:r>
@@ -12226,17 +12493,13 @@
         <w:t>very</w:t>
       </w:r>
       <w:r>
-        <w:t xml:space="preserve"> difficult for the </w:t>
-      </w:r>
-      <w:r>
-        <w:lastRenderedPageBreak/>
-        <w:t>user to identify where the problem is.</w:t>
+        <w:t xml:space="preserve"> difficult for the user to identify where the problem is.</w:t>
       </w:r>
       <w:r>
         <w:rPr>
           <w:rStyle w:val="FootnoteReference"/>
         </w:rPr>
-        <w:footnoteReference w:id="2"/>
+        <w:footnoteReference w:id="5"/>
       </w:r>
       <w:r>
         <w:t xml:space="preserve">  It is apparently possible for ANTLR4 parsers to provide better error messages with support from the compiler-writer (i.e., me), but I haven’t had the chance to put much effort into this.</w:t>
@@ -12365,7 +12628,14 @@
         </w:rPr>
       </w:pPr>
       <w:r>
-        <w:t xml:space="preserve">There are a lot of places where the underlying Thylacine implementation bleeds through to the user in ways that they should be insulated from.  </w:t>
+        <w:lastRenderedPageBreak/>
+        <w:t xml:space="preserve">There are a lot of places where the underlying </w:t>
+      </w:r>
+      <w:r>
+        <w:t>HP-DMF</w:t>
+      </w:r>
+      <w:r>
+        <w:t xml:space="preserve"> implementation bleeds through to the user in ways that they should be insulated from.  </w:t>
       </w:r>
     </w:p>
     <w:p>
@@ -12380,7 +12650,6 @@
         </w:rPr>
       </w:pPr>
       <w:r>
-        <w:lastRenderedPageBreak/>
         <w:t xml:space="preserve">Interaction with the user is very primitive.  The program can </w:t>
       </w:r>
       <w:r>
@@ -12420,7 +12689,13 @@
         </w:rPr>
       </w:pPr>
       <w:r>
-        <w:t>For Python-level Thylacine protocols, it was typically necessary to use things like barriers to do more sophisticated traffic control to prevent drops from deadlocking.  This should be extended to DML.</w:t>
+        <w:t xml:space="preserve">For Python-level </w:t>
+      </w:r>
+      <w:r>
+        <w:t>HP-DMF</w:t>
+      </w:r>
+      <w:r>
+        <w:t xml:space="preserve"> protocols, it was typically necessary to use things like barriers to do more sophisticated traffic control to prevent drops from deadlocking.  This should be extended to DML.</w:t>
       </w:r>
     </w:p>
     <w:p>
@@ -12435,7 +12710,13 @@
         </w:rPr>
       </w:pPr>
       <w:r>
-        <w:t>Similarly, Thylacine has a notion of multi-drop mixing and dilution that needs to be exposed in DML in as simple a way as 2-drop merging and mixing.</w:t>
+        <w:t xml:space="preserve">Similarly, </w:t>
+      </w:r>
+      <w:r>
+        <w:t>HP-DMF</w:t>
+      </w:r>
+      <w:r>
+        <w:t xml:space="preserve"> has a notion of multi-drop mixing and dilution that needs to be exposed in DML in as simple a way as 2-drop merging and mixing.</w:t>
       </w:r>
     </w:p>
     <w:p>
@@ -12459,7 +12740,13 @@
         <w:t>to pad</w:t>
       </w:r>
       <w:r>
-        <w:t xml:space="preserve"> expressions so that the user doesn’t have to worry about avoiding dead pads and deadlocking with other drops.  This may imply changes to the underlying Thylacine system in which drops actually know their targets so that the system can detect deadlock and figure out how to back out of it.</w:t>
+        <w:t xml:space="preserve"> expressions so that the user doesn’t have to worry about avoiding dead pads and deadlocking with other drops.  This may imply changes to the underlying </w:t>
+      </w:r>
+      <w:r>
+        <w:t>HP-DMF</w:t>
+      </w:r>
+      <w:r>
+        <w:t xml:space="preserve"> system in which drops actually know their targets so that the system can detect deadlock and figure out how to back out of it.</w:t>
       </w:r>
     </w:p>
     <w:p>
@@ -12474,7 +12761,13 @@
         </w:rPr>
       </w:pPr>
       <w:r>
-        <w:t xml:space="preserve">DML currently can only talk about drops that sit on single pads on the board.  The underlying Thylacine system is able to model </w:t>
+        <w:t xml:space="preserve">DML currently can only talk about drops that sit on single pads on the board.  The underlying </w:t>
+      </w:r>
+      <w:r>
+        <w:t>HP-DMF</w:t>
+      </w:r>
+      <w:r>
+        <w:t xml:space="preserve"> system is able to model </w:t>
       </w:r>
       <w:r>
         <w:rPr>
@@ -12823,7 +13116,7 @@
                           </pic:cNvPicPr>
                         </pic:nvPicPr>
                         <pic:blipFill>
-                          <a:blip r:embed="rId17"/>
+                          <a:blip r:embed="rId18"/>
                           <a:stretch>
                             <a:fillRect/>
                           </a:stretch>
@@ -12852,7 +13145,7 @@
                   <v:path o:connecttype="none"/>
                 </v:shape>
                 <v:shape id="Picture 1982034553" o:spid="_x0000_s1028" type="#_x0000_t75" alt="A grid with a black rectangular object in the middle&#10;&#10;Description automatically generated" style="position:absolute;left:8581;top:2409;width:37669;height:28067;visibility:visible;mso-wrap-style:square" o:gfxdata="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">
-                  <v:imagedata r:id="rId19" o:title="A grid with a black rectangular object in the middle&#10;&#10;Description automatically generated"/>
+                  <v:imagedata r:id="rId20" o:title="A grid with a black rectangular object in the middle&#10;&#10;Description automatically generated"/>
                 </v:shape>
                 <w10:wrap type="topAndBottom"/>
               </v:group>
@@ -13517,7 +13810,7 @@
         <w:rPr>
           <w:rStyle w:val="FootnoteReference"/>
         </w:rPr>
-        <w:footnoteReference w:id="3"/>
+        <w:footnoteReference w:id="6"/>
       </w:r>
       <w:r>
         <w:t xml:space="preserve">  The compiler will complain—likely in a very cryptic way—if you try.</w:t>
@@ -13621,7 +13914,13 @@
         <w:t>whitespace</w:t>
       </w:r>
       <w:r>
-        <w:t xml:space="preserve"> — spaces, tabs, and line breaks are (almost) completely ignored.  The only exceptions (that spring to mind) are (1) spaces and tabs within string literals are preserved (line breaks are illegal there) and (2) at least one whitespace character (or, I guess, comment) is required between two words if not having it would be read another way.  </w:t>
+        <w:t>—spaces, tabs, and line breaks</w:t>
+      </w:r>
+      <w:r>
+        <w:t>—</w:t>
+      </w:r>
+      <w:r>
+        <w:t xml:space="preserve">are (almost) completely ignored.  The only exceptions (that spring to mind) are (1) spaces and tabs within string literals are preserved (line breaks are illegal there) and (2) at least one whitespace character (or, I guess, comment) is required between two words if not having it would be read another way.  </w:t>
       </w:r>
       <w:r>
         <w:lastRenderedPageBreak/>
@@ -14365,6 +14664,9 @@
         <w:t xml:space="preserve">(or </w:t>
       </w:r>
       <w:r>
+        <w:rPr>
+          <w:rStyle w:val="Characters"/>
+        </w:rPr>
         <w:t>integer</w:t>
       </w:r>
       <w:r>
@@ -14416,7 +14718,7 @@
         <w:rPr>
           <w:rStyle w:val="FootnoteReference"/>
         </w:rPr>
-        <w:footnoteReference w:id="4"/>
+        <w:footnoteReference w:id="7"/>
       </w:r>
       <w:r>
         <w:t xml:space="preserve">  Negative literals are specified by preceding them with a minus sign (</w:t>
@@ -14455,7 +14757,22 @@
         <w:t>real</w:t>
       </w:r>
       <w:r>
-        <w:t xml:space="preserve"> (also specifiable as </w:t>
+        <w:t xml:space="preserve"> (also specifiable as</w:t>
+      </w:r>
+      <w:r>
+        <w:t xml:space="preserve"> </w:t>
+      </w:r>
+      <w:r>
+        <w:rPr>
+          <w:rStyle w:val="Characters"/>
+        </w:rPr>
+        <w:t>real number</w:t>
+      </w:r>
+      <w:r>
+        <w:t xml:space="preserve"> or</w:t>
+      </w:r>
+      <w:r>
+        <w:t xml:space="preserve"> </w:t>
       </w:r>
       <w:r>
         <w:rPr>
@@ -14530,7 +14847,7 @@
         <w:t>ceil(x)</w:t>
       </w:r>
       <w:r>
-        <w:t>.</w:t>
+        <w:t xml:space="preserve"> to round in the desired direction.</w:t>
       </w:r>
     </w:p>
     <w:p>
@@ -14769,7 +15086,7 @@
         <w:rPr>
           <w:rStyle w:val="FootnoteReference"/>
         </w:rPr>
-        <w:footnoteReference w:id="5"/>
+        <w:footnoteReference w:id="8"/>
       </w:r>
       <w:r>
         <w:t>) are evaluated as follows:</w:t>
@@ -15128,13 +15445,16 @@
         <w:t>1 drop</w:t>
       </w:r>
       <w:r>
+        <w:t>,</w:t>
+      </w:r>
+      <w:r>
         <w:t xml:space="preserve"> demonstrates the way that DML deals with physical quantities.  A number (either a constant or a computed</w:t>
       </w:r>
       <w:r>
         <w:rPr>
           <w:rStyle w:val="FootnoteReference"/>
         </w:rPr>
-        <w:footnoteReference w:id="6"/>
+        <w:footnoteReference w:id="9"/>
       </w:r>
       <w:r>
         <w:t xml:space="preserve"> value) followed by units represents a quantity of the type specified by the units.  </w:t>
@@ -15250,7 +15570,11 @@
         <w:t>.</w:t>
       </w:r>
       <w:r>
-        <w:t xml:space="preserve">  Values of the same quantity type may be compared against one another (</w:t>
+        <w:t xml:space="preserve">  Values of the same </w:t>
+      </w:r>
+      <w:r>
+        <w:lastRenderedPageBreak/>
+        <w:t>quantity type may be compared against one another (</w:t>
       </w:r>
       <w:r>
         <w:rPr>
@@ -15259,11 +15583,7 @@
         <w:t>v1 &lt; v2</w:t>
       </w:r>
       <w:r>
-        <w:t xml:space="preserve">), added to or subtracted from one </w:t>
-      </w:r>
-      <w:r>
-        <w:lastRenderedPageBreak/>
-        <w:t xml:space="preserve">another, and multiplied or divided by </w:t>
+        <w:t xml:space="preserve">), added to or subtracted from one another, and multiplied or divided by </w:t>
       </w:r>
       <w:r>
         <w:rPr>
@@ -15305,7 +15625,7 @@
         <w:rPr>
           <w:rStyle w:val="FootnoteReference"/>
         </w:rPr>
-        <w:footnoteReference w:id="7"/>
+        <w:footnoteReference w:id="10"/>
       </w:r>
       <w:r>
         <w:t xml:space="preserve">  You can get reciprocal units by using </w:t>
@@ -15407,7 +15727,7 @@
         <w:rPr>
           <w:rStyle w:val="FootnoteReference"/>
         </w:rPr>
-        <w:footnoteReference w:id="8"/>
+        <w:footnoteReference w:id="11"/>
       </w:r>
       <w:r>
         <w:t xml:space="preserve"> is asked to empty the well.  If a </w:t>
@@ -15545,6 +15865,7 @@
       </w:pPr>
       <w:bookmarkStart w:id="35" w:name="_Toc144415075"/>
       <w:r>
+        <w:lastRenderedPageBreak/>
         <w:t>Function calls</w:t>
       </w:r>
       <w:bookmarkEnd w:id="35"/>
@@ -15587,11 +15908,7 @@
         <w:t>g()</w:t>
       </w:r>
       <w:r>
-        <w:t xml:space="preserve">.  </w:t>
-      </w:r>
-      <w:r>
-        <w:lastRenderedPageBreak/>
-        <w:t xml:space="preserve">If the function is an </w:t>
+        <w:t xml:space="preserve">.  If the function is an </w:t>
       </w:r>
       <w:r>
         <w:rPr>
@@ -15810,7 +16127,11 @@
         <w:t>A+2*B</w:t>
       </w:r>
       <w:r>
-        <w:t xml:space="preserve"> to create combination reagents yourself, but typically you can leave it to the system to keep track of things.)  Normally, when a drop goes into a well whose reagent doesn’t match its reagent, you will get a warning.  By specifying that the well contains </w:t>
+        <w:t xml:space="preserve"> to create combination reagents yourself, but typically you can leave it to the system to keep track of things.)  Normally, when a drop goes into a well whose reagent doesn’t match its </w:t>
+      </w:r>
+      <w:r>
+        <w:lastRenderedPageBreak/>
+        <w:t xml:space="preserve">reagent, you will get a warning.  By specifying that the well contains </w:t>
       </w:r>
       <w:r>
         <w:rPr>
@@ -15846,7 +16167,6 @@
       </w:pPr>
       <w:bookmarkStart w:id="37" w:name="_Toc144415077"/>
       <w:r>
-        <w:lastRenderedPageBreak/>
         <w:t>Attributes</w:t>
       </w:r>
       <w:bookmarkEnd w:id="37"/>
@@ -15896,7 +16216,7 @@
         <w:rPr>
           <w:rStyle w:val="FootnoteReference"/>
         </w:rPr>
-        <w:footnoteReference w:id="9"/>
+        <w:footnoteReference w:id="12"/>
       </w:r>
       <w:r>
         <w:t xml:space="preserve">  In addition to its </w:t>
@@ -17181,7 +17501,7 @@
         <w:rPr>
           <w:rStyle w:val="FootnoteReference"/>
         </w:rPr>
-        <w:footnoteReference w:id="10"/>
+        <w:footnoteReference w:id="13"/>
       </w:r>
     </w:p>
     <w:p>
@@ -17341,7 +17661,7 @@
         <w:rPr>
           <w:rStyle w:val="FootnoteReference"/>
         </w:rPr>
-        <w:footnoteReference w:id="11"/>
+        <w:footnoteReference w:id="14"/>
       </w:r>
       <w:r>
         <w:t xml:space="preserve">  If the direction isn’t a constant, you can use the slightly more awkward </w:t>
@@ -18775,7 +19095,13 @@
     </w:p>
     <w:p>
       <w:r>
-        <w:t xml:space="preserve">Except it does.  (At least to me.)  So what actually happens is that if you write an injection where the second part can take the first but </w:t>
+        <w:t>Except it does.  (At least to me.)  So what actually happens is that if you write an injection where the second part can</w:t>
+      </w:r>
+      <w:r>
+        <w:t>’t</w:t>
+      </w:r>
+      <w:r>
+        <w:t xml:space="preserve"> take the first but </w:t>
       </w:r>
       <w:r>
         <w:rPr>
@@ -19016,7 +19342,13 @@
     </w:p>
     <w:p>
       <w:r>
-        <w:t xml:space="preserve">The loops header specifies when the loop should stop repeating.  In detail, what happens when a </w:t>
+        <w:t>The loop</w:t>
+      </w:r>
+      <w:r>
+        <w:t>’</w:t>
+      </w:r>
+      <w:r>
+        <w:t xml:space="preserve">s header specifies when the loop should stop repeating.  In detail, what happens when a </w:t>
       </w:r>
       <w:r>
         <w:rPr>
@@ -19380,7 +19712,7 @@
           <w:sz w:val="20"/>
           <w:lang w:val="en"/>
         </w:rPr>
-        <w:footnoteReference w:id="12"/>
+        <w:footnoteReference w:id="15"/>
       </w:r>
     </w:p>
     <w:p>
@@ -21468,7 +21800,7 @@
         <w:rPr>
           <w:rStyle w:val="FootnoteReference"/>
         </w:rPr>
-        <w:footnoteReference w:id="13"/>
+        <w:footnoteReference w:id="16"/>
       </w:r>
       <w:r>
         <w:t xml:space="preserve">  </w:t>
@@ -21727,7 +22059,7 @@
           <w:sz w:val="20"/>
           <w:lang w:val="en"/>
         </w:rPr>
-        <w:footnoteReference w:id="14"/>
+        <w:footnoteReference w:id="17"/>
       </w:r>
       <w:r>
         <w:t xml:space="preserve"> and </w:t>
@@ -22947,7 +23279,7 @@
         <w:rPr>
           <w:rStyle w:val="FootnoteReference"/>
         </w:rPr>
-        <w:footnoteReference w:id="15"/>
+        <w:footnoteReference w:id="18"/>
       </w:r>
       <w:r>
         <w:t xml:space="preserve">  This even works with things like</w:t>
@@ -23497,7 +23829,7 @@
           <w:sz w:val="20"/>
           <w:lang w:val="en"/>
         </w:rPr>
-        <w:footnoteReference w:id="16"/>
+        <w:footnoteReference w:id="19"/>
       </w:r>
       <w:r>
         <w:t xml:space="preserve"> as well as their </w:t>
@@ -23813,7 +24145,7 @@
         <w:rPr>
           <w:rStyle w:val="FootnoteReference"/>
         </w:rPr>
-        <w:footnoteReference w:id="17"/>
+        <w:footnoteReference w:id="20"/>
       </w:r>
     </w:p>
     <w:p>
@@ -23930,7 +24262,7 @@
         <w:rPr>
           <w:rStyle w:val="FootnoteReference"/>
         </w:rPr>
-        <w:footnoteReference w:id="18"/>
+        <w:footnoteReference w:id="21"/>
       </w:r>
       <w:r>
         <w:t xml:space="preserve">  The characters that make up a string can be any character except double quotes or line break characters (carriage returns or newlines).   Within the string literal, you can also include various </w:t>
@@ -27885,7 +28217,13 @@
         <w:t>.</w:t>
       </w:r>
       <w:r>
-        <w:t xml:space="preserve">  In Thylacine, the default file name template is </w:t>
+        <w:t xml:space="preserve">  In </w:t>
+      </w:r>
+      <w:r>
+        <w:t>HP-DMF</w:t>
+      </w:r>
+      <w:r>
+        <w:t xml:space="preserve">, the default file name template is </w:t>
       </w:r>
       <w:r>
         <w:rPr>
@@ -27959,7 +28297,7 @@
       <w:r>
         <w:t xml:space="preserve">.  More formats can be found at </w:t>
       </w:r>
-      <w:hyperlink r:id="rId20" w:history="1">
+      <w:hyperlink r:id="rId21" w:history="1">
         <w:r>
           <w:rPr>
             <w:rStyle w:val="Hyperlink"/>
@@ -29192,7 +29530,7 @@
         <w:rPr>
           <w:rStyle w:val="FootnoteReference"/>
         </w:rPr>
-        <w:footnoteReference w:id="19"/>
+        <w:footnoteReference w:id="22"/>
       </w:r>
       <w:r>
         <w:t xml:space="preserve">  The logic is that first </w:t>
@@ -29449,7 +29787,13 @@
       </w:r>
       <w:r>
         <w:lastRenderedPageBreak/>
-        <w:t>munging drops, there may be a point at which you can say “Okay, we’ve now got what we were trying to make.”  In the Thylacine GUI up to that point, the drop will have been represented by a pie chart of the reagents that make up its components.  Changing the reagent to something simpler allows it to be more simply represented.</w:t>
+        <w:t xml:space="preserve">munging drops, there may be a point at which you can say “Okay, we’ve now got what we were trying to make.”  In the </w:t>
+      </w:r>
+      <w:r>
+        <w:t>HP-DMF</w:t>
+      </w:r>
+      <w:r>
+        <w:t xml:space="preserve"> GUI up to that point, the drop will have been represented by a pie chart of the reagents that make up its components.  Changing the reagent to something simpler allows it to be more simply represented.</w:t>
       </w:r>
     </w:p>
     <w:p>
@@ -29552,9 +29896,9 @@
       <w:pPr>
         <w:pStyle w:val="Example"/>
         <w:sectPr>
-          <w:headerReference w:type="default" r:id="rId21"/>
-          <w:footerReference w:type="even" r:id="rId22"/>
-          <w:footerReference w:type="default" r:id="rId23"/>
+          <w:headerReference w:type="default" r:id="rId22"/>
+          <w:footerReference w:type="even" r:id="rId23"/>
+          <w:footerReference w:type="default" r:id="rId24"/>
           <w:pgSz w:w="12240" w:h="15840" w:code="1"/>
           <w:pgMar w:top="1440" w:right="1296" w:bottom="1440" w:left="1296" w:header="720" w:footer="691" w:gutter="288"/>
           <w:pgNumType w:start="1"/>
@@ -30236,6 +30580,7 @@
         <w:pStyle w:val="Comment"/>
       </w:pPr>
       <w:r>
+        <w:lastRenderedPageBreak/>
         <w:t>// The protocol</w:t>
       </w:r>
     </w:p>
@@ -31859,7 +32204,7 @@
           <w:rStyle w:val="FootnoteReference"/>
           <w:lang w:val="en"/>
         </w:rPr>
-        <w:footnoteReference w:id="20"/>
+        <w:footnoteReference w:id="23"/>
       </w:r>
     </w:p>
     <w:p>
@@ -32161,7 +32506,7 @@
         <w:rPr>
           <w:rStyle w:val="FootnoteReference"/>
         </w:rPr>
-        <w:footnoteReference w:id="21"/>
+        <w:footnoteReference w:id="24"/>
       </w:r>
     </w:p>
     <w:p>
@@ -32402,7 +32747,7 @@
         <w:rPr>
           <w:rStyle w:val="FootnoteReference"/>
         </w:rPr>
-        <w:footnoteReference w:id="22"/>
+        <w:footnoteReference w:id="25"/>
       </w:r>
     </w:p>
     <w:p>
@@ -34745,7 +35090,19 @@
         <w:rPr>
           <w:lang w:val="en"/>
         </w:rPr>
-        <w:t xml:space="preserve">Some systems, e.g., Thylacine, allow the user to interact with the board “manually”, presenting a GUI representation of the status of the board (including what drops are where and what’s in each well) and allowing the user to change the state of pads by clicking and to </w:t>
+        <w:t xml:space="preserve">Some systems, e.g., </w:t>
+      </w:r>
+      <w:r>
+        <w:rPr>
+          <w:lang w:val="en"/>
+        </w:rPr>
+        <w:t>HP-DMF</w:t>
+      </w:r>
+      <w:r>
+        <w:rPr>
+          <w:lang w:val="en"/>
+        </w:rPr>
+        <w:t xml:space="preserve">, allow the user to interact with the board “manually”, presenting a GUI representation of the status of the board (including what drops are where and what’s in each well) and allowing the user to change the state of pads by clicking and to </w:t>
       </w:r>
       <w:r>
         <w:rPr>
@@ -34829,7 +35186,7 @@
         <w:rPr>
           <w:rStyle w:val="FootnoteReference"/>
         </w:rPr>
-        <w:footnoteReference w:id="23"/>
+        <w:footnoteReference w:id="26"/>
       </w:r>
       <w:r>
         <w:t xml:space="preserve">  Be careful, however, because if you later try to modify this variable, but misspell it, typing</w:t>
@@ -34869,7 +35226,7 @@
         <w:rPr>
           <w:rStyle w:val="FootnoteReference"/>
         </w:rPr>
-        <w:footnoteReference w:id="24"/>
+        <w:footnoteReference w:id="27"/>
       </w:r>
     </w:p>
     <w:p>
@@ -35000,7 +35357,19 @@
         <w:rPr>
           <w:lang w:val="en"/>
         </w:rPr>
-        <w:t xml:space="preserve">When you manually tell the system that there is a drop someplace its model doesn’t think there is one (on Thylacine by shift-clicking), </w:t>
+        <w:t xml:space="preserve">When you manually tell the system that there is a drop someplace its model doesn’t think there is one (on </w:t>
+      </w:r>
+      <w:r>
+        <w:rPr>
+          <w:lang w:val="en"/>
+        </w:rPr>
+        <w:t>HP-DMF</w:t>
+      </w:r>
+      <w:r>
+        <w:rPr>
+          <w:lang w:val="en"/>
+        </w:rPr>
+        <w:t xml:space="preserve"> by shift-clicking), </w:t>
       </w:r>
       <w:r>
         <w:rPr>
@@ -36222,7 +36591,7 @@
         <w:rPr>
           <w:rStyle w:val="FootnoteReference"/>
         </w:rPr>
-        <w:footnoteReference w:id="25"/>
+        <w:footnoteReference w:id="28"/>
       </w:r>
       <w:r>
         <w:t xml:space="preserve">  </w:t>
@@ -36557,7 +36926,7 @@
         <w:rPr>
           <w:rStyle w:val="FootnoteReference"/>
         </w:rPr>
-        <w:footnoteReference w:id="26"/>
+        <w:footnoteReference w:id="29"/>
       </w:r>
       <w:r>
         <w:t xml:space="preserve">  This is less needed than it used to be now that you can use the </w:t>
@@ -36655,7 +37024,13 @@
         <w:t xml:space="preserve"> is moved to an adjacent pad by turning on the pad it wants to move to and turning off the pad it is currently on, with both action scheduled to happen on the next clock tick. </w:t>
       </w:r>
       <w:r>
-        <w:t xml:space="preserve"> If two drops wind up on adjacent pads, it is quite likely that they will merge, and so to avoid such merging happening accidentally, the underlying Thylacine system enforces that a drop is only allowed to move to the next pad in its path if it is guaranteed that on neither this clock tick nor the next will there be any drops (other than itself) on either the pad it wants to move to nor any of its eight neighbor pads.  It does this by requiring that the drop </w:t>
+        <w:t xml:space="preserve"> If two drops wind up on adjacent pads, it is quite likely that they will merge, and so to avoid such merging happening accidentally, the underlying </w:t>
+      </w:r>
+      <w:r>
+        <w:t>HP-DMF</w:t>
+      </w:r>
+      <w:r>
+        <w:t xml:space="preserve"> system enforces that a drop is only allowed to move to the next pad in its path if it is guaranteed that on neither this clock tick nor the next will there be any drops (other than itself) on either the pad it wants to move to nor any of its eight neighbor pads.  It does this by requiring that the drop </w:t>
       </w:r>
       <w:r>
         <w:rPr>
@@ -38150,7 +38525,7 @@
       <w:rPr>
         <w:noProof/>
       </w:rPr>
-      <w:t>August 31, 2023</w:t>
+      <w:t>January 24, 2024</w:t>
     </w:r>
     <w:r>
       <w:fldChar w:fldCharType="end"/>
@@ -38395,7 +38770,18 @@
         <w:footnoteRef/>
       </w:r>
       <w:r>
-        <w:t xml:space="preserve"> It hasn’t been to the extent I’d like, but I’m working on it.</w:t>
+        <w:t xml:space="preserve"> Available at </w:t>
+      </w:r>
+      <w:hyperlink r:id="rId1" w:history="1">
+        <w:r>
+          <w:rPr>
+            <w:rStyle w:val="Hyperlink"/>
+          </w:rPr>
+          <w:t>https://github.com/HPInc/HP-Digital-Microfluidics</w:t>
+        </w:r>
+      </w:hyperlink>
+      <w:r>
+        <w:t>.</w:t>
       </w:r>
     </w:p>
   </w:footnote>
@@ -38411,16 +38797,7 @@
         <w:footnoteRef/>
       </w:r>
       <w:r>
-        <w:t xml:space="preserve"> As a clue, if you see an error message that starts with something like </w:t>
-      </w:r>
-      <w:r>
-        <w:rPr>
-          <w:rStyle w:val="Characters"/>
-        </w:rPr>
-        <w:t>45:12</w:t>
-      </w:r>
-      <w:r>
-        <w:t>, look at line 45, character 12.  But if there are multiple such errors, the real problem will often be on the second or third of them.  In any case, the actual message is probably not going to give you a lot of guidance.  You’re probably better off just looking at the line in question and seeing if you can figure out what might be wrong.</w:t>
+        <w:t xml:space="preserve"> For now.</w:t>
       </w:r>
     </w:p>
   </w:footnote>
@@ -38436,7 +38813,13 @@
         <w:footnoteRef/>
       </w:r>
       <w:r>
-        <w:t xml:space="preserve"> Although there are also a lot of keywords that can be used as names, because the compiler can tell that they aren’t being used as keywords.</w:t>
+        <w:t xml:space="preserve"> In the case of this design, there was a structural component </w:t>
+      </w:r>
+      <w:r>
+        <w:t>required there</w:t>
+      </w:r>
+      <w:r>
+        <w:t xml:space="preserve"> to hold up the board’s lid.</w:t>
       </w:r>
     </w:p>
   </w:footnote>
@@ -38452,7 +38835,7 @@
         <w:footnoteRef/>
       </w:r>
       <w:r>
-        <w:t xml:space="preserve"> Unfortunately, there are too many situations in which two literal integers could be separated by a comma to allow commas to be used as a separator.</w:t>
+        <w:t xml:space="preserve"> It hasn’t been to the extent I’d like, but I’m working on it.</w:t>
       </w:r>
     </w:p>
   </w:footnote>
@@ -38468,16 +38851,16 @@
         <w:footnoteRef/>
       </w:r>
       <w:r>
-        <w:t xml:space="preserve"> Or a vertical bar (</w:t>
-      </w:r>
-      <w:r>
-        <w:rPr>
-          <w:rStyle w:val="Characters"/>
-        </w:rPr>
-        <w:t>|</w:t>
-      </w:r>
-      <w:r>
-        <w:t>).  The vertical bar is more reminiscent of the Unix shell’s “pipe” operator, and I had planned to deprecate the colon in favor of it, since the colon is probably more useful elsewhere, but the colon just looks better to me in this context, so I’m leaving it for now.</w:t>
+        <w:t xml:space="preserve"> As a clue, if you see an error message that starts with something like </w:t>
+      </w:r>
+      <w:r>
+        <w:rPr>
+          <w:rStyle w:val="Characters"/>
+        </w:rPr>
+        <w:t>45:12</w:t>
+      </w:r>
+      <w:r>
+        <w:t>, look at line 45, character 12.  But if there are multiple such errors, the real problem will often be on the second or third of them.  In any case, the actual message is probably not going to give you a lot of guidance.  You’re probably better off just looking at the line in question and seeing if you can figure out what might be wrong.</w:t>
       </w:r>
     </w:p>
   </w:footnote>
@@ -38493,61 +38876,7 @@
         <w:footnoteRef/>
       </w:r>
       <w:r>
-        <w:t xml:space="preserve"> Note that in programming terms, the units “bind tighter” than things like addition, so an expression like </w:t>
-      </w:r>
-      <w:r>
-        <w:rPr>
-          <w:rStyle w:val="Characters"/>
-        </w:rPr>
-        <w:t>x+1 uL</w:t>
-      </w:r>
-      <w:r>
-        <w:t xml:space="preserve"> will try to add </w:t>
-      </w:r>
-      <w:r>
-        <w:rPr>
-          <w:rStyle w:val="Characters"/>
-        </w:rPr>
-        <w:t>1uL</w:t>
-      </w:r>
-      <w:r>
-        <w:t xml:space="preserve"> to </w:t>
-      </w:r>
-      <w:r>
-        <w:rPr>
-          <w:rStyle w:val="Characters"/>
-        </w:rPr>
-        <w:t>x</w:t>
-      </w:r>
-      <w:r>
-        <w:t xml:space="preserve">, which is fine if </w:t>
-      </w:r>
-      <w:r>
-        <w:rPr>
-          <w:rStyle w:val="Characters"/>
-        </w:rPr>
-        <w:t>x</w:t>
-      </w:r>
-      <w:r>
-        <w:t xml:space="preserve"> is a volume, but if </w:t>
-      </w:r>
-      <w:r>
-        <w:rPr>
-          <w:rStyle w:val="Characters"/>
-        </w:rPr>
-        <w:t>x</w:t>
-      </w:r>
-      <w:r>
-        <w:t xml:space="preserve"> is a number, you will want to say </w:t>
-      </w:r>
-      <w:r>
-        <w:rPr>
-          <w:rStyle w:val="Characters"/>
-        </w:rPr>
-        <w:t>(x+1)uL</w:t>
-      </w:r>
-      <w:r>
-        <w:t xml:space="preserve">. </w:t>
+        <w:t xml:space="preserve"> Although there are also a lot of keywords that can be used as names because the compiler can tell that they aren’t being used as keywords.</w:t>
       </w:r>
     </w:p>
   </w:footnote>
@@ -38563,61 +38892,7 @@
         <w:footnoteRef/>
       </w:r>
       <w:r>
-        <w:t xml:space="preserve"> The exception is that </w:t>
-      </w:r>
-      <w:r>
-        <w:rPr>
-          <w:rStyle w:val="Characters"/>
-        </w:rPr>
-        <w:t>temperature</w:t>
-      </w:r>
-      <w:r>
-        <w:t xml:space="preserve"> values do not allow normal arithmetic.  You can subtract one </w:t>
-      </w:r>
-      <w:r>
-        <w:rPr>
-          <w:rStyle w:val="Characters"/>
-        </w:rPr>
-        <w:t>temperature</w:t>
-      </w:r>
-      <w:r>
-        <w:t xml:space="preserve"> from another, yielding a </w:t>
-      </w:r>
-      <w:r>
-        <w:rPr>
-          <w:rStyle w:val="Characters"/>
-        </w:rPr>
-        <w:t>temperature difference</w:t>
-      </w:r>
-      <w:r>
-        <w:t xml:space="preserve">, and you can add or subtract a </w:t>
-      </w:r>
-      <w:r>
-        <w:rPr>
-          <w:rStyle w:val="Characters"/>
-        </w:rPr>
-        <w:t xml:space="preserve">temperature difference </w:t>
-      </w:r>
-      <w:r>
-        <w:t xml:space="preserve">from a </w:t>
-      </w:r>
-      <w:r>
-        <w:rPr>
-          <w:rStyle w:val="Characters"/>
-        </w:rPr>
-        <w:t>temperature</w:t>
-      </w:r>
-      <w:r>
-        <w:t xml:space="preserve">, yielding another </w:t>
-      </w:r>
-      <w:r>
-        <w:rPr>
-          <w:rStyle w:val="Characters"/>
-        </w:rPr>
-        <w:t>temperature</w:t>
-      </w:r>
-      <w:r>
-        <w:t>.</w:t>
+        <w:t xml:space="preserve"> Unfortunately, there are too many situations in which two literal integers could be separated by a comma to allow commas to be used as a separator.</w:t>
       </w:r>
     </w:p>
   </w:footnote>
@@ -38633,7 +38908,16 @@
         <w:footnoteRef/>
       </w:r>
       <w:r>
-        <w:t xml:space="preserve"> If the system doesn’t have an automated pipettor, a dialog box will probably pop up asking the user to do the transfer manually.</w:t>
+        <w:t xml:space="preserve"> Or a vertical bar (</w:t>
+      </w:r>
+      <w:r>
+        <w:rPr>
+          <w:rStyle w:val="Characters"/>
+        </w:rPr>
+        <w:t>|</w:t>
+      </w:r>
+      <w:r>
+        <w:t>).  The vertical bar is more reminiscent of the Unix shell’s “pipe” operator, and I had planned to deprecate the colon in favor of it, since the colon is probably more useful elsewhere, but the colon just looks better to me in this context, so I’m leaving it for now.</w:t>
       </w:r>
     </w:p>
   </w:footnote>
@@ -38649,28 +38933,61 @@
         <w:footnoteRef/>
       </w:r>
       <w:r>
-        <w:t xml:space="preserve"> You can also say </w:t>
-      </w:r>
-      <w:r>
-        <w:rPr>
-          <w:rStyle w:val="Characters"/>
-        </w:rPr>
-        <w:t>obj.attr</w:t>
-      </w:r>
-      <w:r>
-        <w:t>, but I find the possessive notation more intuitive.</w:t>
-      </w:r>
-      <w:r>
-        <w:t xml:space="preserve">  After having the compiler complain enough times when copying and pasting from this document, you can also say </w:t>
-      </w:r>
-      <w:r>
-        <w:rPr>
-          <w:rStyle w:val="Characters"/>
-        </w:rPr>
-        <w:t>obj’s attr</w:t>
-      </w:r>
-      <w:r>
-        <w:t>, with a curved apostrophe.</w:t>
+        <w:t xml:space="preserve"> Note that in programming terms, the units “bind tighter” than things like addition, so an expression like </w:t>
+      </w:r>
+      <w:r>
+        <w:rPr>
+          <w:rStyle w:val="Characters"/>
+        </w:rPr>
+        <w:t>x+1 uL</w:t>
+      </w:r>
+      <w:r>
+        <w:t xml:space="preserve"> will try to add </w:t>
+      </w:r>
+      <w:r>
+        <w:rPr>
+          <w:rStyle w:val="Characters"/>
+        </w:rPr>
+        <w:t>1uL</w:t>
+      </w:r>
+      <w:r>
+        <w:t xml:space="preserve"> to </w:t>
+      </w:r>
+      <w:r>
+        <w:rPr>
+          <w:rStyle w:val="Characters"/>
+        </w:rPr>
+        <w:t>x</w:t>
+      </w:r>
+      <w:r>
+        <w:t xml:space="preserve">, which is fine if </w:t>
+      </w:r>
+      <w:r>
+        <w:rPr>
+          <w:rStyle w:val="Characters"/>
+        </w:rPr>
+        <w:t>x</w:t>
+      </w:r>
+      <w:r>
+        <w:t xml:space="preserve"> is a volume, but if </w:t>
+      </w:r>
+      <w:r>
+        <w:rPr>
+          <w:rStyle w:val="Characters"/>
+        </w:rPr>
+        <w:t>x</w:t>
+      </w:r>
+      <w:r>
+        <w:t xml:space="preserve"> is a number, you will want to say </w:t>
+      </w:r>
+      <w:r>
+        <w:rPr>
+          <w:rStyle w:val="Characters"/>
+        </w:rPr>
+        <w:t>(x+1)uL</w:t>
+      </w:r>
+      <w:r>
+        <w:t xml:space="preserve">. </w:t>
       </w:r>
     </w:p>
   </w:footnote>
@@ -38686,7 +39003,61 @@
         <w:footnoteRef/>
       </w:r>
       <w:r>
-        <w:t xml:space="preserve"> It doesn’t always work, and sometimes it’s necessary to use other mechanisms to avoid drops entering into a state called “deadlock”, where two drops are both attempting to yield to one another in a way that will never end.  These mechanisms are beyond the scope of this example.  Note that DML provides a way to specify that you really want one drop to move right next to another, but it’s (intentionally) ugly and cumbersome and, again, beyond the scope of this example.</w:t>
+        <w:t xml:space="preserve"> The exception is that </w:t>
+      </w:r>
+      <w:r>
+        <w:rPr>
+          <w:rStyle w:val="Characters"/>
+        </w:rPr>
+        <w:t>temperature</w:t>
+      </w:r>
+      <w:r>
+        <w:t xml:space="preserve"> values do not allow normal arithmetic.  You can subtract one </w:t>
+      </w:r>
+      <w:r>
+        <w:rPr>
+          <w:rStyle w:val="Characters"/>
+        </w:rPr>
+        <w:t>temperature</w:t>
+      </w:r>
+      <w:r>
+        <w:t xml:space="preserve"> from another, yielding a </w:t>
+      </w:r>
+      <w:r>
+        <w:rPr>
+          <w:rStyle w:val="Characters"/>
+        </w:rPr>
+        <w:t>temperature difference</w:t>
+      </w:r>
+      <w:r>
+        <w:t xml:space="preserve">, and you can add or subtract a </w:t>
+      </w:r>
+      <w:r>
+        <w:rPr>
+          <w:rStyle w:val="Characters"/>
+        </w:rPr>
+        <w:t xml:space="preserve">temperature difference </w:t>
+      </w:r>
+      <w:r>
+        <w:t xml:space="preserve">from a </w:t>
+      </w:r>
+      <w:r>
+        <w:rPr>
+          <w:rStyle w:val="Characters"/>
+        </w:rPr>
+        <w:t>temperature</w:t>
+      </w:r>
+      <w:r>
+        <w:t xml:space="preserve">, yielding another </w:t>
+      </w:r>
+      <w:r>
+        <w:rPr>
+          <w:rStyle w:val="Characters"/>
+        </w:rPr>
+        <w:t>temperature</w:t>
+      </w:r>
+      <w:r>
+        <w:t>.</w:t>
       </w:r>
     </w:p>
   </w:footnote>
@@ -38702,49 +39073,7 @@
         <w:footnoteRef/>
       </w:r>
       <w:r>
-        <w:t xml:space="preserve"> The two syntaxes aren’t quite identical, but they hopefully both do what you expect</w:t>
-      </w:r>
-      <w:r>
-        <w:t xml:space="preserve"> in the contexts you are likely to use them in</w:t>
-      </w:r>
-      <w:r>
-        <w:t xml:space="preserve">, so you won’t notice.  In particular, </w:t>
-      </w:r>
-      <w:r>
-        <w:rPr>
-          <w:rStyle w:val="Characters"/>
-        </w:rPr>
-        <w:t>x+1 south</w:t>
-      </w:r>
-      <w:r>
-        <w:t xml:space="preserve"> is equivalent to </w:t>
-      </w:r>
-      <w:r>
-        <w:rPr>
-          <w:rStyle w:val="Characters"/>
-        </w:rPr>
-        <w:t>x+(1 south)</w:t>
-      </w:r>
-      <w:r>
-        <w:t xml:space="preserve">, while </w:t>
-      </w:r>
-      <w:r>
-        <w:rPr>
-          <w:rStyle w:val="Characters"/>
-        </w:rPr>
-        <w:t>south x+1</w:t>
-      </w:r>
-      <w:r>
-        <w:t xml:space="preserve"> is equivalent to </w:t>
-      </w:r>
-      <w:r>
-        <w:rPr>
-          <w:rStyle w:val="Characters"/>
-        </w:rPr>
-        <w:t>south (x+1)</w:t>
-      </w:r>
-      <w:r>
-        <w:t>.</w:t>
+        <w:t xml:space="preserve"> If the system doesn’t have an automated pipettor, a dialog box will probably pop up asking the user to do the transfer manually.</w:t>
       </w:r>
     </w:p>
   </w:footnote>
@@ -38760,115 +39089,28 @@
         <w:footnoteRef/>
       </w:r>
       <w:r>
-        <w:t xml:space="preserve"> DML also allows </w:t>
-      </w:r>
-      <w:r>
-        <w:rPr>
-          <w:rStyle w:val="Characters"/>
-        </w:rPr>
-        <w:t>True</w:t>
-      </w:r>
-      <w:r>
-        <w:t xml:space="preserve">, </w:t>
-      </w:r>
-      <w:r>
-        <w:rPr>
-          <w:rStyle w:val="Characters"/>
-        </w:rPr>
-        <w:t>TRUE</w:t>
-      </w:r>
-      <w:r>
-        <w:t xml:space="preserve">, </w:t>
-      </w:r>
-      <w:r>
-        <w:rPr>
-          <w:rStyle w:val="Characters"/>
-        </w:rPr>
-        <w:t>yes</w:t>
-      </w:r>
-      <w:r>
-        <w:t xml:space="preserve">, </w:t>
-      </w:r>
-      <w:r>
-        <w:rPr>
-          <w:rStyle w:val="Characters"/>
-        </w:rPr>
-        <w:t>Yes</w:t>
-      </w:r>
-      <w:r>
-        <w:t xml:space="preserve">, and </w:t>
-      </w:r>
-      <w:r>
-        <w:rPr>
-          <w:rStyle w:val="Characters"/>
-        </w:rPr>
-        <w:t>YES</w:t>
-      </w:r>
-      <w:r>
-        <w:t xml:space="preserve"> for </w:t>
-      </w:r>
-      <w:r>
-        <w:rPr>
-          <w:rStyle w:val="Characters"/>
-        </w:rPr>
-        <w:t>true</w:t>
-      </w:r>
-      <w:r>
-        <w:t xml:space="preserve"> and </w:t>
-      </w:r>
-      <w:r>
-        <w:rPr>
-          <w:rStyle w:val="Characters"/>
-        </w:rPr>
-        <w:t>False</w:t>
-      </w:r>
-      <w:r>
-        <w:t xml:space="preserve">, </w:t>
-      </w:r>
-      <w:r>
-        <w:rPr>
-          <w:rStyle w:val="Characters"/>
-        </w:rPr>
-        <w:t>FALSE</w:t>
-      </w:r>
-      <w:r>
-        <w:t xml:space="preserve">, </w:t>
-      </w:r>
-      <w:r>
-        <w:rPr>
-          <w:rStyle w:val="Characters"/>
-        </w:rPr>
-        <w:t>no</w:t>
-      </w:r>
-      <w:r>
-        <w:t xml:space="preserve">, </w:t>
-      </w:r>
-      <w:r>
-        <w:rPr>
-          <w:rStyle w:val="Characters"/>
-        </w:rPr>
-        <w:t>No</w:t>
-      </w:r>
-      <w:r>
-        <w:t xml:space="preserve">, and </w:t>
-      </w:r>
-      <w:r>
-        <w:rPr>
-          <w:rStyle w:val="Characters"/>
-        </w:rPr>
-        <w:t>NO</w:t>
-      </w:r>
-      <w:r>
-        <w:t xml:space="preserve"> for </w:t>
-      </w:r>
-      <w:r>
-        <w:rPr>
-          <w:rStyle w:val="Characters"/>
-        </w:rPr>
-        <w:t>false</w:t>
-      </w:r>
-      <w:r>
-        <w:t>.</w:t>
+        <w:t xml:space="preserve"> You can also say </w:t>
+      </w:r>
+      <w:r>
+        <w:rPr>
+          <w:rStyle w:val="Characters"/>
+        </w:rPr>
+        <w:t>obj.attr</w:t>
+      </w:r>
+      <w:r>
+        <w:t>, but I find the possessive notation more intuitive.</w:t>
+      </w:r>
+      <w:r>
+        <w:t xml:space="preserve">  After having the compiler complain enough times when copying and pasting from this document, you can also say </w:t>
+      </w:r>
+      <w:r>
+        <w:rPr>
+          <w:rStyle w:val="Characters"/>
+        </w:rPr>
+        <w:t>obj’s attr</w:t>
+      </w:r>
+      <w:r>
+        <w:t>, with a curved apostrophe.</w:t>
       </w:r>
     </w:p>
   </w:footnote>
@@ -38884,34 +39126,7 @@
         <w:footnoteRef/>
       </w:r>
       <w:r>
-        <w:t xml:space="preserve"> This could have also been written as </w:t>
-      </w:r>
-      <w:r>
-        <w:rPr>
-          <w:rStyle w:val="Characters"/>
-        </w:rPr>
-        <w:t>eventual drop</w:t>
-      </w:r>
-      <w:r>
-        <w:t xml:space="preserve">, </w:t>
-      </w:r>
-      <w:r>
-        <w:rPr>
-          <w:rStyle w:val="Characters"/>
-        </w:rPr>
-        <w:t>(future) drop</w:t>
-      </w:r>
-      <w:r>
-        <w:t xml:space="preserve"> or </w:t>
-      </w:r>
-      <w:r>
-        <w:rPr>
-          <w:rStyle w:val="Characters"/>
-        </w:rPr>
-        <w:t>future drop</w:t>
-      </w:r>
-      <w:r>
-        <w:t>.</w:t>
+        <w:t xml:space="preserve"> It doesn’t always work, and sometimes it’s necessary to use other mechanisms to avoid drops entering into a state called “deadlock”, where two drops are both attempting to yield to one another in a way that will never end.  These mechanisms are beyond the scope of this example.  Note that DML provides a way to specify that you really want one drop to move right next to another, but it’s (intentionally) ugly and cumbersome and, again, beyond the scope of this example.</w:t>
       </w:r>
     </w:p>
   </w:footnote>
@@ -38927,31 +39142,49 @@
         <w:footnoteRef/>
       </w:r>
       <w:r>
-        <w:t xml:space="preserve"> The result of mixing equal parts </w:t>
-      </w:r>
-      <w:r>
-        <w:rPr>
-          <w:rStyle w:val="Characters"/>
-        </w:rPr>
-        <w:t>A+B</w:t>
-      </w:r>
-      <w:r>
-        <w:t xml:space="preserve"> and </w:t>
-      </w:r>
-      <w:r>
-        <w:rPr>
-          <w:rStyle w:val="Characters"/>
-        </w:rPr>
-        <w:t>C</w:t>
-      </w:r>
-      <w:r>
-        <w:t xml:space="preserve">.  </w:t>
-      </w:r>
-      <w:r>
-        <w:t>Getting</w:t>
-      </w:r>
-      <w:r>
-        <w:t xml:space="preserve"> equal parts A, B, and C is trickier but will be made straightforward in a future version of DML.</w:t>
+        <w:t xml:space="preserve"> The two syntaxes aren’t quite identical, but they hopefully both do what you expect</w:t>
+      </w:r>
+      <w:r>
+        <w:t xml:space="preserve"> in the contexts you are likely to use them in</w:t>
+      </w:r>
+      <w:r>
+        <w:t xml:space="preserve">, so you won’t notice.  In particular, </w:t>
+      </w:r>
+      <w:r>
+        <w:rPr>
+          <w:rStyle w:val="Characters"/>
+        </w:rPr>
+        <w:t>x+1 south</w:t>
+      </w:r>
+      <w:r>
+        <w:t xml:space="preserve"> is equivalent to </w:t>
+      </w:r>
+      <w:r>
+        <w:rPr>
+          <w:rStyle w:val="Characters"/>
+        </w:rPr>
+        <w:t>x+(1 south)</w:t>
+      </w:r>
+      <w:r>
+        <w:t xml:space="preserve">, while </w:t>
+      </w:r>
+      <w:r>
+        <w:rPr>
+          <w:rStyle w:val="Characters"/>
+        </w:rPr>
+        <w:t>south x+1</w:t>
+      </w:r>
+      <w:r>
+        <w:t xml:space="preserve"> is equivalent to </w:t>
+      </w:r>
+      <w:r>
+        <w:rPr>
+          <w:rStyle w:val="Characters"/>
+        </w:rPr>
+        <w:t>south (x+1)</w:t>
+      </w:r>
+      <w:r>
+        <w:t>.</w:t>
       </w:r>
     </w:p>
   </w:footnote>
@@ -38967,7 +39200,115 @@
         <w:footnoteRef/>
       </w:r>
       <w:r>
-        <w:t xml:space="preserve"> It actually allows it to be ambiguous between the two readings—even if you do math on it—until you try to do something like assign it to a variable or pass it to a function.</w:t>
+        <w:t xml:space="preserve"> DML also allows </w:t>
+      </w:r>
+      <w:r>
+        <w:rPr>
+          <w:rStyle w:val="Characters"/>
+        </w:rPr>
+        <w:t>True</w:t>
+      </w:r>
+      <w:r>
+        <w:t xml:space="preserve">, </w:t>
+      </w:r>
+      <w:r>
+        <w:rPr>
+          <w:rStyle w:val="Characters"/>
+        </w:rPr>
+        <w:t>TRUE</w:t>
+      </w:r>
+      <w:r>
+        <w:t xml:space="preserve">, </w:t>
+      </w:r>
+      <w:r>
+        <w:rPr>
+          <w:rStyle w:val="Characters"/>
+        </w:rPr>
+        <w:t>yes</w:t>
+      </w:r>
+      <w:r>
+        <w:t xml:space="preserve">, </w:t>
+      </w:r>
+      <w:r>
+        <w:rPr>
+          <w:rStyle w:val="Characters"/>
+        </w:rPr>
+        <w:t>Yes</w:t>
+      </w:r>
+      <w:r>
+        <w:t xml:space="preserve">, and </w:t>
+      </w:r>
+      <w:r>
+        <w:rPr>
+          <w:rStyle w:val="Characters"/>
+        </w:rPr>
+        <w:t>YES</w:t>
+      </w:r>
+      <w:r>
+        <w:t xml:space="preserve"> for </w:t>
+      </w:r>
+      <w:r>
+        <w:rPr>
+          <w:rStyle w:val="Characters"/>
+        </w:rPr>
+        <w:t>true</w:t>
+      </w:r>
+      <w:r>
+        <w:t xml:space="preserve"> and </w:t>
+      </w:r>
+      <w:r>
+        <w:rPr>
+          <w:rStyle w:val="Characters"/>
+        </w:rPr>
+        <w:t>False</w:t>
+      </w:r>
+      <w:r>
+        <w:t xml:space="preserve">, </w:t>
+      </w:r>
+      <w:r>
+        <w:rPr>
+          <w:rStyle w:val="Characters"/>
+        </w:rPr>
+        <w:t>FALSE</w:t>
+      </w:r>
+      <w:r>
+        <w:t xml:space="preserve">, </w:t>
+      </w:r>
+      <w:r>
+        <w:rPr>
+          <w:rStyle w:val="Characters"/>
+        </w:rPr>
+        <w:t>no</w:t>
+      </w:r>
+      <w:r>
+        <w:t xml:space="preserve">, </w:t>
+      </w:r>
+      <w:r>
+        <w:rPr>
+          <w:rStyle w:val="Characters"/>
+        </w:rPr>
+        <w:t>No</w:t>
+      </w:r>
+      <w:r>
+        <w:t xml:space="preserve">, and </w:t>
+      </w:r>
+      <w:r>
+        <w:rPr>
+          <w:rStyle w:val="Characters"/>
+        </w:rPr>
+        <w:t>NO</w:t>
+      </w:r>
+      <w:r>
+        <w:t xml:space="preserve"> for </w:t>
+      </w:r>
+      <w:r>
+        <w:rPr>
+          <w:rStyle w:val="Characters"/>
+        </w:rPr>
+        <w:t>false</w:t>
+      </w:r>
+      <w:r>
+        <w:t>.</w:t>
       </w:r>
     </w:p>
   </w:footnote>
@@ -38983,58 +39324,31 @@
         <w:footnoteRef/>
       </w:r>
       <w:r>
-        <w:t xml:space="preserve"> Where </w:t>
-      </w:r>
-      <w:r>
-        <w:rPr>
-          <w:rStyle w:val="Characters"/>
-        </w:rPr>
-        <w:t>temperature</w:t>
-      </w:r>
-      <w:r>
-        <w:t xml:space="preserve"> can be replaced by </w:t>
-      </w:r>
-      <w:r>
-        <w:rPr>
-          <w:rStyle w:val="Characters"/>
-        </w:rPr>
-        <w:t>temp</w:t>
-      </w:r>
-      <w:r>
-        <w:t xml:space="preserve"> and </w:t>
-      </w:r>
-      <w:r>
-        <w:rPr>
-          <w:rStyle w:val="Characters"/>
-        </w:rPr>
-        <w:t>minimum</w:t>
-      </w:r>
-      <w:r>
-        <w:t xml:space="preserve"> and </w:t>
-      </w:r>
-      <w:r>
-        <w:rPr>
-          <w:rStyle w:val="Characters"/>
-        </w:rPr>
-        <w:t>maximum</w:t>
-      </w:r>
-      <w:r>
-        <w:t xml:space="preserve"> can be simply </w:t>
-      </w:r>
-      <w:r>
-        <w:rPr>
-          <w:rStyle w:val="Characters"/>
-        </w:rPr>
-        <w:t>min</w:t>
-      </w:r>
-      <w:r>
-        <w:t xml:space="preserve"> and </w:t>
-      </w:r>
-      <w:r>
-        <w:rPr>
-          <w:rStyle w:val="Characters"/>
-        </w:rPr>
-        <w:t>max</w:t>
+        <w:t xml:space="preserve"> This could have also been written as </w:t>
+      </w:r>
+      <w:r>
+        <w:rPr>
+          <w:rStyle w:val="Characters"/>
+        </w:rPr>
+        <w:t>eventual drop</w:t>
+      </w:r>
+      <w:r>
+        <w:t xml:space="preserve">, </w:t>
+      </w:r>
+      <w:r>
+        <w:rPr>
+          <w:rStyle w:val="Characters"/>
+        </w:rPr>
+        <w:t>(future) drop</w:t>
+      </w:r>
+      <w:r>
+        <w:t xml:space="preserve"> or </w:t>
+      </w:r>
+      <w:r>
+        <w:rPr>
+          <w:rStyle w:val="Characters"/>
+        </w:rPr>
+        <w:t>future drop</w:t>
       </w:r>
       <w:r>
         <w:t>.</w:t>
@@ -39053,43 +39367,31 @@
         <w:footnoteRef/>
       </w:r>
       <w:r>
-        <w:t xml:space="preserve"> Note that this means that if you pause the clock, e.g., by saying </w:t>
-      </w:r>
-      <w:r>
-        <w:rPr>
-          <w:rStyle w:val="Characters"/>
-        </w:rPr>
-        <w:t>pause the clock</w:t>
-      </w:r>
-      <w:r>
-        <w:t xml:space="preserve"> or </w:t>
-      </w:r>
-      <w:r>
-        <w:rPr>
-          <w:rStyle w:val="Characters"/>
-        </w:rPr>
-        <w:t>clock : off</w:t>
-      </w:r>
-      <w:r>
-        <w:t>, this thread of control will be blocked until the clock is resumed (</w:t>
-      </w:r>
-      <w:r>
-        <w:rPr>
-          <w:rStyle w:val="Characters"/>
-        </w:rPr>
-        <w:t>resume the clock</w:t>
-      </w:r>
-      <w:r>
-        <w:t xml:space="preserve"> or </w:t>
-      </w:r>
-      <w:r>
-        <w:rPr>
-          <w:rStyle w:val="Characters"/>
-        </w:rPr>
-        <w:t>clock : on</w:t>
-      </w:r>
-      <w:r>
-        <w:t>).</w:t>
+        <w:t xml:space="preserve"> The result of mixing equal parts </w:t>
+      </w:r>
+      <w:r>
+        <w:rPr>
+          <w:rStyle w:val="Characters"/>
+        </w:rPr>
+        <w:t>A+B</w:t>
+      </w:r>
+      <w:r>
+        <w:t xml:space="preserve"> and </w:t>
+      </w:r>
+      <w:r>
+        <w:rPr>
+          <w:rStyle w:val="Characters"/>
+        </w:rPr>
+        <w:t>C</w:t>
+      </w:r>
+      <w:r>
+        <w:t xml:space="preserve">.  </w:t>
+      </w:r>
+      <w:r>
+        <w:t>Getting</w:t>
+      </w:r>
+      <w:r>
+        <w:t xml:space="preserve"> equal parts A, B, and C is trickier but will be made straightforward in a future version of DML.</w:t>
       </w:r>
     </w:p>
   </w:footnote>
@@ -39105,16 +39407,7 @@
         <w:footnoteRef/>
       </w:r>
       <w:r>
-        <w:t xml:space="preserve"> For ease of cutting and pasting and using editors that put them in by default, you can also use smart quotes (</w:t>
-      </w:r>
-      <w:r>
-        <w:rPr>
-          <w:rStyle w:val="Characters"/>
-        </w:rPr>
-        <w:t>“ … ”</w:t>
-      </w:r>
-      <w:r>
-        <w:t>).  They need not be used appropriately.</w:t>
+        <w:t xml:space="preserve"> It actually allows it to be ambiguous between the two readings—even if you do math on it—until you try to do something like assign it to a variable or pass it to a function.</w:t>
       </w:r>
     </w:p>
   </w:footnote>
@@ -39130,7 +39423,61 @@
         <w:footnoteRef/>
       </w:r>
       <w:r>
-        <w:t xml:space="preserve"> Programmers familiar with C or C++ should note that the body of each of these clauses is a block, not a statement.  The braces (or double brackets) are required.</w:t>
+        <w:t xml:space="preserve"> Where </w:t>
+      </w:r>
+      <w:r>
+        <w:rPr>
+          <w:rStyle w:val="Characters"/>
+        </w:rPr>
+        <w:t>temperature</w:t>
+      </w:r>
+      <w:r>
+        <w:t xml:space="preserve"> can be replaced by </w:t>
+      </w:r>
+      <w:r>
+        <w:rPr>
+          <w:rStyle w:val="Characters"/>
+        </w:rPr>
+        <w:t>temp</w:t>
+      </w:r>
+      <w:r>
+        <w:t xml:space="preserve"> and </w:t>
+      </w:r>
+      <w:r>
+        <w:rPr>
+          <w:rStyle w:val="Characters"/>
+        </w:rPr>
+        <w:t>minimum</w:t>
+      </w:r>
+      <w:r>
+        <w:t xml:space="preserve"> and </w:t>
+      </w:r>
+      <w:r>
+        <w:rPr>
+          <w:rStyle w:val="Characters"/>
+        </w:rPr>
+        <w:t>maximum</w:t>
+      </w:r>
+      <w:r>
+        <w:t xml:space="preserve"> can be simply </w:t>
+      </w:r>
+      <w:r>
+        <w:rPr>
+          <w:rStyle w:val="Characters"/>
+        </w:rPr>
+        <w:t>min</w:t>
+      </w:r>
+      <w:r>
+        <w:t xml:space="preserve"> and </w:t>
+      </w:r>
+      <w:r>
+        <w:rPr>
+          <w:rStyle w:val="Characters"/>
+        </w:rPr>
+        <w:t>max</w:t>
+      </w:r>
+      <w:r>
+        <w:t>.</w:t>
       </w:r>
     </w:p>
   </w:footnote>
@@ -39146,7 +39493,43 @@
         <w:footnoteRef/>
       </w:r>
       <w:r>
-        <w:t xml:space="preserve"> It will become more useful when functions can be used as arguments and return values.</w:t>
+        <w:t xml:space="preserve"> Note that this means that if you pause the clock, e.g., by saying </w:t>
+      </w:r>
+      <w:r>
+        <w:rPr>
+          <w:rStyle w:val="Characters"/>
+        </w:rPr>
+        <w:t>pause the clock</w:t>
+      </w:r>
+      <w:r>
+        <w:t xml:space="preserve"> or </w:t>
+      </w:r>
+      <w:r>
+        <w:rPr>
+          <w:rStyle w:val="Characters"/>
+        </w:rPr>
+        <w:t>clock : off</w:t>
+      </w:r>
+      <w:r>
+        <w:t>, this thread of control will be blocked until the clock is resumed (</w:t>
+      </w:r>
+      <w:r>
+        <w:rPr>
+          <w:rStyle w:val="Characters"/>
+        </w:rPr>
+        <w:t>resume the clock</w:t>
+      </w:r>
+      <w:r>
+        <w:t xml:space="preserve"> or </w:t>
+      </w:r>
+      <w:r>
+        <w:rPr>
+          <w:rStyle w:val="Characters"/>
+        </w:rPr>
+        <w:t>clock : on</w:t>
+      </w:r>
+      <w:r>
+        <w:t>).</w:t>
       </w:r>
     </w:p>
   </w:footnote>
@@ -39162,25 +39545,16 @@
         <w:footnoteRef/>
       </w:r>
       <w:r>
-        <w:t xml:space="preserve"> Okay, I just tried that and it didn’t work.  It works if you put the recursive call in parentheses as </w:t>
-      </w:r>
-      <w:r>
-        <w:rPr>
-          <w:rStyle w:val="Characters"/>
-        </w:rPr>
-        <w:t>(factorial(n-1))</w:t>
-      </w:r>
-      <w:r>
-        <w:t xml:space="preserve">, and it works if you put the multiplication in parentheses </w:t>
-      </w:r>
-      <w:r>
-        <w:rPr>
-          <w:rStyle w:val="Characters"/>
-        </w:rPr>
-        <w:t>(n*factorial(n-1))</w:t>
-      </w:r>
-      <w:r>
-        <w:t>.  Oh, well.  One more for the issues list.</w:t>
+        <w:t xml:space="preserve"> For ease of cutting and pasting and using editors that put them in by default, you can also use smart quotes (</w:t>
+      </w:r>
+      <w:r>
+        <w:rPr>
+          <w:rStyle w:val="Characters"/>
+        </w:rPr>
+        <w:t>“ … ”</w:t>
+      </w:r>
+      <w:r>
+        <w:t>).  They need not be used appropriately.</w:t>
       </w:r>
     </w:p>
   </w:footnote>
@@ -39196,7 +39570,7 @@
         <w:footnoteRef/>
       </w:r>
       <w:r>
-        <w:t xml:space="preserve"> That’s not quite true.  A smarter compiler could look ahead and see what was going to be defined within the block.  We don’t have a smarter compiler at the moment.</w:t>
+        <w:t xml:space="preserve"> Programmers familiar with C or C++ should note that the body of each of these clauses is a block, not a statement.  The braces (or double brackets) are required.</w:t>
       </w:r>
     </w:p>
   </w:footnote>
@@ -39212,7 +39586,7 @@
         <w:footnoteRef/>
       </w:r>
       <w:r>
-        <w:t xml:space="preserve"> This lack of a requirement to specify the type also applies at the top level of files.</w:t>
+        <w:t xml:space="preserve"> It will become more useful when functions can be used as arguments and return values.</w:t>
       </w:r>
     </w:p>
   </w:footnote>
@@ -39228,7 +39602,25 @@
         <w:footnoteRef/>
       </w:r>
       <w:r>
-        <w:t xml:space="preserve"> This is, arguably, a design flaw.</w:t>
+        <w:t xml:space="preserve"> Okay, I just tried that and it didn’t work.  It works if you put the recursive call in parentheses as </w:t>
+      </w:r>
+      <w:r>
+        <w:rPr>
+          <w:rStyle w:val="Characters"/>
+        </w:rPr>
+        <w:t>(factorial(n-1))</w:t>
+      </w:r>
+      <w:r>
+        <w:t xml:space="preserve">, and it works if you put the multiplication in parentheses </w:t>
+      </w:r>
+      <w:r>
+        <w:rPr>
+          <w:rStyle w:val="Characters"/>
+        </w:rPr>
+        <w:t>(n*factorial(n-1))</w:t>
+      </w:r>
+      <w:r>
+        <w:t>.  Oh, well.  One more for the issues list.</w:t>
       </w:r>
     </w:p>
   </w:footnote>
@@ -39244,38 +39636,86 @@
         <w:footnoteRef/>
       </w:r>
       <w:r>
-        <w:t xml:space="preserve"> It would take a fair bit of reading the code to figure out what happens here.  It’s not as straightforward as I had though.  My quick reading is that this should be safe to use, but you probably shouldn’t do it without specifying a </w:t>
-      </w:r>
-      <w:r>
-        <w:rPr>
-          <w:rStyle w:val="Characters"/>
-        </w:rPr>
-        <w:t>volume</w:t>
-      </w:r>
-      <w:r>
-        <w:t xml:space="preserve"> or </w:t>
-      </w:r>
-      <w:r>
-        <w:rPr>
-          <w:rStyle w:val="Characters"/>
-        </w:rPr>
-        <w:t>liquid</w:t>
-      </w:r>
-      <w:r>
-        <w:t xml:space="preserve">, and if you use it, you probably shouldn’t set </w:t>
-      </w:r>
-      <w:r>
-        <w:rPr>
-          <w:rStyle w:val="Characters"/>
-        </w:rPr>
-        <w:t>w’s fill level</w:t>
-      </w:r>
-      <w:r>
-        <w:t xml:space="preserve"> directly.</w:t>
+        <w:t xml:space="preserve"> That’s not quite true.  A smarter compiler could look ahead and see what was going to be defined within the block.  We don’t have a smarter compiler at the moment.</w:t>
       </w:r>
     </w:p>
   </w:footnote>
   <w:footnote w:id="26">
+    <w:p>
+      <w:pPr>
+        <w:pStyle w:val="FootnoteText"/>
+      </w:pPr>
+      <w:r>
+        <w:rPr>
+          <w:rStyle w:val="FootnoteReference"/>
+        </w:rPr>
+        <w:footnoteRef/>
+      </w:r>
+      <w:r>
+        <w:t xml:space="preserve"> This lack of a requirement to specify the type also applies at the top level of files.</w:t>
+      </w:r>
+    </w:p>
+  </w:footnote>
+  <w:footnote w:id="27">
+    <w:p>
+      <w:pPr>
+        <w:pStyle w:val="FootnoteText"/>
+      </w:pPr>
+      <w:r>
+        <w:rPr>
+          <w:rStyle w:val="FootnoteReference"/>
+        </w:rPr>
+        <w:footnoteRef/>
+      </w:r>
+      <w:r>
+        <w:t xml:space="preserve"> This is, arguably, a design flaw.</w:t>
+      </w:r>
+    </w:p>
+  </w:footnote>
+  <w:footnote w:id="28">
+    <w:p>
+      <w:pPr>
+        <w:pStyle w:val="FootnoteText"/>
+      </w:pPr>
+      <w:r>
+        <w:rPr>
+          <w:rStyle w:val="FootnoteReference"/>
+        </w:rPr>
+        <w:footnoteRef/>
+      </w:r>
+      <w:r>
+        <w:t xml:space="preserve"> It would take a fair bit of reading the code to figure out what happens here.  It’s not as straightforward as I had though.  My quick reading is that this should be safe to use, but you probably shouldn’t do it without specifying a </w:t>
+      </w:r>
+      <w:r>
+        <w:rPr>
+          <w:rStyle w:val="Characters"/>
+        </w:rPr>
+        <w:t>volume</w:t>
+      </w:r>
+      <w:r>
+        <w:t xml:space="preserve"> or </w:t>
+      </w:r>
+      <w:r>
+        <w:rPr>
+          <w:rStyle w:val="Characters"/>
+        </w:rPr>
+        <w:t>liquid</w:t>
+      </w:r>
+      <w:r>
+        <w:t xml:space="preserve">, and if you use it, you probably shouldn’t set </w:t>
+      </w:r>
+      <w:r>
+        <w:rPr>
+          <w:rStyle w:val="Characters"/>
+        </w:rPr>
+        <w:t>w’s fill level</w:t>
+      </w:r>
+      <w:r>
+        <w:t xml:space="preserve"> directly.</w:t>
+      </w:r>
+    </w:p>
+  </w:footnote>
+  <w:footnote w:id="29">
     <w:p>
       <w:pPr>
         <w:pStyle w:val="FootnoteText"/>
@@ -39396,7 +39836,7 @@
     <w:fldSimple w:instr=" STYLEREF  &quot;Heading 1&quot;  \* MERGEFORMAT ">
       <w:r>
         <w:br/>
-        <w:t>Introduction</w:t>
+        <w:t>A Tutorial Example</w:t>
       </w:r>
     </w:fldSimple>
   </w:p>
@@ -41234,7 +41674,6 @@
   <w:style w:type="character" w:default="1" w:styleId="DefaultParagraphFont">
     <w:name w:val="Default Paragraph Font"/>
     <w:uiPriority w:val="1"/>
-    <w:semiHidden/>
     <w:unhideWhenUsed/>
   </w:style>
   <w:style w:type="table" w:default="1" w:styleId="TableNormal">
@@ -42272,6 +42711,24 @@
       <w:lang w:val="en"/>
     </w:rPr>
   </w:style>
+  <w:style w:type="paragraph" w:styleId="NormalWeb">
+    <w:name w:val="Normal (Web)"/>
+    <w:basedOn w:val="Normal"/>
+    <w:uiPriority w:val="99"/>
+    <w:semiHidden/>
+    <w:unhideWhenUsed/>
+    <w:rsid w:val="00F5178D"/>
+    <w:pPr>
+      <w:spacing w:before="100" w:beforeAutospacing="1" w:after="100" w:afterAutospacing="1" w:line="240" w:lineRule="auto"/>
+      <w:jc w:val="left"/>
+    </w:pPr>
+    <w:rPr>
+      <w:rFonts w:ascii="Times New Roman" w:eastAsia="Times New Roman" w:hAnsi="Times New Roman" w:cs="Times New Roman"/>
+      <w:sz w:val="24"/>
+      <w:szCs w:val="24"/>
+      <w:lang w:eastAsia="en-US" w:bidi="he-IL"/>
+    </w:rPr>
+  </w:style>
 </w:styles>
 </file>
 

</xml_diff>